<commit_message>
relatorio track changes ativo
</commit_message>
<xml_diff>
--- a/relatorio-1fase-template.docx
+++ b/relatorio-1fase-template.docx
@@ -1,7 +1,9 @@
 
 <file path=word/document.xml><?xml version="1.0" encoding="utf-8"?>
-<w:document xmlns:wpc="http://schemas.microsoft.com/office/word/2010/wordprocessingCanvas" xmlns:cx="http://schemas.microsoft.com/office/drawing/2014/chartex" xmlns:cx1="http://schemas.microsoft.com/office/drawing/2015/9/8/chartex" xmlns:cx2="http://schemas.microsoft.com/office/drawing/2015/10/21/chartex" xmlns:cx3="http://schemas.microsoft.com/office/drawing/2016/5/9/chartex" xmlns:cx4="http://schemas.microsoft.com/office/drawing/2016/5/10/chartex" xmlns:cx5="http://schemas.microsoft.com/office/drawing/2016/5/11/chartex" xmlns:mc="http://schemas.openxmlformats.org/markup-compatibility/2006" xmlns:o="urn:schemas-microsoft-com:office:office" xmlns:r="http://schemas.openxmlformats.org/officeDocument/2006/relationships" xmlns:m="http://schemas.openxmlformats.org/officeDocument/2006/math" xmlns:v="urn:schemas-microsoft-com:vml" xmlns:wp14="http://schemas.microsoft.com/office/word/2010/wordprocessingDrawing" xmlns:wp="http://schemas.openxmlformats.org/drawingml/2006/wordprocessingDrawing" xmlns:w10="urn:schemas-microsoft-com:office:word" xmlns:w="http://schemas.openxmlformats.org/wordprocessingml/2006/main" xmlns:w14="http://schemas.microsoft.com/office/word/2010/wordml" xmlns:w15="http://schemas.microsoft.com/office/word/2012/wordml" xmlns:w16se="http://schemas.microsoft.com/office/word/2015/wordml/symex" xmlns:wpg="http://schemas.microsoft.com/office/word/2010/wordprocessingGroup" xmlns:wpi="http://schemas.microsoft.com/office/word/2010/wordprocessingInk" xmlns:wne="http://schemas.microsoft.com/office/word/2006/wordml" xmlns:wps="http://schemas.microsoft.com/office/word/2010/wordprocessingShape" mc:Ignorable="w14 w15 w16se wp14">
+<w:document xmlns:wpc="http://schemas.microsoft.com/office/word/2010/wordprocessingCanvas" xmlns:mo="http://schemas.microsoft.com/office/mac/office/2008/main" xmlns:mc="http://schemas.openxmlformats.org/markup-compatibility/2006" xmlns:mv="urn:schemas-microsoft-com:mac:vml" xmlns:o="urn:schemas-microsoft-com:office:office" xmlns:r="http://schemas.openxmlformats.org/officeDocument/2006/relationships" xmlns:m="http://schemas.openxmlformats.org/officeDocument/2006/math" xmlns:v="urn:schemas-microsoft-com:vml" xmlns:wp14="http://schemas.microsoft.com/office/word/2010/wordprocessingDrawing" xmlns:wp="http://schemas.openxmlformats.org/drawingml/2006/wordprocessingDrawing" xmlns:w10="urn:schemas-microsoft-com:office:word" xmlns:w="http://schemas.openxmlformats.org/wordprocessingml/2006/main" xmlns:w14="http://schemas.microsoft.com/office/word/2010/wordml" xmlns:w15="http://schemas.microsoft.com/office/word/2012/wordml" xmlns:wpg="http://schemas.microsoft.com/office/word/2010/wordprocessingGroup" xmlns:wpi="http://schemas.microsoft.com/office/word/2010/wordprocessingInk" xmlns:wne="http://schemas.microsoft.com/office/word/2006/wordml" xmlns:wps="http://schemas.microsoft.com/office/word/2010/wordprocessingShape" mc:Ignorable="w14 w15 wp14">
   <w:body>
+    <w:bookmarkStart w:id="0" w:name="_GoBack"/>
+    <w:bookmarkEnd w:id="0"/>
     <w:p>
       <w:pPr>
         <w:jc w:val="right"/>
@@ -16,7 +18,7 @@
           <w:b/>
           <w:noProof/>
           <w:sz w:val="36"/>
-          <w:lang w:eastAsia="pt-PT"/>
+          <w:lang w:val="en-GB" w:eastAsia="en-GB"/>
         </w:rPr>
         <mc:AlternateContent>
           <mc:Choice Requires="wps">
@@ -76,7 +78,7 @@
               </wp:anchor>
             </w:drawing>
           </mc:Choice>
-          <mc:Fallback>
+          <mc:Fallback xmlns:w16se="http://schemas.microsoft.com/office/word/2015/wordml/symex" xmlns:cx5="http://schemas.microsoft.com/office/drawing/2016/5/11/chartex" xmlns:cx4="http://schemas.microsoft.com/office/drawing/2016/5/10/chartex" xmlns:cx3="http://schemas.microsoft.com/office/drawing/2016/5/9/chartex" xmlns:cx2="http://schemas.microsoft.com/office/drawing/2015/10/21/chartex" xmlns:cx1="http://schemas.microsoft.com/office/drawing/2015/9/8/chartex" xmlns:cx="http://schemas.microsoft.com/office/drawing/2014/chartex">
             <w:pict>
               <v:line w14:anchorId="4840D6C1" id="Straight Connector 9" o:spid="_x0000_s1026" style="position:absolute;z-index:251661312;visibility:visible;mso-wrap-style:square;mso-width-percent:1000;mso-wrap-distance-left:9pt;mso-wrap-distance-top:0;mso-wrap-distance-right:9pt;mso-wrap-distance-bottom:0;mso-position-horizontal:left;mso-position-horizontal-relative:margin;mso-position-vertical:absolute;mso-position-vertical-relative:margin;mso-width-percent:1000;mso-width-relative:margin" from="0,53.85pt" to="425pt,53.85pt" o:gfxdata="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" strokecolor="#0c4da2" strokeweight="2pt">
                 <v:stroke joinstyle="miter"/>
@@ -93,7 +95,7 @@
           <w:b/>
           <w:noProof/>
           <w:sz w:val="36"/>
-          <w:lang w:eastAsia="pt-PT"/>
+          <w:lang w:val="en-GB" w:eastAsia="en-GB"/>
         </w:rPr>
         <mc:AlternateContent>
           <mc:Choice Requires="wps">
@@ -179,7 +181,7 @@
               </wp:anchor>
             </w:drawing>
           </mc:Choice>
-          <mc:Fallback>
+          <mc:Fallback xmlns:w16se="http://schemas.microsoft.com/office/word/2015/wordml/symex" xmlns:cx5="http://schemas.microsoft.com/office/drawing/2016/5/11/chartex" xmlns:cx4="http://schemas.microsoft.com/office/drawing/2016/5/10/chartex" xmlns:cx3="http://schemas.microsoft.com/office/drawing/2016/5/9/chartex" xmlns:cx2="http://schemas.microsoft.com/office/drawing/2015/10/21/chartex" xmlns:cx1="http://schemas.microsoft.com/office/drawing/2015/9/8/chartex" xmlns:cx="http://schemas.microsoft.com/office/drawing/2014/chartex">
             <w:pict>
               <v:shapetype w14:anchorId="616555B0" id="_x0000_t202" coordsize="21600,21600" o:spt="202" path="m,l,21600r21600,l21600,xe">
                 <v:stroke joinstyle="miter"/>
@@ -226,7 +228,7 @@
           <w:b/>
           <w:noProof/>
           <w:sz w:val="36"/>
-          <w:lang w:eastAsia="pt-PT"/>
+          <w:lang w:val="en-GB" w:eastAsia="en-GB"/>
         </w:rPr>
         <w:drawing>
           <wp:anchor distT="0" distB="0" distL="114300" distR="114300" simplePos="0" relativeHeight="251658240" behindDoc="0" locked="1" layoutInCell="1" allowOverlap="1" wp14:anchorId="24D626E7" wp14:editId="469F41B6">
@@ -328,19 +330,19 @@
       <w:r>
         <w:t xml:space="preserve"> </w:t>
       </w:r>
-      <w:commentRangeStart w:id="0"/>
+      <w:commentRangeStart w:id="1"/>
       <w:r>
         <w:rPr>
           <w:highlight w:val="yellow"/>
         </w:rPr>
         <w:t>001</w:t>
       </w:r>
-      <w:commentRangeEnd w:id="0"/>
+      <w:commentRangeEnd w:id="1"/>
       <w:r>
         <w:rPr>
           <w:rStyle w:val="CommentReference"/>
         </w:rPr>
-        <w:commentReference w:id="0"/>
+        <w:commentReference w:id="1"/>
       </w:r>
     </w:p>
     <w:p>
@@ -538,19 +540,19 @@
           <w:numId w:val="2"/>
         </w:numPr>
       </w:pPr>
-      <w:commentRangeStart w:id="1"/>
+      <w:commentRangeStart w:id="2"/>
       <w:r>
         <w:rPr>
           <w:b/>
         </w:rPr>
         <w:t>Tabela de utilizadores de teste</w:t>
       </w:r>
-      <w:commentRangeEnd w:id="1"/>
+      <w:commentRangeEnd w:id="2"/>
       <w:r>
         <w:rPr>
           <w:rStyle w:val="CommentReference"/>
         </w:rPr>
-        <w:commentReference w:id="1"/>
+        <w:commentReference w:id="2"/>
       </w:r>
       <w:r>
         <w:t>:</w:t>
@@ -577,9 +579,11 @@
             <w:tcW w:w="1413" w:type="dxa"/>
           </w:tcPr>
           <w:p>
+            <w:proofErr w:type="spellStart"/>
             <w:r>
               <w:t>Username</w:t>
             </w:r>
+            <w:proofErr w:type="spellEnd"/>
           </w:p>
         </w:tc>
         <w:tc>
@@ -649,12 +653,14 @@
                 <w:highlight w:val="yellow"/>
               </w:rPr>
             </w:pPr>
+            <w:proofErr w:type="spellStart"/>
             <w:r>
               <w:rPr>
                 <w:highlight w:val="yellow"/>
               </w:rPr>
               <w:t>my_name</w:t>
             </w:r>
+            <w:proofErr w:type="spellEnd"/>
           </w:p>
         </w:tc>
         <w:tc>
@@ -667,12 +673,14 @@
                 <w:highlight w:val="yellow"/>
               </w:rPr>
             </w:pPr>
+            <w:proofErr w:type="spellStart"/>
             <w:r>
               <w:rPr>
                 <w:highlight w:val="yellow"/>
               </w:rPr>
               <w:t>my_password</w:t>
             </w:r>
+            <w:proofErr w:type="spellEnd"/>
           </w:p>
         </w:tc>
       </w:tr>
@@ -691,12 +699,16 @@
                 <w:highlight w:val="yellow"/>
               </w:rPr>
             </w:pPr>
+            <w:proofErr w:type="spellStart"/>
+            <w:proofErr w:type="gramStart"/>
             <w:r>
               <w:rPr>
                 <w:highlight w:val="yellow"/>
               </w:rPr>
               <w:t>mr.funny</w:t>
             </w:r>
+            <w:proofErr w:type="spellEnd"/>
+            <w:proofErr w:type="gramEnd"/>
           </w:p>
         </w:tc>
         <w:tc>
@@ -723,54 +735,54 @@
       <w:pPr>
         <w:pStyle w:val="Heading1"/>
       </w:pPr>
-      <w:commentRangeStart w:id="2"/>
+      <w:commentRangeStart w:id="3"/>
       <w:r>
         <w:t>Trabalho realizado</w:t>
       </w:r>
-      <w:commentRangeEnd w:id="2"/>
+      <w:commentRangeEnd w:id="3"/>
       <w:r>
         <w:rPr>
           <w:rStyle w:val="CommentReference"/>
           <w:rFonts w:asciiTheme="minorHAnsi" w:eastAsiaTheme="minorHAnsi" w:hAnsiTheme="minorHAnsi" w:cstheme="minorBidi"/>
           <w:color w:val="auto"/>
         </w:rPr>
-        <w:commentReference w:id="2"/>
+        <w:commentReference w:id="3"/>
       </w:r>
     </w:p>
     <w:p>
       <w:pPr>
         <w:pStyle w:val="Heading1"/>
       </w:pPr>
-      <w:commentRangeStart w:id="3"/>
+      <w:commentRangeStart w:id="4"/>
       <w:r>
         <w:t>Ferramentas utilizadas</w:t>
       </w:r>
-      <w:commentRangeEnd w:id="3"/>
+      <w:commentRangeEnd w:id="4"/>
       <w:r>
         <w:rPr>
           <w:rStyle w:val="CommentReference"/>
           <w:rFonts w:asciiTheme="minorHAnsi" w:eastAsiaTheme="minorHAnsi" w:hAnsiTheme="minorHAnsi" w:cstheme="minorBidi"/>
           <w:color w:val="auto"/>
         </w:rPr>
-        <w:commentReference w:id="3"/>
+        <w:commentReference w:id="4"/>
       </w:r>
     </w:p>
     <w:p>
       <w:pPr>
         <w:pStyle w:val="Heading1"/>
       </w:pPr>
-      <w:commentRangeStart w:id="4"/>
+      <w:commentRangeStart w:id="5"/>
       <w:r>
         <w:t>Discriminação de funcionalidades</w:t>
       </w:r>
-      <w:commentRangeEnd w:id="4"/>
+      <w:commentRangeEnd w:id="5"/>
       <w:r>
         <w:rPr>
           <w:rStyle w:val="CommentReference"/>
           <w:rFonts w:asciiTheme="minorHAnsi" w:eastAsiaTheme="minorHAnsi" w:hAnsiTheme="minorHAnsi" w:cstheme="minorBidi"/>
           <w:color w:val="auto"/>
         </w:rPr>
-        <w:commentReference w:id="4"/>
+        <w:commentReference w:id="5"/>
       </w:r>
     </w:p>
     <w:p>
@@ -824,8 +836,6 @@
         </w:rPr>
         <w:t>Ponto 2.</w:t>
       </w:r>
-      <w:bookmarkStart w:id="5" w:name="_GoBack"/>
-      <w:bookmarkEnd w:id="5"/>
     </w:p>
     <w:p>
       <w:pPr>
@@ -836,8 +846,13 @@
         </w:numPr>
       </w:pPr>
       <w:r>
-        <w:t>Autenticação dom username</w:t>
-      </w:r>
+        <w:t xml:space="preserve">Autenticação dom </w:t>
+      </w:r>
+      <w:proofErr w:type="spellStart"/>
+      <w:r>
+        <w:t>username</w:t>
+      </w:r>
+      <w:proofErr w:type="spellEnd"/>
       <w:r>
         <w:t xml:space="preserve"> ou </w:t>
       </w:r>
@@ -923,12 +938,14 @@
       <w:r>
         <w:t xml:space="preserve"> nome de utilizador (</w:t>
       </w:r>
+      <w:proofErr w:type="spellStart"/>
       <w:r>
         <w:rPr>
           <w:i/>
         </w:rPr>
         <w:t>username</w:t>
       </w:r>
+      <w:proofErr w:type="spellEnd"/>
       <w:r>
         <w:t>),</w:t>
       </w:r>
@@ -995,12 +1012,14 @@
           <w:numId w:val="5"/>
         </w:numPr>
       </w:pPr>
+      <w:proofErr w:type="spellStart"/>
       <w:r>
         <w:rPr>
           <w:i/>
         </w:rPr>
         <w:t>Username</w:t>
       </w:r>
+      <w:proofErr w:type="spellEnd"/>
       <w:r>
         <w:t xml:space="preserve"> e email são únicos: 100%</w:t>
       </w:r>
@@ -1090,7 +1109,15 @@
         </w:numPr>
       </w:pPr>
       <w:r>
-        <w:t>Pesquisa de utilizadores por username ou email: 100%</w:t>
+        <w:t xml:space="preserve">Pesquisa de utilizadores por </w:t>
+      </w:r>
+      <w:proofErr w:type="spellStart"/>
+      <w:r>
+        <w:t>username</w:t>
+      </w:r>
+      <w:proofErr w:type="spellEnd"/>
+      <w:r>
+        <w:t xml:space="preserve"> ou email: 100%</w:t>
       </w:r>
     </w:p>
     <w:p>
@@ -1141,8 +1168,8 @@
 </file>
 
 <file path=word/comments.xml><?xml version="1.0" encoding="utf-8"?>
-<w:comments xmlns:wpc="http://schemas.microsoft.com/office/word/2010/wordprocessingCanvas" xmlns:cx="http://schemas.microsoft.com/office/drawing/2014/chartex" xmlns:cx1="http://schemas.microsoft.com/office/drawing/2015/9/8/chartex" xmlns:cx2="http://schemas.microsoft.com/office/drawing/2015/10/21/chartex" xmlns:cx3="http://schemas.microsoft.com/office/drawing/2016/5/9/chartex" xmlns:cx4="http://schemas.microsoft.com/office/drawing/2016/5/10/chartex" xmlns:cx5="http://schemas.microsoft.com/office/drawing/2016/5/11/chartex" xmlns:mc="http://schemas.openxmlformats.org/markup-compatibility/2006" xmlns:o="urn:schemas-microsoft-com:office:office" xmlns:r="http://schemas.openxmlformats.org/officeDocument/2006/relationships" xmlns:m="http://schemas.openxmlformats.org/officeDocument/2006/math" xmlns:v="urn:schemas-microsoft-com:vml" xmlns:wp14="http://schemas.microsoft.com/office/word/2010/wordprocessingDrawing" xmlns:wp="http://schemas.openxmlformats.org/drawingml/2006/wordprocessingDrawing" xmlns:w10="urn:schemas-microsoft-com:office:word" xmlns:w="http://schemas.openxmlformats.org/wordprocessingml/2006/main" xmlns:w14="http://schemas.microsoft.com/office/word/2010/wordml" xmlns:w15="http://schemas.microsoft.com/office/word/2012/wordml" xmlns:w16se="http://schemas.microsoft.com/office/word/2015/wordml/symex" xmlns:wpg="http://schemas.microsoft.com/office/word/2010/wordprocessingGroup" xmlns:wpi="http://schemas.microsoft.com/office/word/2010/wordprocessingInk" xmlns:wne="http://schemas.microsoft.com/office/word/2006/wordml" xmlns:wps="http://schemas.microsoft.com/office/word/2010/wordprocessingShape" mc:Ignorable="w14 w15 w16se wp14">
-  <w:comment w:id="0" w:author="João Ferreira" w:date="2017-02-09T13:39:00Z" w:initials="JF">
+<w:comments xmlns:wpc="http://schemas.microsoft.com/office/word/2010/wordprocessingCanvas" xmlns:mo="http://schemas.microsoft.com/office/mac/office/2008/main" xmlns:mc="http://schemas.openxmlformats.org/markup-compatibility/2006" xmlns:mv="urn:schemas-microsoft-com:mac:vml" xmlns:o="urn:schemas-microsoft-com:office:office" xmlns:r="http://schemas.openxmlformats.org/officeDocument/2006/relationships" xmlns:m="http://schemas.openxmlformats.org/officeDocument/2006/math" xmlns:v="urn:schemas-microsoft-com:vml" xmlns:wp14="http://schemas.microsoft.com/office/word/2010/wordprocessingDrawing" xmlns:wp="http://schemas.openxmlformats.org/drawingml/2006/wordprocessingDrawing" xmlns:w10="urn:schemas-microsoft-com:office:word" xmlns:w="http://schemas.openxmlformats.org/wordprocessingml/2006/main" xmlns:w14="http://schemas.microsoft.com/office/word/2010/wordml" xmlns:w15="http://schemas.microsoft.com/office/word/2012/wordml" xmlns:wpg="http://schemas.microsoft.com/office/word/2010/wordprocessingGroup" xmlns:wpi="http://schemas.microsoft.com/office/word/2010/wordprocessingInk" xmlns:wne="http://schemas.microsoft.com/office/word/2006/wordml" xmlns:wps="http://schemas.microsoft.com/office/word/2010/wordprocessingShape" mc:Ignorable="w14 w15 wp14">
+  <w:comment w:id="1" w:author="João Ferreira" w:date="2017-02-09T13:39:00Z" w:initials="JF">
     <w:p>
       <w:pPr>
         <w:pStyle w:val="CommentText"/>
@@ -1158,7 +1185,7 @@
       </w:r>
     </w:p>
   </w:comment>
-  <w:comment w:id="1" w:author="João Ferreira" w:date="2017-02-09T13:40:00Z" w:initials="JF">
+  <w:comment w:id="2" w:author="João Ferreira" w:date="2017-02-09T13:40:00Z" w:initials="JF">
     <w:p>
       <w:pPr>
         <w:pStyle w:val="CommentText"/>
@@ -1174,7 +1201,7 @@
       </w:r>
     </w:p>
   </w:comment>
-  <w:comment w:id="2" w:author="João Ferreira" w:date="2017-02-09T13:38:00Z" w:initials="JF">
+  <w:comment w:id="3" w:author="João Ferreira" w:date="2017-02-09T13:38:00Z" w:initials="JF">
     <w:p>
       <w:pPr>
         <w:pStyle w:val="CommentText"/>
@@ -1190,7 +1217,7 @@
       </w:r>
     </w:p>
   </w:comment>
-  <w:comment w:id="3" w:author="João Ferreira" w:date="2017-02-09T13:39:00Z" w:initials="JF">
+  <w:comment w:id="4" w:author="João Ferreira" w:date="2017-02-09T13:39:00Z" w:initials="JF">
     <w:p>
       <w:pPr>
         <w:pStyle w:val="CommentText"/>
@@ -1215,7 +1242,7 @@
       </w:r>
     </w:p>
   </w:comment>
-  <w:comment w:id="4" w:author="João Ferreira" w:date="2017-02-09T13:38:00Z" w:initials="JF">
+  <w:comment w:id="5" w:author="João Ferreira" w:date="2017-02-09T13:38:00Z" w:initials="JF">
     <w:p>
       <w:pPr>
         <w:pStyle w:val="CommentText"/>
@@ -1241,7 +1268,7 @@
 </file>
 
 <file path=word/commentsExtended.xml><?xml version="1.0" encoding="utf-8"?>
-<w15:commentsEx xmlns:wpc="http://schemas.microsoft.com/office/word/2010/wordprocessingCanvas" xmlns:cx="http://schemas.microsoft.com/office/drawing/2014/chartex" xmlns:cx1="http://schemas.microsoft.com/office/drawing/2015/9/8/chartex" xmlns:cx2="http://schemas.microsoft.com/office/drawing/2015/10/21/chartex" xmlns:cx3="http://schemas.microsoft.com/office/drawing/2016/5/9/chartex" xmlns:cx4="http://schemas.microsoft.com/office/drawing/2016/5/10/chartex" xmlns:cx5="http://schemas.microsoft.com/office/drawing/2016/5/11/chartex" xmlns:mc="http://schemas.openxmlformats.org/markup-compatibility/2006" xmlns:o="urn:schemas-microsoft-com:office:office" xmlns:r="http://schemas.openxmlformats.org/officeDocument/2006/relationships" xmlns:m="http://schemas.openxmlformats.org/officeDocument/2006/math" xmlns:v="urn:schemas-microsoft-com:vml" xmlns:wp14="http://schemas.microsoft.com/office/word/2010/wordprocessingDrawing" xmlns:wp="http://schemas.openxmlformats.org/drawingml/2006/wordprocessingDrawing" xmlns:w10="urn:schemas-microsoft-com:office:word" xmlns:w="http://schemas.openxmlformats.org/wordprocessingml/2006/main" xmlns:w14="http://schemas.microsoft.com/office/word/2010/wordml" xmlns:w15="http://schemas.microsoft.com/office/word/2012/wordml" xmlns:w16se="http://schemas.microsoft.com/office/word/2015/wordml/symex" xmlns:wpg="http://schemas.microsoft.com/office/word/2010/wordprocessingGroup" xmlns:wpi="http://schemas.microsoft.com/office/word/2010/wordprocessingInk" xmlns:wne="http://schemas.microsoft.com/office/word/2006/wordml" xmlns:wps="http://schemas.microsoft.com/office/word/2010/wordprocessingShape" mc:Ignorable="w14 w15 w16se wp14">
+<w15:commentsEx xmlns:wpc="http://schemas.microsoft.com/office/word/2010/wordprocessingCanvas" xmlns:mo="http://schemas.microsoft.com/office/mac/office/2008/main" xmlns:mc="http://schemas.openxmlformats.org/markup-compatibility/2006" xmlns:mv="urn:schemas-microsoft-com:mac:vml" xmlns:o="urn:schemas-microsoft-com:office:office" xmlns:r="http://schemas.openxmlformats.org/officeDocument/2006/relationships" xmlns:m="http://schemas.openxmlformats.org/officeDocument/2006/math" xmlns:v="urn:schemas-microsoft-com:vml" xmlns:wp14="http://schemas.microsoft.com/office/word/2010/wordprocessingDrawing" xmlns:wp="http://schemas.openxmlformats.org/drawingml/2006/wordprocessingDrawing" xmlns:w10="urn:schemas-microsoft-com:office:word" xmlns:w="http://schemas.openxmlformats.org/wordprocessingml/2006/main" xmlns:w14="http://schemas.microsoft.com/office/word/2010/wordml" xmlns:w15="http://schemas.microsoft.com/office/word/2012/wordml" xmlns:wpg="http://schemas.microsoft.com/office/word/2010/wordprocessingGroup" xmlns:wpi="http://schemas.microsoft.com/office/word/2010/wordprocessingInk" xmlns:wne="http://schemas.microsoft.com/office/word/2006/wordml" xmlns:wps="http://schemas.microsoft.com/office/word/2010/wordprocessingShape" mc:Ignorable="w14 w15 wp14">
   <w15:commentEx w15:paraId="0A963D72" w15:done="0"/>
   <w15:commentEx w15:paraId="40BFE24E" w15:done="0"/>
   <w15:commentEx w15:paraId="1C59A467" w15:done="0"/>
@@ -1251,7 +1278,7 @@
 </file>
 
 <file path=word/endnotes.xml><?xml version="1.0" encoding="utf-8"?>
-<w:endnotes xmlns:wpc="http://schemas.microsoft.com/office/word/2010/wordprocessingCanvas" xmlns:cx="http://schemas.microsoft.com/office/drawing/2014/chartex" xmlns:cx1="http://schemas.microsoft.com/office/drawing/2015/9/8/chartex" xmlns:cx2="http://schemas.microsoft.com/office/drawing/2015/10/21/chartex" xmlns:cx3="http://schemas.microsoft.com/office/drawing/2016/5/9/chartex" xmlns:cx4="http://schemas.microsoft.com/office/drawing/2016/5/10/chartex" xmlns:cx5="http://schemas.microsoft.com/office/drawing/2016/5/11/chartex" xmlns:mc="http://schemas.openxmlformats.org/markup-compatibility/2006" xmlns:o="urn:schemas-microsoft-com:office:office" xmlns:r="http://schemas.openxmlformats.org/officeDocument/2006/relationships" xmlns:m="http://schemas.openxmlformats.org/officeDocument/2006/math" xmlns:v="urn:schemas-microsoft-com:vml" xmlns:wp14="http://schemas.microsoft.com/office/word/2010/wordprocessingDrawing" xmlns:wp="http://schemas.openxmlformats.org/drawingml/2006/wordprocessingDrawing" xmlns:w10="urn:schemas-microsoft-com:office:word" xmlns:w="http://schemas.openxmlformats.org/wordprocessingml/2006/main" xmlns:w14="http://schemas.microsoft.com/office/word/2010/wordml" xmlns:w15="http://schemas.microsoft.com/office/word/2012/wordml" xmlns:w16se="http://schemas.microsoft.com/office/word/2015/wordml/symex" xmlns:wpg="http://schemas.microsoft.com/office/word/2010/wordprocessingGroup" xmlns:wpi="http://schemas.microsoft.com/office/word/2010/wordprocessingInk" xmlns:wne="http://schemas.microsoft.com/office/word/2006/wordml" xmlns:wps="http://schemas.microsoft.com/office/word/2010/wordprocessingShape" mc:Ignorable="w14 w15 w16se wp14">
+<w:endnotes xmlns:wpc="http://schemas.microsoft.com/office/word/2010/wordprocessingCanvas" xmlns:mo="http://schemas.microsoft.com/office/mac/office/2008/main" xmlns:mc="http://schemas.openxmlformats.org/markup-compatibility/2006" xmlns:mv="urn:schemas-microsoft-com:mac:vml" xmlns:o="urn:schemas-microsoft-com:office:office" xmlns:r="http://schemas.openxmlformats.org/officeDocument/2006/relationships" xmlns:m="http://schemas.openxmlformats.org/officeDocument/2006/math" xmlns:v="urn:schemas-microsoft-com:vml" xmlns:wp14="http://schemas.microsoft.com/office/word/2010/wordprocessingDrawing" xmlns:wp="http://schemas.openxmlformats.org/drawingml/2006/wordprocessingDrawing" xmlns:w10="urn:schemas-microsoft-com:office:word" xmlns:w="http://schemas.openxmlformats.org/wordprocessingml/2006/main" xmlns:w14="http://schemas.microsoft.com/office/word/2010/wordml" xmlns:w15="http://schemas.microsoft.com/office/word/2012/wordml" xmlns:wpg="http://schemas.microsoft.com/office/word/2010/wordprocessingGroup" xmlns:wpi="http://schemas.microsoft.com/office/word/2010/wordprocessingInk" xmlns:wne="http://schemas.microsoft.com/office/word/2006/wordml" xmlns:wps="http://schemas.microsoft.com/office/word/2010/wordprocessingShape" mc:Ignorable="w14 w15 wp14">
   <w:endnote w:type="separator" w:id="-1">
     <w:p>
       <w:pPr>
@@ -1276,7 +1303,7 @@
 </file>
 
 <file path=word/footnotes.xml><?xml version="1.0" encoding="utf-8"?>
-<w:footnotes xmlns:wpc="http://schemas.microsoft.com/office/word/2010/wordprocessingCanvas" xmlns:cx="http://schemas.microsoft.com/office/drawing/2014/chartex" xmlns:cx1="http://schemas.microsoft.com/office/drawing/2015/9/8/chartex" xmlns:cx2="http://schemas.microsoft.com/office/drawing/2015/10/21/chartex" xmlns:cx3="http://schemas.microsoft.com/office/drawing/2016/5/9/chartex" xmlns:cx4="http://schemas.microsoft.com/office/drawing/2016/5/10/chartex" xmlns:cx5="http://schemas.microsoft.com/office/drawing/2016/5/11/chartex" xmlns:mc="http://schemas.openxmlformats.org/markup-compatibility/2006" xmlns:o="urn:schemas-microsoft-com:office:office" xmlns:r="http://schemas.openxmlformats.org/officeDocument/2006/relationships" xmlns:m="http://schemas.openxmlformats.org/officeDocument/2006/math" xmlns:v="urn:schemas-microsoft-com:vml" xmlns:wp14="http://schemas.microsoft.com/office/word/2010/wordprocessingDrawing" xmlns:wp="http://schemas.openxmlformats.org/drawingml/2006/wordprocessingDrawing" xmlns:w10="urn:schemas-microsoft-com:office:word" xmlns:w="http://schemas.openxmlformats.org/wordprocessingml/2006/main" xmlns:w14="http://schemas.microsoft.com/office/word/2010/wordml" xmlns:w15="http://schemas.microsoft.com/office/word/2012/wordml" xmlns:w16se="http://schemas.microsoft.com/office/word/2015/wordml/symex" xmlns:wpg="http://schemas.microsoft.com/office/word/2010/wordprocessingGroup" xmlns:wpi="http://schemas.microsoft.com/office/word/2010/wordprocessingInk" xmlns:wne="http://schemas.microsoft.com/office/word/2006/wordml" xmlns:wps="http://schemas.microsoft.com/office/word/2010/wordprocessingShape" mc:Ignorable="w14 w15 w16se wp14">
+<w:footnotes xmlns:wpc="http://schemas.microsoft.com/office/word/2010/wordprocessingCanvas" xmlns:mo="http://schemas.microsoft.com/office/mac/office/2008/main" xmlns:mc="http://schemas.openxmlformats.org/markup-compatibility/2006" xmlns:mv="urn:schemas-microsoft-com:mac:vml" xmlns:o="urn:schemas-microsoft-com:office:office" xmlns:r="http://schemas.openxmlformats.org/officeDocument/2006/relationships" xmlns:m="http://schemas.openxmlformats.org/officeDocument/2006/math" xmlns:v="urn:schemas-microsoft-com:vml" xmlns:wp14="http://schemas.microsoft.com/office/word/2010/wordprocessingDrawing" xmlns:wp="http://schemas.openxmlformats.org/drawingml/2006/wordprocessingDrawing" xmlns:w10="urn:schemas-microsoft-com:office:word" xmlns:w="http://schemas.openxmlformats.org/wordprocessingml/2006/main" xmlns:w14="http://schemas.microsoft.com/office/word/2010/wordml" xmlns:w15="http://schemas.microsoft.com/office/word/2012/wordml" xmlns:wpg="http://schemas.microsoft.com/office/word/2010/wordprocessingGroup" xmlns:wpi="http://schemas.microsoft.com/office/word/2010/wordprocessingInk" xmlns:wne="http://schemas.microsoft.com/office/word/2006/wordml" xmlns:wps="http://schemas.microsoft.com/office/word/2010/wordprocessingShape" mc:Ignorable="w14 w15 wp14">
   <w:footnote w:type="separator" w:id="-1">
     <w:p>
       <w:pPr>
@@ -1301,8 +1328,8 @@
 </file>
 
 <file path=word/numbering.xml><?xml version="1.0" encoding="utf-8"?>
-<w:numbering xmlns:wpc="http://schemas.microsoft.com/office/word/2010/wordprocessingCanvas" xmlns:cx="http://schemas.microsoft.com/office/drawing/2014/chartex" xmlns:cx1="http://schemas.microsoft.com/office/drawing/2015/9/8/chartex" xmlns:cx2="http://schemas.microsoft.com/office/drawing/2015/10/21/chartex" xmlns:cx3="http://schemas.microsoft.com/office/drawing/2016/5/9/chartex" xmlns:cx4="http://schemas.microsoft.com/office/drawing/2016/5/10/chartex" xmlns:cx5="http://schemas.microsoft.com/office/drawing/2016/5/11/chartex" xmlns:mc="http://schemas.openxmlformats.org/markup-compatibility/2006" xmlns:o="urn:schemas-microsoft-com:office:office" xmlns:r="http://schemas.openxmlformats.org/officeDocument/2006/relationships" xmlns:m="http://schemas.openxmlformats.org/officeDocument/2006/math" xmlns:v="urn:schemas-microsoft-com:vml" xmlns:wp14="http://schemas.microsoft.com/office/word/2010/wordprocessingDrawing" xmlns:wp="http://schemas.openxmlformats.org/drawingml/2006/wordprocessingDrawing" xmlns:w10="urn:schemas-microsoft-com:office:word" xmlns:w="http://schemas.openxmlformats.org/wordprocessingml/2006/main" xmlns:w14="http://schemas.microsoft.com/office/word/2010/wordml" xmlns:w15="http://schemas.microsoft.com/office/word/2012/wordml" xmlns:w16se="http://schemas.microsoft.com/office/word/2015/wordml/symex" xmlns:wpg="http://schemas.microsoft.com/office/word/2010/wordprocessingGroup" xmlns:wpi="http://schemas.microsoft.com/office/word/2010/wordprocessingInk" xmlns:wne="http://schemas.microsoft.com/office/word/2006/wordml" xmlns:wps="http://schemas.microsoft.com/office/word/2010/wordprocessingShape" mc:Ignorable="w14 w15 w16se wp14">
-  <w:abstractNum w:abstractNumId="0" w15:restartNumberingAfterBreak="0">
+<w:numbering xmlns:wpc="http://schemas.microsoft.com/office/word/2010/wordprocessingCanvas" xmlns:mo="http://schemas.microsoft.com/office/mac/office/2008/main" xmlns:mc="http://schemas.openxmlformats.org/markup-compatibility/2006" xmlns:mv="urn:schemas-microsoft-com:mac:vml" xmlns:o="urn:schemas-microsoft-com:office:office" xmlns:r="http://schemas.openxmlformats.org/officeDocument/2006/relationships" xmlns:m="http://schemas.openxmlformats.org/officeDocument/2006/math" xmlns:v="urn:schemas-microsoft-com:vml" xmlns:wp14="http://schemas.microsoft.com/office/word/2010/wordprocessingDrawing" xmlns:wp="http://schemas.openxmlformats.org/drawingml/2006/wordprocessingDrawing" xmlns:w10="urn:schemas-microsoft-com:office:word" xmlns:w="http://schemas.openxmlformats.org/wordprocessingml/2006/main" xmlns:w14="http://schemas.microsoft.com/office/word/2010/wordml" xmlns:w15="http://schemas.microsoft.com/office/word/2012/wordml" xmlns:wpg="http://schemas.microsoft.com/office/word/2010/wordprocessingGroup" xmlns:wpi="http://schemas.microsoft.com/office/word/2010/wordprocessingInk" xmlns:wne="http://schemas.microsoft.com/office/word/2006/wordml" xmlns:wps="http://schemas.microsoft.com/office/word/2010/wordprocessingShape" mc:Ignorable="w14 w15 wp14">
+  <w:abstractNum w:abstractNumId="0">
     <w:nsid w:val="16847099"/>
     <w:multiLevelType w:val="hybridMultilevel"/>
     <w:tmpl w:val="FE827E82"/>
@@ -1415,7 +1442,7 @@
       </w:rPr>
     </w:lvl>
   </w:abstractNum>
-  <w:abstractNum w:abstractNumId="1" w15:restartNumberingAfterBreak="0">
+  <w:abstractNum w:abstractNumId="1">
     <w:nsid w:val="24CF5BC3"/>
     <w:multiLevelType w:val="hybridMultilevel"/>
     <w:tmpl w:val="399C9D70"/>
@@ -1528,7 +1555,7 @@
       </w:rPr>
     </w:lvl>
   </w:abstractNum>
-  <w:abstractNum w:abstractNumId="2" w15:restartNumberingAfterBreak="0">
+  <w:abstractNum w:abstractNumId="2">
     <w:nsid w:val="2950210C"/>
     <w:multiLevelType w:val="hybridMultilevel"/>
     <w:tmpl w:val="FA2628EE"/>
@@ -1641,7 +1668,7 @@
       </w:rPr>
     </w:lvl>
   </w:abstractNum>
-  <w:abstractNum w:abstractNumId="3" w15:restartNumberingAfterBreak="0">
+  <w:abstractNum w:abstractNumId="3">
     <w:nsid w:val="58B56C8E"/>
     <w:multiLevelType w:val="hybridMultilevel"/>
     <w:tmpl w:val="82EE6B94"/>
@@ -1754,7 +1781,7 @@
       </w:rPr>
     </w:lvl>
   </w:abstractNum>
-  <w:abstractNum w:abstractNumId="4" w15:restartNumberingAfterBreak="0">
+  <w:abstractNum w:abstractNumId="4">
     <w:nsid w:val="6A191609"/>
     <w:multiLevelType w:val="hybridMultilevel"/>
     <w:tmpl w:val="39D4FE32"/>
@@ -1886,7 +1913,7 @@
 </file>
 
 <file path=word/people.xml><?xml version="1.0" encoding="utf-8"?>
-<w15:people xmlns:wpc="http://schemas.microsoft.com/office/word/2010/wordprocessingCanvas" xmlns:cx="http://schemas.microsoft.com/office/drawing/2014/chartex" xmlns:cx1="http://schemas.microsoft.com/office/drawing/2015/9/8/chartex" xmlns:cx2="http://schemas.microsoft.com/office/drawing/2015/10/21/chartex" xmlns:cx3="http://schemas.microsoft.com/office/drawing/2016/5/9/chartex" xmlns:cx4="http://schemas.microsoft.com/office/drawing/2016/5/10/chartex" xmlns:cx5="http://schemas.microsoft.com/office/drawing/2016/5/11/chartex" xmlns:mc="http://schemas.openxmlformats.org/markup-compatibility/2006" xmlns:o="urn:schemas-microsoft-com:office:office" xmlns:r="http://schemas.openxmlformats.org/officeDocument/2006/relationships" xmlns:m="http://schemas.openxmlformats.org/officeDocument/2006/math" xmlns:v="urn:schemas-microsoft-com:vml" xmlns:wp14="http://schemas.microsoft.com/office/word/2010/wordprocessingDrawing" xmlns:wp="http://schemas.openxmlformats.org/drawingml/2006/wordprocessingDrawing" xmlns:w10="urn:schemas-microsoft-com:office:word" xmlns:w="http://schemas.openxmlformats.org/wordprocessingml/2006/main" xmlns:w14="http://schemas.microsoft.com/office/word/2010/wordml" xmlns:w15="http://schemas.microsoft.com/office/word/2012/wordml" xmlns:w16se="http://schemas.microsoft.com/office/word/2015/wordml/symex" xmlns:wpg="http://schemas.microsoft.com/office/word/2010/wordprocessingGroup" xmlns:wpi="http://schemas.microsoft.com/office/word/2010/wordprocessingInk" xmlns:wne="http://schemas.microsoft.com/office/word/2006/wordml" xmlns:wps="http://schemas.microsoft.com/office/word/2010/wordprocessingShape" mc:Ignorable="w14 w15 w16se wp14">
+<w15:people xmlns:wpc="http://schemas.microsoft.com/office/word/2010/wordprocessingCanvas" xmlns:mo="http://schemas.microsoft.com/office/mac/office/2008/main" xmlns:mc="http://schemas.openxmlformats.org/markup-compatibility/2006" xmlns:mv="urn:schemas-microsoft-com:mac:vml" xmlns:o="urn:schemas-microsoft-com:office:office" xmlns:r="http://schemas.openxmlformats.org/officeDocument/2006/relationships" xmlns:m="http://schemas.openxmlformats.org/officeDocument/2006/math" xmlns:v="urn:schemas-microsoft-com:vml" xmlns:wp14="http://schemas.microsoft.com/office/word/2010/wordprocessingDrawing" xmlns:wp="http://schemas.openxmlformats.org/drawingml/2006/wordprocessingDrawing" xmlns:w10="urn:schemas-microsoft-com:office:word" xmlns:w="http://schemas.openxmlformats.org/wordprocessingml/2006/main" xmlns:w14="http://schemas.microsoft.com/office/word/2010/wordml" xmlns:w15="http://schemas.microsoft.com/office/word/2012/wordml" xmlns:wpg="http://schemas.microsoft.com/office/word/2010/wordprocessingGroup" xmlns:wpi="http://schemas.microsoft.com/office/word/2010/wordprocessingInk" xmlns:wne="http://schemas.microsoft.com/office/word/2006/wordml" xmlns:wps="http://schemas.microsoft.com/office/word/2010/wordprocessingShape" mc:Ignorable="w14 w15 wp14">
   <w15:person w15:author="João Ferreira">
     <w15:presenceInfo w15:providerId="Windows Live" w15:userId="1f3187335264b11c"/>
   </w15:person>
@@ -1894,7 +1921,7 @@
 </file>
 
 <file path=word/styles.xml><?xml version="1.0" encoding="utf-8"?>
-<w:styles xmlns:mc="http://schemas.openxmlformats.org/markup-compatibility/2006" xmlns:r="http://schemas.openxmlformats.org/officeDocument/2006/relationships" xmlns:w="http://schemas.openxmlformats.org/wordprocessingml/2006/main" xmlns:w14="http://schemas.microsoft.com/office/word/2010/wordml" xmlns:w15="http://schemas.microsoft.com/office/word/2012/wordml" xmlns:w16se="http://schemas.microsoft.com/office/word/2015/wordml/symex" mc:Ignorable="w14 w15 w16se">
+<w:styles xmlns:mc="http://schemas.openxmlformats.org/markup-compatibility/2006" xmlns:r="http://schemas.openxmlformats.org/officeDocument/2006/relationships" xmlns:w="http://schemas.openxmlformats.org/wordprocessingml/2006/main" xmlns:w14="http://schemas.microsoft.com/office/word/2010/wordml" xmlns:w15="http://schemas.microsoft.com/office/word/2012/wordml" mc:Ignorable="w14 w15">
   <w:docDefaults>
     <w:rPrDefault>
       <w:rPr>
@@ -1910,7 +1937,7 @@
       </w:pPr>
     </w:pPrDefault>
   </w:docDefaults>
-  <w:latentStyles w:defLockedState="0" w:defUIPriority="99" w:defSemiHidden="0" w:defUnhideWhenUsed="0" w:defQFormat="0" w:count="374">
+  <w:latentStyles w:defLockedState="0" w:defUIPriority="99" w:defSemiHidden="0" w:defUnhideWhenUsed="0" w:defQFormat="0" w:count="382">
     <w:lsdException w:name="Normal" w:uiPriority="0" w:qFormat="1"/>
     <w:lsdException w:name="heading 1" w:uiPriority="9" w:qFormat="1"/>
     <w:lsdException w:name="heading 2" w:semiHidden="1" w:uiPriority="9" w:unhideWhenUsed="1" w:qFormat="1"/>
@@ -2284,7 +2311,6 @@
     <w:lsdException w:name="List Table 7 Colorful Accent 6" w:uiPriority="52"/>
     <w:lsdException w:name="Mention" w:semiHidden="1" w:unhideWhenUsed="1"/>
     <w:lsdException w:name="Smart Hyperlink" w:semiHidden="1" w:unhideWhenUsed="1"/>
-    <w:lsdException w:name="Hashtag" w:semiHidden="1" w:unhideWhenUsed="1"/>
   </w:latentStyles>
   <w:style w:type="paragraph" w:default="1" w:styleId="Normal">
     <w:name w:val="Normal"/>
@@ -2472,6 +2498,7 @@
       <w:spacing w:after="0" w:line="240" w:lineRule="auto"/>
     </w:pPr>
     <w:tblPr>
+      <w:tblInd w:w="0" w:type="dxa"/>
       <w:tblBorders>
         <w:top w:val="single" w:sz="4" w:space="0" w:color="auto"/>
         <w:left w:val="single" w:sz="4" w:space="0" w:color="auto"/>
@@ -2480,6 +2507,12 @@
         <w:insideH w:val="single" w:sz="4" w:space="0" w:color="auto"/>
         <w:insideV w:val="single" w:sz="4" w:space="0" w:color="auto"/>
       </w:tblBorders>
+      <w:tblCellMar>
+        <w:top w:w="0" w:type="dxa"/>
+        <w:left w:w="108" w:type="dxa"/>
+        <w:bottom w:w="0" w:type="dxa"/>
+        <w:right w:w="108" w:type="dxa"/>
+      </w:tblCellMar>
     </w:tblPr>
   </w:style>
   <w:style w:type="table" w:styleId="ListTable4-Accent1">
@@ -2493,6 +2526,7 @@
     <w:tblPr>
       <w:tblStyleRowBandSize w:val="1"/>
       <w:tblStyleColBandSize w:val="1"/>
+      <w:tblInd w:w="0" w:type="dxa"/>
       <w:tblBorders>
         <w:top w:val="single" w:sz="4" w:space="0" w:color="8EAADB" w:themeColor="accent1" w:themeTint="99"/>
         <w:left w:val="single" w:sz="4" w:space="0" w:color="8EAADB" w:themeColor="accent1" w:themeTint="99"/>
@@ -2500,6 +2534,12 @@
         <w:right w:val="single" w:sz="4" w:space="0" w:color="8EAADB" w:themeColor="accent1" w:themeTint="99"/>
         <w:insideH w:val="single" w:sz="4" w:space="0" w:color="8EAADB" w:themeColor="accent1" w:themeTint="99"/>
       </w:tblBorders>
+      <w:tblCellMar>
+        <w:top w:w="0" w:type="dxa"/>
+        <w:left w:w="108" w:type="dxa"/>
+        <w:bottom w:w="0" w:type="dxa"/>
+        <w:right w:w="108" w:type="dxa"/>
+      </w:tblCellMar>
     </w:tblPr>
     <w:tblStylePr w:type="firstRow">
       <w:rPr>
@@ -2567,6 +2607,7 @@
     <w:tblPr>
       <w:tblStyleRowBandSize w:val="1"/>
       <w:tblStyleColBandSize w:val="1"/>
+      <w:tblInd w:w="0" w:type="dxa"/>
       <w:tblBorders>
         <w:top w:val="single" w:sz="4" w:space="0" w:color="666666" w:themeColor="text1" w:themeTint="99"/>
         <w:left w:val="single" w:sz="4" w:space="0" w:color="666666" w:themeColor="text1" w:themeTint="99"/>
@@ -2574,6 +2615,12 @@
         <w:right w:val="single" w:sz="4" w:space="0" w:color="666666" w:themeColor="text1" w:themeTint="99"/>
         <w:insideH w:val="single" w:sz="4" w:space="0" w:color="666666" w:themeColor="text1" w:themeTint="99"/>
       </w:tblBorders>
+      <w:tblCellMar>
+        <w:top w:w="0" w:type="dxa"/>
+        <w:left w:w="108" w:type="dxa"/>
+        <w:bottom w:w="0" w:type="dxa"/>
+        <w:right w:w="108" w:type="dxa"/>
+      </w:tblCellMar>
     </w:tblPr>
     <w:tblStylePr w:type="firstRow">
       <w:rPr>
@@ -2641,6 +2688,13 @@
     <w:tblPr>
       <w:tblStyleRowBandSize w:val="1"/>
       <w:tblStyleColBandSize w:val="1"/>
+      <w:tblInd w:w="0" w:type="dxa"/>
+      <w:tblCellMar>
+        <w:top w:w="0" w:type="dxa"/>
+        <w:left w:w="108" w:type="dxa"/>
+        <w:bottom w:w="0" w:type="dxa"/>
+        <w:right w:w="108" w:type="dxa"/>
+      </w:tblCellMar>
     </w:tblPr>
     <w:tblStylePr w:type="firstRow">
       <w:rPr>
@@ -2705,6 +2759,7 @@
     <w:tblPr>
       <w:tblStyleRowBandSize w:val="1"/>
       <w:tblStyleColBandSize w:val="1"/>
+      <w:tblInd w:w="0" w:type="dxa"/>
       <w:tblBorders>
         <w:top w:val="single" w:sz="4" w:space="0" w:color="8EAADB" w:themeColor="accent1" w:themeTint="99"/>
         <w:left w:val="single" w:sz="4" w:space="0" w:color="8EAADB" w:themeColor="accent1" w:themeTint="99"/>
@@ -2713,6 +2768,12 @@
         <w:insideH w:val="single" w:sz="4" w:space="0" w:color="8EAADB" w:themeColor="accent1" w:themeTint="99"/>
         <w:insideV w:val="single" w:sz="4" w:space="0" w:color="8EAADB" w:themeColor="accent1" w:themeTint="99"/>
       </w:tblBorders>
+      <w:tblCellMar>
+        <w:top w:w="0" w:type="dxa"/>
+        <w:left w:w="108" w:type="dxa"/>
+        <w:bottom w:w="0" w:type="dxa"/>
+        <w:right w:w="108" w:type="dxa"/>
+      </w:tblCellMar>
     </w:tblPr>
     <w:tblStylePr w:type="firstRow">
       <w:rPr>
@@ -2777,6 +2838,7 @@
     <w:tblPr>
       <w:tblStyleRowBandSize w:val="1"/>
       <w:tblStyleColBandSize w:val="1"/>
+      <w:tblInd w:w="0" w:type="dxa"/>
       <w:tblBorders>
         <w:top w:val="single" w:sz="4" w:space="0" w:color="666666" w:themeColor="text1" w:themeTint="99"/>
         <w:left w:val="single" w:sz="4" w:space="0" w:color="666666" w:themeColor="text1" w:themeTint="99"/>
@@ -2785,6 +2847,12 @@
         <w:insideH w:val="single" w:sz="4" w:space="0" w:color="666666" w:themeColor="text1" w:themeTint="99"/>
         <w:insideV w:val="single" w:sz="4" w:space="0" w:color="666666" w:themeColor="text1" w:themeTint="99"/>
       </w:tblBorders>
+      <w:tblCellMar>
+        <w:top w:w="0" w:type="dxa"/>
+        <w:left w:w="108" w:type="dxa"/>
+        <w:bottom w:w="0" w:type="dxa"/>
+        <w:right w:w="108" w:type="dxa"/>
+      </w:tblCellMar>
     </w:tblPr>
     <w:tblStylePr w:type="firstRow">
       <w:rPr>
@@ -2932,6 +3000,46 @@
       <w:sz w:val="18"/>
       <w:szCs w:val="18"/>
     </w:rPr>
+  </w:style>
+  <w:style w:type="paragraph" w:styleId="DocumentMap">
+    <w:name w:val="Document Map"/>
+    <w:basedOn w:val="Normal"/>
+    <w:link w:val="DocumentMapChar"/>
+    <w:uiPriority w:val="99"/>
+    <w:semiHidden/>
+    <w:unhideWhenUsed/>
+    <w:rsid w:val="00F14FED"/>
+    <w:pPr>
+      <w:spacing w:after="0" w:line="240" w:lineRule="auto"/>
+    </w:pPr>
+    <w:rPr>
+      <w:rFonts w:ascii="Times New Roman" w:hAnsi="Times New Roman" w:cs="Times New Roman"/>
+      <w:sz w:val="24"/>
+      <w:szCs w:val="24"/>
+    </w:rPr>
+  </w:style>
+  <w:style w:type="character" w:customStyle="1" w:styleId="DocumentMapChar">
+    <w:name w:val="Document Map Char"/>
+    <w:basedOn w:val="DefaultParagraphFont"/>
+    <w:link w:val="DocumentMap"/>
+    <w:uiPriority w:val="99"/>
+    <w:semiHidden/>
+    <w:rsid w:val="00F14FED"/>
+    <w:rPr>
+      <w:rFonts w:ascii="Times New Roman" w:hAnsi="Times New Roman" w:cs="Times New Roman"/>
+      <w:sz w:val="24"/>
+      <w:szCs w:val="24"/>
+    </w:rPr>
+  </w:style>
+  <w:style w:type="paragraph" w:styleId="Revision">
+    <w:name w:val="Revision"/>
+    <w:hidden/>
+    <w:uiPriority w:val="99"/>
+    <w:semiHidden/>
+    <w:rsid w:val="00F14FED"/>
+    <w:pPr>
+      <w:spacing w:after="0" w:line="240" w:lineRule="auto"/>
+    </w:pPr>
   </w:style>
 </w:styles>
 </file>
@@ -3236,7 +3344,7 @@
 </file>
 
 <file path=customXml/itemProps1.xml><?xml version="1.0" encoding="utf-8"?>
-<ds:datastoreItem xmlns:ds="http://schemas.openxmlformats.org/officeDocument/2006/customXml" ds:itemID="{B2C8B026-916B-4AF2-B7E9-AB5A6636CF28}">
+<ds:datastoreItem xmlns:ds="http://schemas.openxmlformats.org/officeDocument/2006/customXml" ds:itemID="{2CBDDAB0-74C4-814B-A6FB-23764596369E}">
   <ds:schemaRefs>
     <ds:schemaRef ds:uri="http://schemas.openxmlformats.org/officeDocument/2006/bibliography"/>
   </ds:schemaRefs>

</xml_diff>

<commit_message>
relatorio atulizado e utilizadores de teste adicionados
</commit_message>
<xml_diff>
--- a/relatorio-1fase-template.docx
+++ b/relatorio-1fase-template.docx
@@ -76,7 +76,7 @@
               </wp:anchor>
             </w:drawing>
           </mc:Choice>
-          <mc:Fallback xmlns:cx="http://schemas.microsoft.com/office/drawing/2014/chartex" xmlns:cx1="http://schemas.microsoft.com/office/drawing/2015/9/8/chartex" xmlns:cx2="http://schemas.microsoft.com/office/drawing/2015/10/21/chartex" xmlns:cx3="http://schemas.microsoft.com/office/drawing/2016/5/9/chartex" xmlns:cx4="http://schemas.microsoft.com/office/drawing/2016/5/10/chartex" xmlns:cx5="http://schemas.microsoft.com/office/drawing/2016/5/11/chartex" xmlns:w16se="http://schemas.microsoft.com/office/word/2015/wordml/symex">
+          <mc:Fallback xmlns:w16se="http://schemas.microsoft.com/office/word/2015/wordml/symex" xmlns:cx5="http://schemas.microsoft.com/office/drawing/2016/5/11/chartex" xmlns:cx4="http://schemas.microsoft.com/office/drawing/2016/5/10/chartex" xmlns:cx3="http://schemas.microsoft.com/office/drawing/2016/5/9/chartex" xmlns:cx2="http://schemas.microsoft.com/office/drawing/2015/10/21/chartex" xmlns:cx1="http://schemas.microsoft.com/office/drawing/2015/9/8/chartex" xmlns:cx="http://schemas.microsoft.com/office/drawing/2014/chartex">
             <w:pict>
               <v:line w14:anchorId="4840D6C1" id="Straight Connector 9" o:spid="_x0000_s1026" style="position:absolute;z-index:251661312;visibility:visible;mso-wrap-style:square;mso-width-percent:1000;mso-wrap-distance-left:9pt;mso-wrap-distance-top:0;mso-wrap-distance-right:9pt;mso-wrap-distance-bottom:0;mso-position-horizontal:left;mso-position-horizontal-relative:margin;mso-position-vertical:absolute;mso-position-vertical-relative:margin;mso-width-percent:1000;mso-width-relative:margin" from="0,53.85pt" to="425pt,53.85pt" o:gfxdata="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" strokecolor="#0c4da2" strokeweight="2pt">
                 <v:stroke joinstyle="miter"/>
@@ -179,13 +179,13 @@
               </wp:anchor>
             </w:drawing>
           </mc:Choice>
-          <mc:Fallback xmlns:cx="http://schemas.microsoft.com/office/drawing/2014/chartex" xmlns:cx1="http://schemas.microsoft.com/office/drawing/2015/9/8/chartex" xmlns:cx2="http://schemas.microsoft.com/office/drawing/2015/10/21/chartex" xmlns:cx3="http://schemas.microsoft.com/office/drawing/2016/5/9/chartex" xmlns:cx4="http://schemas.microsoft.com/office/drawing/2016/5/10/chartex" xmlns:cx5="http://schemas.microsoft.com/office/drawing/2016/5/11/chartex" xmlns:w16se="http://schemas.microsoft.com/office/word/2015/wordml/symex">
+          <mc:Fallback>
             <w:pict>
-              <v:shapetype w14:anchorId="616555B0" id="_x0000_t202" coordsize="21600,21600" o:spt="202" path="m,l,21600r21600,l21600,xe">
+              <v:shapetype w14:anchorId="616555B0" id="_x0000_t202" coordsize="21600,21600" o:spt="202" path="m0,0l0,21600,21600,21600,21600,0xe">
                 <v:stroke joinstyle="miter"/>
                 <v:path gradientshapeok="t" o:connecttype="rect"/>
               </v:shapetype>
-              <v:shape id="Text Box 2" o:spid="_x0000_s1026" type="#_x0000_t202" style="position:absolute;left:0;text-align:left;margin-left:0;margin-top:0;width:424.7pt;height:51pt;z-index:-251656192;visibility:visible;mso-wrap-style:square;mso-width-percent:1000;mso-height-percent:0;mso-wrap-distance-left:9pt;mso-wrap-distance-top:3.6pt;mso-wrap-distance-right:9pt;mso-wrap-distance-bottom:3.6pt;mso-position-horizontal:left;mso-position-horizontal-relative:margin;mso-position-vertical:top;mso-position-vertical-relative:margin;mso-width-percent:1000;mso-height-percent:0;mso-width-relative:margin;mso-height-relative:margin;v-text-anchor:top" o:gfxdata="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" o:allowoverlap="f" stroked="f">
+              <v:shape id="Text Box 2" o:spid="_x0000_s1026" type="#_x0000_t202" style="position:absolute;left:0;text-align:left;margin-left:0;margin-top:0;width:424.7pt;height:51pt;z-index:-251656192;visibility:visible;mso-wrap-style:square;mso-width-percent:1000;mso-height-percent:0;mso-wrap-distance-left:9pt;mso-wrap-distance-top:3.6pt;mso-wrap-distance-right:9pt;mso-wrap-distance-bottom:3.6pt;mso-position-horizontal:left;mso-position-horizontal-relative:margin;mso-position-vertical:top;mso-position-vertical-relative:margin;mso-width-percent:1000;mso-height-percent:0;mso-width-relative:margin;mso-height-relative:margin;v-text-anchor:top" o:gfxdata="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" o:allowoverlap="f" stroked="f">
                 <v:textbox>
                   <w:txbxContent>
                     <w:p>
@@ -616,11 +616,6 @@
           <w:rPr>
             <w:highlight w:val="yellow"/>
           </w:rPr>
-        </w:r>
-        <w:r>
-          <w:rPr>
-            <w:highlight w:val="yellow"/>
-          </w:rPr>
           <w:fldChar w:fldCharType="separate"/>
         </w:r>
         <w:r>
@@ -696,11 +691,6 @@
             <w:highlight w:val="yellow"/>
           </w:rPr>
           <w:instrText xml:space="preserve"> HYPERLINK "http://appserver-01.di.fc.ul.pt/~asw004/projeto/admin" </w:instrText>
-        </w:r>
-        <w:r>
-          <w:rPr>
-            <w:highlight w:val="yellow"/>
-          </w:rPr>
         </w:r>
         <w:r>
           <w:rPr>
@@ -801,14 +791,16 @@
             <w:tcW w:w="1413" w:type="dxa"/>
           </w:tcPr>
           <w:p>
+            <w:proofErr w:type="spellStart"/>
             <w:r>
               <w:t>Username</w:t>
             </w:r>
+            <w:proofErr w:type="spellEnd"/>
           </w:p>
         </w:tc>
         <w:tc>
           <w:tcPr>
-            <w:tcW w:w="1417" w:type="dxa"/>
+            <w:tcW w:w="1460" w:type="dxa"/>
           </w:tcPr>
           <w:p>
             <w:r>
@@ -842,7 +834,7 @@
         </w:tc>
         <w:tc>
           <w:tcPr>
-            <w:tcW w:w="1417" w:type="dxa"/>
+            <w:tcW w:w="1460" w:type="dxa"/>
           </w:tcPr>
           <w:p>
             <w:pPr>
@@ -873,17 +865,19 @@
                 <w:highlight w:val="yellow"/>
               </w:rPr>
             </w:pPr>
+            <w:proofErr w:type="spellStart"/>
             <w:r>
               <w:rPr>
                 <w:highlight w:val="yellow"/>
               </w:rPr>
               <w:t>my_name</w:t>
             </w:r>
+            <w:proofErr w:type="spellEnd"/>
           </w:p>
         </w:tc>
         <w:tc>
           <w:tcPr>
-            <w:tcW w:w="1417" w:type="dxa"/>
+            <w:tcW w:w="1460" w:type="dxa"/>
           </w:tcPr>
           <w:p>
             <w:pPr>
@@ -891,12 +885,14 @@
                 <w:highlight w:val="yellow"/>
               </w:rPr>
             </w:pPr>
+            <w:proofErr w:type="spellStart"/>
             <w:r>
               <w:rPr>
                 <w:highlight w:val="yellow"/>
               </w:rPr>
               <w:t>my_password</w:t>
             </w:r>
+            <w:proofErr w:type="spellEnd"/>
           </w:p>
         </w:tc>
       </w:tr>
@@ -915,17 +911,21 @@
                 <w:highlight w:val="yellow"/>
               </w:rPr>
             </w:pPr>
+            <w:proofErr w:type="spellStart"/>
+            <w:proofErr w:type="gramStart"/>
             <w:r>
               <w:rPr>
                 <w:highlight w:val="yellow"/>
               </w:rPr>
               <w:t>mr.funny</w:t>
             </w:r>
+            <w:proofErr w:type="spellEnd"/>
+            <w:proofErr w:type="gramEnd"/>
           </w:p>
         </w:tc>
         <w:tc>
           <w:tcPr>
-            <w:tcW w:w="1417" w:type="dxa"/>
+            <w:tcW w:w="1460" w:type="dxa"/>
           </w:tcPr>
           <w:p>
             <w:pPr>
@@ -945,41 +945,240 @@
     </w:tbl>
     <w:p>
       <w:pPr>
+        <w:pStyle w:val="ListParagraph"/>
+        <w:numPr>
+          <w:ilvl w:val="0"/>
+          <w:numId w:val="2"/>
+        </w:numPr>
+        <w:rPr>
+          <w:ins w:id="20" w:author="Hugo Filipe Soares Veloso De Barros Curado" w:date="2017-03-15T10:47:00Z"/>
+        </w:rPr>
+        <w:pPrChange w:id="21" w:author="Hugo Filipe Soares Veloso De Barros Curado" w:date="2017-03-15T10:47:00Z">
+          <w:pPr>
+            <w:pStyle w:val="Heading1"/>
+          </w:pPr>
+        </w:pPrChange>
+      </w:pPr>
+      <w:ins w:id="22" w:author="Hugo Filipe Soares Veloso De Barros Curado" w:date="2017-03-15T10:47:00Z">
+        <w:r>
+          <w:rPr>
+            <w:b/>
+          </w:rPr>
+          <w:t>U</w:t>
+        </w:r>
+        <w:commentRangeStart w:id="23"/>
+        <w:r>
+          <w:rPr>
+            <w:b/>
+          </w:rPr>
+          <w:t>t</w:t>
+        </w:r>
+        <w:r>
+          <w:rPr>
+            <w:b/>
+          </w:rPr>
+          <w:t>ilizador</w:t>
+        </w:r>
+        <w:r>
+          <w:rPr>
+            <w:b/>
+          </w:rPr>
+          <w:t xml:space="preserve"> de teste</w:t>
+        </w:r>
+        <w:commentRangeEnd w:id="23"/>
+        <w:r>
+          <w:rPr>
+            <w:rStyle w:val="CommentReference"/>
+          </w:rPr>
+          <w:commentReference w:id="23"/>
+        </w:r>
+        <w:r>
+          <w:rPr>
+            <w:b/>
+          </w:rPr>
+          <w:t xml:space="preserve"> </w:t>
+        </w:r>
+        <w:proofErr w:type="spellStart"/>
+        <w:r>
+          <w:rPr>
+            <w:b/>
+          </w:rPr>
+          <w:t>admin</w:t>
+        </w:r>
+        <w:proofErr w:type="spellEnd"/>
+        <w:r>
+          <w:t>:</w:t>
+        </w:r>
+      </w:ins>
+    </w:p>
+    <w:tbl>
+      <w:tblPr>
+        <w:tblStyle w:val="GridTable6Colorful"/>
+        <w:tblW w:w="0" w:type="auto"/>
+        <w:jc w:val="center"/>
+        <w:tblLook w:val="0420" w:firstRow="1" w:lastRow="0" w:firstColumn="0" w:lastColumn="0" w:noHBand="0" w:noVBand="1"/>
+      </w:tblPr>
+      <w:tblGrid>
+        <w:gridCol w:w="1413"/>
+        <w:gridCol w:w="1460"/>
+      </w:tblGrid>
+      <w:tr>
+        <w:trPr>
+          <w:cnfStyle w:val="100000000000" w:firstRow="1" w:lastRow="0" w:firstColumn="0" w:lastColumn="0" w:oddVBand="0" w:evenVBand="0" w:oddHBand="0" w:evenHBand="0" w:firstRowFirstColumn="0" w:firstRowLastColumn="0" w:lastRowFirstColumn="0" w:lastRowLastColumn="0"/>
+          <w:jc w:val="center"/>
+          <w:ins w:id="24" w:author="Hugo Filipe Soares Veloso De Barros Curado" w:date="2017-03-15T10:47:00Z"/>
+        </w:trPr>
+        <w:tc>
+          <w:tcPr>
+            <w:tcW w:w="1413" w:type="dxa"/>
+          </w:tcPr>
+          <w:p>
+            <w:pPr>
+              <w:rPr>
+                <w:ins w:id="25" w:author="Hugo Filipe Soares Veloso De Barros Curado" w:date="2017-03-15T10:47:00Z"/>
+              </w:rPr>
+            </w:pPr>
+            <w:proofErr w:type="spellStart"/>
+            <w:ins w:id="26" w:author="Hugo Filipe Soares Veloso De Barros Curado" w:date="2017-03-15T10:47:00Z">
+              <w:r>
+                <w:t>Username</w:t>
+              </w:r>
+              <w:proofErr w:type="spellEnd"/>
+            </w:ins>
+          </w:p>
+        </w:tc>
+        <w:tc>
+          <w:tcPr>
+            <w:tcW w:w="1460" w:type="dxa"/>
+          </w:tcPr>
+          <w:p>
+            <w:pPr>
+              <w:rPr>
+                <w:ins w:id="27" w:author="Hugo Filipe Soares Veloso De Barros Curado" w:date="2017-03-15T10:47:00Z"/>
+              </w:rPr>
+            </w:pPr>
+            <w:ins w:id="28" w:author="Hugo Filipe Soares Veloso De Barros Curado" w:date="2017-03-15T10:47:00Z">
+              <w:r>
+                <w:t>Password</w:t>
+              </w:r>
+            </w:ins>
+          </w:p>
+        </w:tc>
+      </w:tr>
+      <w:tr>
+        <w:trPr>
+          <w:cnfStyle w:val="000000100000" w:firstRow="0" w:lastRow="0" w:firstColumn="0" w:lastColumn="0" w:oddVBand="0" w:evenVBand="0" w:oddHBand="1" w:evenHBand="0" w:firstRowFirstColumn="0" w:firstRowLastColumn="0" w:lastRowFirstColumn="0" w:lastRowLastColumn="0"/>
+          <w:jc w:val="center"/>
+          <w:ins w:id="29" w:author="Hugo Filipe Soares Veloso De Barros Curado" w:date="2017-03-15T10:47:00Z"/>
+        </w:trPr>
+        <w:tc>
+          <w:tcPr>
+            <w:tcW w:w="1413" w:type="dxa"/>
+          </w:tcPr>
+          <w:p>
+            <w:pPr>
+              <w:rPr>
+                <w:ins w:id="30" w:author="Hugo Filipe Soares Veloso De Barros Curado" w:date="2017-03-15T10:47:00Z"/>
+                <w:highlight w:val="yellow"/>
+              </w:rPr>
+            </w:pPr>
+            <w:ins w:id="31" w:author="Hugo Filipe Soares Veloso De Barros Curado" w:date="2017-03-15T10:47:00Z">
+              <w:r>
+                <w:rPr>
+                  <w:highlight w:val="yellow"/>
+                </w:rPr>
+                <w:t>admin</w:t>
+              </w:r>
+              <w:r>
+                <w:rPr>
+                  <w:highlight w:val="yellow"/>
+                </w:rPr>
+                <w:t>001</w:t>
+              </w:r>
+            </w:ins>
+          </w:p>
+        </w:tc>
+        <w:tc>
+          <w:tcPr>
+            <w:tcW w:w="1460" w:type="dxa"/>
+          </w:tcPr>
+          <w:p>
+            <w:pPr>
+              <w:rPr>
+                <w:ins w:id="32" w:author="Hugo Filipe Soares Veloso De Barros Curado" w:date="2017-03-15T10:47:00Z"/>
+                <w:highlight w:val="yellow"/>
+              </w:rPr>
+            </w:pPr>
+            <w:ins w:id="33" w:author="Hugo Filipe Soares Veloso De Barros Curado" w:date="2017-03-15T10:47:00Z">
+              <w:r>
+                <w:rPr>
+                  <w:highlight w:val="yellow"/>
+                </w:rPr>
+                <w:t>Admin</w:t>
+              </w:r>
+              <w:bookmarkStart w:id="34" w:name="_GoBack"/>
+              <w:bookmarkEnd w:id="34"/>
+              <w:r>
+                <w:rPr>
+                  <w:highlight w:val="yellow"/>
+                </w:rPr>
+                <w:t>07</w:t>
+              </w:r>
+            </w:ins>
+          </w:p>
+        </w:tc>
+      </w:tr>
+    </w:tbl>
+    <w:p>
+      <w:pPr>
+        <w:pStyle w:val="ListParagraph"/>
+        <w:rPr>
+          <w:ins w:id="35" w:author="Hugo Filipe Soares Veloso De Barros Curado" w:date="2017-03-15T10:46:00Z"/>
+        </w:rPr>
+        <w:pPrChange w:id="36" w:author="Hugo Filipe Soares Veloso De Barros Curado" w:date="2017-03-15T10:47:00Z">
+          <w:pPr>
+            <w:pStyle w:val="Heading1"/>
+          </w:pPr>
+        </w:pPrChange>
+      </w:pPr>
+    </w:p>
+    <w:p>
+      <w:pPr>
         <w:pStyle w:val="Heading1"/>
       </w:pPr>
-      <w:commentRangeStart w:id="20"/>
+      <w:commentRangeStart w:id="37"/>
       <w:r>
         <w:t>Trabalho realizado</w:t>
       </w:r>
-      <w:commentRangeEnd w:id="20"/>
+      <w:commentRangeEnd w:id="37"/>
       <w:r>
         <w:rPr>
           <w:rStyle w:val="CommentReference"/>
           <w:rFonts w:asciiTheme="minorHAnsi" w:eastAsiaTheme="minorHAnsi" w:hAnsiTheme="minorHAnsi" w:cstheme="minorBidi"/>
           <w:color w:val="auto"/>
         </w:rPr>
-        <w:commentReference w:id="20"/>
+        <w:commentReference w:id="37"/>
       </w:r>
     </w:p>
     <w:p>
       <w:pPr>
         <w:pStyle w:val="Heading1"/>
         <w:rPr>
-          <w:ins w:id="21" w:author="Hugo Filipe Soares Veloso De Barros Curado" w:date="2017-03-14T16:44:00Z"/>
-        </w:rPr>
-      </w:pPr>
-      <w:commentRangeStart w:id="22"/>
+          <w:ins w:id="38" w:author="Hugo Filipe Soares Veloso De Barros Curado" w:date="2017-03-14T16:44:00Z"/>
+        </w:rPr>
+      </w:pPr>
+      <w:commentRangeStart w:id="39"/>
       <w:r>
         <w:t>Ferramentas utilizadas</w:t>
       </w:r>
-      <w:commentRangeEnd w:id="22"/>
+      <w:commentRangeEnd w:id="39"/>
       <w:r>
         <w:rPr>
           <w:rStyle w:val="CommentReference"/>
           <w:rFonts w:asciiTheme="minorHAnsi" w:eastAsiaTheme="minorHAnsi" w:hAnsiTheme="minorHAnsi" w:cstheme="minorBidi"/>
           <w:color w:val="auto"/>
         </w:rPr>
-        <w:commentReference w:id="22"/>
+        <w:commentReference w:id="39"/>
       </w:r>
     </w:p>
     <w:p>
@@ -990,15 +1189,15 @@
           <w:numId w:val="6"/>
         </w:numPr>
         <w:rPr>
-          <w:ins w:id="23" w:author="Hugo Filipe Soares Veloso De Barros Curado" w:date="2017-03-14T16:44:00Z"/>
-        </w:rPr>
-        <w:pPrChange w:id="24" w:author="Hugo Filipe Soares Veloso De Barros Curado" w:date="2017-03-14T16:44:00Z">
+          <w:ins w:id="40" w:author="Hugo Filipe Soares Veloso De Barros Curado" w:date="2017-03-14T16:44:00Z"/>
+        </w:rPr>
+        <w:pPrChange w:id="41" w:author="Hugo Filipe Soares Veloso De Barros Curado" w:date="2017-03-14T16:44:00Z">
           <w:pPr>
             <w:pStyle w:val="Heading1"/>
           </w:pPr>
         </w:pPrChange>
       </w:pPr>
-      <w:ins w:id="25" w:author="Hugo Filipe Soares Veloso De Barros Curado" w:date="2017-03-14T16:44:00Z">
+      <w:ins w:id="42" w:author="Hugo Filipe Soares Veloso De Barros Curado" w:date="2017-03-14T16:44:00Z">
         <w:r>
           <w:t>LAMP,</w:t>
         </w:r>
@@ -1012,18 +1211,20 @@
           <w:numId w:val="6"/>
         </w:numPr>
         <w:rPr>
-          <w:ins w:id="26" w:author="Hugo Filipe Soares Veloso De Barros Curado" w:date="2017-03-14T16:44:00Z"/>
-        </w:rPr>
-        <w:pPrChange w:id="27" w:author="Hugo Filipe Soares Veloso De Barros Curado" w:date="2017-03-14T16:44:00Z">
+          <w:ins w:id="43" w:author="Hugo Filipe Soares Veloso De Barros Curado" w:date="2017-03-14T16:44:00Z"/>
+        </w:rPr>
+        <w:pPrChange w:id="44" w:author="Hugo Filipe Soares Veloso De Barros Curado" w:date="2017-03-14T16:44:00Z">
           <w:pPr>
             <w:pStyle w:val="Heading1"/>
           </w:pPr>
         </w:pPrChange>
       </w:pPr>
-      <w:ins w:id="28" w:author="Hugo Filipe Soares Veloso De Barros Curado" w:date="2017-03-14T16:44:00Z">
+      <w:proofErr w:type="spellStart"/>
+      <w:ins w:id="45" w:author="Hugo Filipe Soares Veloso De Barros Curado" w:date="2017-03-14T16:44:00Z">
         <w:r>
           <w:t>Codeigniter</w:t>
         </w:r>
+        <w:proofErr w:type="spellEnd"/>
       </w:ins>
     </w:p>
     <w:p>
@@ -1034,18 +1235,20 @@
           <w:numId w:val="6"/>
         </w:numPr>
         <w:rPr>
-          <w:ins w:id="29" w:author="Hugo Filipe Soares Veloso De Barros Curado" w:date="2017-03-14T16:44:00Z"/>
-        </w:rPr>
-        <w:pPrChange w:id="30" w:author="Hugo Filipe Soares Veloso De Barros Curado" w:date="2017-03-14T16:44:00Z">
+          <w:ins w:id="46" w:author="Hugo Filipe Soares Veloso De Barros Curado" w:date="2017-03-14T16:44:00Z"/>
+        </w:rPr>
+        <w:pPrChange w:id="47" w:author="Hugo Filipe Soares Veloso De Barros Curado" w:date="2017-03-14T16:44:00Z">
           <w:pPr>
             <w:pStyle w:val="Heading1"/>
           </w:pPr>
         </w:pPrChange>
       </w:pPr>
-      <w:ins w:id="31" w:author="Hugo Filipe Soares Veloso De Barros Curado" w:date="2017-03-14T16:44:00Z">
+      <w:proofErr w:type="spellStart"/>
+      <w:ins w:id="48" w:author="Hugo Filipe Soares Veloso De Barros Curado" w:date="2017-03-14T16:44:00Z">
         <w:r>
           <w:t>DataTables</w:t>
         </w:r>
+        <w:proofErr w:type="spellEnd"/>
       </w:ins>
     </w:p>
     <w:p>
@@ -1055,7 +1258,7 @@
           <w:ilvl w:val="0"/>
           <w:numId w:val="6"/>
         </w:numPr>
-        <w:pPrChange w:id="32" w:author="Hugo Filipe Soares Veloso De Barros Curado" w:date="2017-03-14T16:44:00Z">
+        <w:pPrChange w:id="49" w:author="Hugo Filipe Soares Veloso De Barros Curado" w:date="2017-03-14T16:44:00Z">
           <w:pPr>
             <w:pStyle w:val="Heading1"/>
           </w:pPr>
@@ -1066,18 +1269,18 @@
       <w:pPr>
         <w:pStyle w:val="Heading1"/>
       </w:pPr>
-      <w:commentRangeStart w:id="33"/>
+      <w:commentRangeStart w:id="50"/>
       <w:r>
         <w:t>Discriminação de funcionalidades</w:t>
       </w:r>
-      <w:commentRangeEnd w:id="33"/>
+      <w:commentRangeEnd w:id="50"/>
       <w:r>
         <w:rPr>
           <w:rStyle w:val="CommentReference"/>
           <w:rFonts w:asciiTheme="minorHAnsi" w:eastAsiaTheme="minorHAnsi" w:hAnsiTheme="minorHAnsi" w:cstheme="minorBidi"/>
           <w:color w:val="auto"/>
         </w:rPr>
-        <w:commentReference w:id="33"/>
+        <w:commentReference w:id="50"/>
       </w:r>
     </w:p>
     <w:p>
@@ -1121,6 +1324,7 @@
         </w:numPr>
       </w:pPr>
       <w:r>
+        <w:lastRenderedPageBreak/>
         <w:t>Interface de autenticação visível em todas as páginas: 100%</w:t>
       </w:r>
     </w:p>
@@ -1143,19 +1347,24 @@
       <w:r>
         <w:t xml:space="preserve">Autenticação </w:t>
       </w:r>
-      <w:ins w:id="34" w:author="Hugo Filipe Soares Veloso De Barros Curado" w:date="2017-03-14T16:45:00Z">
+      <w:ins w:id="51" w:author="Hugo Filipe Soares Veloso De Barros Curado" w:date="2017-03-14T16:45:00Z">
         <w:r>
           <w:t>c</w:t>
         </w:r>
       </w:ins>
-      <w:del w:id="35" w:author="Hugo Filipe Soares Veloso De Barros Curado" w:date="2017-03-14T16:45:00Z">
+      <w:del w:id="52" w:author="Hugo Filipe Soares Veloso De Barros Curado" w:date="2017-03-14T16:45:00Z">
         <w:r>
           <w:delText>d</w:delText>
         </w:r>
       </w:del>
       <w:r>
-        <w:t>om username</w:t>
-      </w:r>
+        <w:t xml:space="preserve">om </w:t>
+      </w:r>
+      <w:proofErr w:type="spellStart"/>
+      <w:r>
+        <w:t>username</w:t>
+      </w:r>
+      <w:proofErr w:type="spellEnd"/>
       <w:r>
         <w:t xml:space="preserve"> ou </w:t>
       </w:r>
@@ -1185,7 +1394,6 @@
         <w:jc w:val="both"/>
       </w:pPr>
       <w:r>
-        <w:lastRenderedPageBreak/>
         <w:t>[</w:t>
       </w:r>
       <w:r>
@@ -1194,7 +1402,7 @@
       <w:r>
         <w:t xml:space="preserve">] Recuperação de password: </w:t>
       </w:r>
-      <w:del w:id="36" w:author="Hugo Filipe Soares Veloso De Barros Curado" w:date="2017-03-14T16:45:00Z">
+      <w:del w:id="53" w:author="Hugo Filipe Soares Veloso De Barros Curado" w:date="2017-03-14T16:45:00Z">
         <w:r>
           <w:delText>10</w:delText>
         </w:r>
@@ -1220,7 +1428,7 @@
       <w:r>
         <w:t xml:space="preserve">] Validação de registo através de email: </w:t>
       </w:r>
-      <w:del w:id="37" w:author="Hugo Filipe Soares Veloso De Barros Curado" w:date="2017-03-14T16:45:00Z">
+      <w:del w:id="54" w:author="Hugo Filipe Soares Veloso De Barros Curado" w:date="2017-03-14T16:45:00Z">
         <w:r>
           <w:delText>10</w:delText>
         </w:r>
@@ -1257,12 +1465,14 @@
       <w:r>
         <w:t xml:space="preserve"> nome de utilizador (</w:t>
       </w:r>
+      <w:proofErr w:type="spellStart"/>
       <w:r>
         <w:rPr>
           <w:i/>
         </w:rPr>
         <w:t>username</w:t>
       </w:r>
+      <w:proofErr w:type="spellEnd"/>
       <w:r>
         <w:t>),</w:t>
       </w:r>
@@ -1329,12 +1539,14 @@
           <w:numId w:val="5"/>
         </w:numPr>
       </w:pPr>
+      <w:proofErr w:type="spellStart"/>
       <w:r>
         <w:rPr>
           <w:i/>
         </w:rPr>
         <w:t>Username</w:t>
       </w:r>
+      <w:proofErr w:type="spellEnd"/>
       <w:r>
         <w:t xml:space="preserve"> e email são únicos: 100%</w:t>
       </w:r>
@@ -1424,7 +1636,15 @@
         </w:numPr>
       </w:pPr>
       <w:r>
-        <w:t>Pesquisa de utilizadores por username ou email: 100%</w:t>
+        <w:t xml:space="preserve">Pesquisa de utilizadores por </w:t>
+      </w:r>
+      <w:proofErr w:type="spellStart"/>
+      <w:r>
+        <w:t>username</w:t>
+      </w:r>
+      <w:proofErr w:type="spellEnd"/>
+      <w:r>
+        <w:t xml:space="preserve"> ou email: 100%</w:t>
       </w:r>
     </w:p>
     <w:p>
@@ -1462,13 +1682,11 @@
       <w:r>
         <w:t>] Pesquisa de utilizadores por nome, sexo, faixa etária, país, região: 100%</w:t>
       </w:r>
-      <w:ins w:id="38" w:author="Hugo Filipe Soares Veloso De Barros Curado" w:date="2017-03-14T16:47:00Z">
+      <w:ins w:id="55" w:author="Hugo Filipe Soares Veloso De Barros Curado" w:date="2017-03-14T16:47:00Z">
         <w:r>
           <w:t xml:space="preserve"> (fazer)</w:t>
         </w:r>
       </w:ins>
-      <w:bookmarkStart w:id="39" w:name="_GoBack"/>
-      <w:bookmarkEnd w:id="39"/>
     </w:p>
     <w:p/>
     <w:sectPr>
@@ -1515,7 +1733,7 @@
       </w:r>
     </w:p>
   </w:comment>
-  <w:comment w:id="20" w:author="João Ferreira" w:date="2017-02-09T13:38:00Z" w:initials="JF">
+  <w:comment w:id="23" w:author="João Ferreira" w:date="2017-02-09T13:40:00Z" w:initials="JF">
     <w:p>
       <w:pPr>
         <w:pStyle w:val="CommentText"/>
@@ -1527,11 +1745,27 @@
         <w:annotationRef/>
       </w:r>
       <w:r>
+        <w:t>Pelo menos 2</w:t>
+      </w:r>
+    </w:p>
+  </w:comment>
+  <w:comment w:id="37" w:author="João Ferreira" w:date="2017-02-09T13:38:00Z" w:initials="JF">
+    <w:p>
+      <w:pPr>
+        <w:pStyle w:val="CommentText"/>
+      </w:pPr>
+      <w:r>
+        <w:rPr>
+          <w:rStyle w:val="CommentReference"/>
+        </w:rPr>
+        <w:annotationRef/>
+      </w:r>
+      <w:r>
         <w:t>Descreva aqui o trabalho que foi realizado para esta etapa, incluindo as funcionalidades implementadas e algum detalhe que considere relevante, incluindo por exemplo dificuldades de implementação, ou funcionalidades extra que tenha incluído no projeto.</w:t>
       </w:r>
     </w:p>
   </w:comment>
-  <w:comment w:id="22" w:author="João Ferreira" w:date="2017-02-09T13:39:00Z" w:initials="JF">
+  <w:comment w:id="39" w:author="João Ferreira" w:date="2017-02-09T13:39:00Z" w:initials="JF">
     <w:p>
       <w:pPr>
         <w:pStyle w:val="CommentText"/>
@@ -1556,7 +1790,7 @@
       </w:r>
     </w:p>
   </w:comment>
-  <w:comment w:id="33" w:author="João Ferreira" w:date="2017-02-09T13:38:00Z" w:initials="JF">
+  <w:comment w:id="50" w:author="João Ferreira" w:date="2017-02-09T13:38:00Z" w:initials="JF">
     <w:p>
       <w:pPr>
         <w:pStyle w:val="CommentText"/>
@@ -1585,6 +1819,7 @@
 <w15:commentsEx xmlns:wpc="http://schemas.microsoft.com/office/word/2010/wordprocessingCanvas" xmlns:mo="http://schemas.microsoft.com/office/mac/office/2008/main" xmlns:mc="http://schemas.openxmlformats.org/markup-compatibility/2006" xmlns:mv="urn:schemas-microsoft-com:mac:vml" xmlns:o="urn:schemas-microsoft-com:office:office" xmlns:r="http://schemas.openxmlformats.org/officeDocument/2006/relationships" xmlns:m="http://schemas.openxmlformats.org/officeDocument/2006/math" xmlns:v="urn:schemas-microsoft-com:vml" xmlns:wp14="http://schemas.microsoft.com/office/word/2010/wordprocessingDrawing" xmlns:wp="http://schemas.openxmlformats.org/drawingml/2006/wordprocessingDrawing" xmlns:w10="urn:schemas-microsoft-com:office:word" xmlns:w="http://schemas.openxmlformats.org/wordprocessingml/2006/main" xmlns:w14="http://schemas.microsoft.com/office/word/2010/wordml" xmlns:w15="http://schemas.microsoft.com/office/word/2012/wordml" xmlns:wpg="http://schemas.microsoft.com/office/word/2010/wordprocessingGroup" xmlns:wpi="http://schemas.microsoft.com/office/word/2010/wordprocessingInk" xmlns:wne="http://schemas.microsoft.com/office/word/2006/wordml" xmlns:wps="http://schemas.microsoft.com/office/word/2010/wordprocessingShape" mc:Ignorable="w14 w15 wp14">
   <w15:commentEx w15:paraId="0A963D72" w15:done="0"/>
   <w15:commentEx w15:paraId="40BFE24E" w15:done="0"/>
+  <w15:commentEx w15:paraId="01C3FF60" w15:done="0"/>
   <w15:commentEx w15:paraId="1C59A467" w15:done="0"/>
   <w15:commentEx w15:paraId="3604C3A2" w15:done="0"/>
   <w15:commentEx w15:paraId="6FD1EAE0" w15:done="0"/>
@@ -2748,6 +2983,7 @@
   <w:style w:type="paragraph" w:default="1" w:styleId="Normal">
     <w:name w:val="Normal"/>
     <w:qFormat/>
+    <w:rsid w:val="00560C3E"/>
   </w:style>
   <w:style w:type="paragraph" w:styleId="Heading1">
     <w:name w:val="heading 1"/>
@@ -3777,7 +4013,7 @@
 </file>
 
 <file path=customXml/itemProps1.xml><?xml version="1.0" encoding="utf-8"?>
-<ds:datastoreItem xmlns:ds="http://schemas.openxmlformats.org/officeDocument/2006/customXml" ds:itemID="{70E6E083-EFBB-2847-A770-CD493557513E}">
+<ds:datastoreItem xmlns:ds="http://schemas.openxmlformats.org/officeDocument/2006/customXml" ds:itemID="{741F79B4-DE7B-654D-BA41-8D67E521BA0B}">
   <ds:schemaRefs>
     <ds:schemaRef ds:uri="http://schemas.openxmlformats.org/officeDocument/2006/bibliography"/>
   </ds:schemaRefs>

</xml_diff>

<commit_message>
trabalho finalizado, por favor confirmem o relatorio
</commit_message>
<xml_diff>
--- a/relatorio-1fase-template.docx
+++ b/relatorio-1fase-template.docx
@@ -318,6 +318,11 @@
           <w:ilvl w:val="0"/>
           <w:numId w:val="3"/>
         </w:numPr>
+        <w:rPr>
+          <w:rPrChange w:id="0" w:author="Hugo Filipe Soares Veloso De Barros Curado" w:date="2017-03-19T11:20:00Z">
+            <w:rPr/>
+          </w:rPrChange>
+        </w:rPr>
       </w:pPr>
       <w:r>
         <w:rPr>
@@ -328,35 +333,47 @@
       <w:r>
         <w:t xml:space="preserve"> </w:t>
       </w:r>
-      <w:commentRangeStart w:id="0"/>
-      <w:r>
-        <w:rPr>
-          <w:highlight w:val="yellow"/>
+      <w:commentRangeStart w:id="1"/>
+      <w:r>
+        <w:rPr>
+          <w:rPrChange w:id="2" w:author="Hugo Filipe Soares Veloso De Barros Curado" w:date="2017-03-19T11:20:00Z">
+            <w:rPr>
+              <w:highlight w:val="yellow"/>
+            </w:rPr>
+          </w:rPrChange>
         </w:rPr>
         <w:t>00</w:t>
       </w:r>
-      <w:ins w:id="1" w:author="Hugo Filipe Soares Veloso De Barros Curado" w:date="2017-03-14T16:42:00Z">
-        <w:r>
-          <w:rPr>
-            <w:highlight w:val="yellow"/>
+      <w:ins w:id="3" w:author="Hugo Filipe Soares Veloso De Barros Curado" w:date="2017-03-14T16:42:00Z">
+        <w:r>
+          <w:rPr>
+            <w:rPrChange w:id="4" w:author="Hugo Filipe Soares Veloso De Barros Curado" w:date="2017-03-19T11:20:00Z">
+              <w:rPr>
+                <w:highlight w:val="yellow"/>
+              </w:rPr>
+            </w:rPrChange>
           </w:rPr>
           <w:t>4</w:t>
         </w:r>
       </w:ins>
-      <w:del w:id="2" w:author="Hugo Filipe Soares Veloso De Barros Curado" w:date="2017-03-14T16:42:00Z">
-        <w:r>
-          <w:rPr>
-            <w:highlight w:val="yellow"/>
+      <w:del w:id="5" w:author="Hugo Filipe Soares Veloso De Barros Curado" w:date="2017-03-14T16:42:00Z">
+        <w:r>
+          <w:rPr>
+            <w:rPrChange w:id="6" w:author="Hugo Filipe Soares Veloso De Barros Curado" w:date="2017-03-19T11:20:00Z">
+              <w:rPr>
+                <w:highlight w:val="yellow"/>
+              </w:rPr>
+            </w:rPrChange>
           </w:rPr>
           <w:delText>1</w:delText>
         </w:r>
       </w:del>
-      <w:commentRangeEnd w:id="0"/>
+      <w:commentRangeEnd w:id="1"/>
       <w:r>
         <w:rPr>
           <w:rStyle w:val="CommentReference"/>
         </w:rPr>
-        <w:commentReference w:id="0"/>
+        <w:commentReference w:id="1"/>
       </w:r>
     </w:p>
     <w:p>
@@ -366,14 +383,29 @@
           <w:ilvl w:val="0"/>
           <w:numId w:val="3"/>
         </w:numPr>
+        <w:rPr>
+          <w:rPrChange w:id="7" w:author="Hugo Filipe Soares Veloso De Barros Curado" w:date="2017-03-19T11:20:00Z">
+            <w:rPr/>
+          </w:rPrChange>
+        </w:rPr>
       </w:pPr>
       <w:r>
         <w:rPr>
           <w:b/>
+          <w:rPrChange w:id="8" w:author="Hugo Filipe Soares Veloso De Barros Curado" w:date="2017-03-19T11:20:00Z">
+            <w:rPr>
+              <w:b/>
+            </w:rPr>
+          </w:rPrChange>
         </w:rPr>
         <w:t>Alunos</w:t>
       </w:r>
       <w:r>
+        <w:rPr>
+          <w:rPrChange w:id="9" w:author="Hugo Filipe Soares Veloso De Barros Curado" w:date="2017-03-19T11:20:00Z">
+            <w:rPr/>
+          </w:rPrChange>
+        </w:rPr>
         <w:t>:</w:t>
       </w:r>
     </w:p>
@@ -384,38 +416,59 @@
           <w:ilvl w:val="1"/>
           <w:numId w:val="3"/>
         </w:numPr>
-      </w:pPr>
-      <w:del w:id="3" w:author="Hugo Filipe Soares Veloso De Barros Curado" w:date="2017-03-14T16:42:00Z">
-        <w:r>
-          <w:rPr>
-            <w:highlight w:val="yellow"/>
+        <w:rPr>
+          <w:rPrChange w:id="10" w:author="Hugo Filipe Soares Veloso De Barros Curado" w:date="2017-03-19T11:20:00Z">
+            <w:rPr/>
+          </w:rPrChange>
+        </w:rPr>
+      </w:pPr>
+      <w:del w:id="11" w:author="Hugo Filipe Soares Veloso De Barros Curado" w:date="2017-03-14T16:42:00Z">
+        <w:r>
+          <w:rPr>
+            <w:rPrChange w:id="12" w:author="Hugo Filipe Soares Veloso De Barros Curado" w:date="2017-03-19T11:20:00Z">
+              <w:rPr>
+                <w:highlight w:val="yellow"/>
+              </w:rPr>
+            </w:rPrChange>
           </w:rPr>
           <w:delText>André Guerreiro</w:delText>
         </w:r>
       </w:del>
-      <w:ins w:id="4" w:author="Hugo Filipe Soares Veloso De Barros Curado" w:date="2017-03-14T16:42:00Z">
-        <w:r>
-          <w:rPr>
-            <w:highlight w:val="yellow"/>
+      <w:ins w:id="13" w:author="Hugo Filipe Soares Veloso De Barros Curado" w:date="2017-03-14T16:42:00Z">
+        <w:r>
+          <w:rPr>
+            <w:rPrChange w:id="14" w:author="Hugo Filipe Soares Veloso De Barros Curado" w:date="2017-03-19T11:20:00Z">
+              <w:rPr>
+                <w:highlight w:val="yellow"/>
+              </w:rPr>
+            </w:rPrChange>
           </w:rPr>
           <w:t>Ana Catarina</w:t>
         </w:r>
       </w:ins>
       <w:r>
         <w:rPr>
-          <w:highlight w:val="yellow"/>
+          <w:rPrChange w:id="15" w:author="Hugo Filipe Soares Veloso De Barros Curado" w:date="2017-03-19T11:20:00Z">
+            <w:rPr>
+              <w:highlight w:val="yellow"/>
+            </w:rPr>
+          </w:rPrChange>
         </w:rPr>
         <w:t xml:space="preserve">, nº </w:t>
       </w:r>
-      <w:del w:id="5" w:author="Hugo Filipe Soares Veloso De Barros Curado" w:date="2017-03-14T16:42:00Z">
-        <w:r>
-          <w:rPr>
-            <w:highlight w:val="yellow"/>
+      <w:del w:id="16" w:author="Hugo Filipe Soares Veloso De Barros Curado" w:date="2017-03-14T16:42:00Z">
+        <w:r>
+          <w:rPr>
+            <w:rPrChange w:id="17" w:author="Hugo Filipe Soares Veloso De Barros Curado" w:date="2017-03-19T11:20:00Z">
+              <w:rPr>
+                <w:highlight w:val="yellow"/>
+              </w:rPr>
+            </w:rPrChange>
           </w:rPr>
           <w:delText>12345</w:delText>
         </w:r>
       </w:del>
-      <w:ins w:id="6" w:author="Hugo Filipe Soares Veloso De Barros Curado" w:date="2017-03-14T16:42:00Z">
+      <w:ins w:id="18" w:author="Hugo Filipe Soares Veloso De Barros Curado" w:date="2017-03-14T16:42:00Z">
         <w:r>
           <w:t>48301</w:t>
         </w:r>
@@ -428,38 +481,59 @@
           <w:ilvl w:val="1"/>
           <w:numId w:val="3"/>
         </w:numPr>
-      </w:pPr>
-      <w:ins w:id="7" w:author="Hugo Filipe Soares Veloso De Barros Curado" w:date="2017-03-14T16:42:00Z">
-        <w:r>
-          <w:rPr>
-            <w:highlight w:val="yellow"/>
+        <w:rPr>
+          <w:rPrChange w:id="19" w:author="Hugo Filipe Soares Veloso De Barros Curado" w:date="2017-03-19T11:20:00Z">
+            <w:rPr/>
+          </w:rPrChange>
+        </w:rPr>
+      </w:pPr>
+      <w:ins w:id="20" w:author="Hugo Filipe Soares Veloso De Barros Curado" w:date="2017-03-14T16:42:00Z">
+        <w:r>
+          <w:rPr>
+            <w:rPrChange w:id="21" w:author="Hugo Filipe Soares Veloso De Barros Curado" w:date="2017-03-19T11:20:00Z">
+              <w:rPr>
+                <w:highlight w:val="yellow"/>
+              </w:rPr>
+            </w:rPrChange>
           </w:rPr>
           <w:t>Hugo Curado</w:t>
         </w:r>
       </w:ins>
-      <w:del w:id="8" w:author="Hugo Filipe Soares Veloso De Barros Curado" w:date="2017-03-14T16:42:00Z">
-        <w:r>
-          <w:rPr>
-            <w:highlight w:val="yellow"/>
+      <w:del w:id="22" w:author="Hugo Filipe Soares Veloso De Barros Curado" w:date="2017-03-14T16:42:00Z">
+        <w:r>
+          <w:rPr>
+            <w:rPrChange w:id="23" w:author="Hugo Filipe Soares Veloso De Barros Curado" w:date="2017-03-19T11:20:00Z">
+              <w:rPr>
+                <w:highlight w:val="yellow"/>
+              </w:rPr>
+            </w:rPrChange>
           </w:rPr>
           <w:delText>Tiago Ferreira</w:delText>
         </w:r>
       </w:del>
       <w:r>
         <w:rPr>
-          <w:highlight w:val="yellow"/>
+          <w:rPrChange w:id="24" w:author="Hugo Filipe Soares Veloso De Barros Curado" w:date="2017-03-19T11:20:00Z">
+            <w:rPr>
+              <w:highlight w:val="yellow"/>
+            </w:rPr>
+          </w:rPrChange>
         </w:rPr>
         <w:t xml:space="preserve">, nº </w:t>
       </w:r>
-      <w:del w:id="9" w:author="Hugo Filipe Soares Veloso De Barros Curado" w:date="2017-03-14T16:42:00Z">
-        <w:r>
-          <w:rPr>
-            <w:highlight w:val="yellow"/>
+      <w:del w:id="25" w:author="Hugo Filipe Soares Veloso De Barros Curado" w:date="2017-03-14T16:42:00Z">
+        <w:r>
+          <w:rPr>
+            <w:rPrChange w:id="26" w:author="Hugo Filipe Soares Veloso De Barros Curado" w:date="2017-03-19T11:20:00Z">
+              <w:rPr>
+                <w:highlight w:val="yellow"/>
+              </w:rPr>
+            </w:rPrChange>
           </w:rPr>
           <w:delText>12346</w:delText>
         </w:r>
       </w:del>
-      <w:ins w:id="10" w:author="Hugo Filipe Soares Veloso De Barros Curado" w:date="2017-03-14T16:42:00Z">
+      <w:ins w:id="27" w:author="Hugo Filipe Soares Veloso De Barros Curado" w:date="2017-03-14T16:42:00Z">
         <w:r>
           <w:t>48761</w:t>
         </w:r>
@@ -473,40 +547,60 @@
           <w:numId w:val="3"/>
         </w:numPr>
       </w:pPr>
-      <w:ins w:id="11" w:author="Hugo Filipe Soares Veloso De Barros Curado" w:date="2017-03-14T16:42:00Z">
-        <w:r>
-          <w:rPr>
-            <w:highlight w:val="yellow"/>
+      <w:ins w:id="28" w:author="Hugo Filipe Soares Veloso De Barros Curado" w:date="2017-03-14T16:42:00Z">
+        <w:r>
+          <w:rPr>
+            <w:rPrChange w:id="29" w:author="Hugo Filipe Soares Veloso De Barros Curado" w:date="2017-03-19T11:20:00Z">
+              <w:rPr>
+                <w:highlight w:val="yellow"/>
+              </w:rPr>
+            </w:rPrChange>
           </w:rPr>
           <w:t>Pedro Duarte Neto</w:t>
         </w:r>
       </w:ins>
-      <w:del w:id="12" w:author="Hugo Filipe Soares Veloso De Barros Curado" w:date="2017-03-14T16:42:00Z">
-        <w:r>
-          <w:rPr>
-            <w:highlight w:val="yellow"/>
+      <w:del w:id="30" w:author="Hugo Filipe Soares Veloso De Barros Curado" w:date="2017-03-14T16:42:00Z">
+        <w:r>
+          <w:rPr>
+            <w:rPrChange w:id="31" w:author="Hugo Filipe Soares Veloso De Barros Curado" w:date="2017-03-19T11:20:00Z">
+              <w:rPr>
+                <w:highlight w:val="yellow"/>
+              </w:rPr>
+            </w:rPrChange>
           </w:rPr>
           <w:delText>João Falcão</w:delText>
         </w:r>
       </w:del>
       <w:r>
         <w:rPr>
-          <w:highlight w:val="yellow"/>
+          <w:rPrChange w:id="32" w:author="Hugo Filipe Soares Veloso De Barros Curado" w:date="2017-03-19T11:20:00Z">
+            <w:rPr>
+              <w:highlight w:val="yellow"/>
+            </w:rPr>
+          </w:rPrChange>
         </w:rPr>
         <w:t xml:space="preserve">, nº </w:t>
       </w:r>
-      <w:ins w:id="13" w:author="Hugo Filipe Soares Veloso De Barros Curado" w:date="2017-03-14T16:43:00Z">
-        <w:r>
-          <w:rPr>
-            <w:highlight w:val="yellow"/>
+      <w:ins w:id="33" w:author="Hugo Filipe Soares Veloso De Barros Curado" w:date="2017-03-14T16:43:00Z">
+        <w:r>
+          <w:rPr>
+            <w:rPrChange w:id="34" w:author="Hugo Filipe Soares Veloso De Barros Curado" w:date="2017-03-19T11:20:00Z">
+              <w:rPr>
+                <w:highlight w:val="yellow"/>
+              </w:rPr>
+            </w:rPrChange>
           </w:rPr>
           <w:t>48758</w:t>
         </w:r>
       </w:ins>
-      <w:del w:id="14" w:author="Hugo Filipe Soares Veloso De Barros Curado" w:date="2017-03-14T16:43:00Z">
-        <w:r>
-          <w:rPr>
-            <w:highlight w:val="yellow"/>
+      <w:del w:id="35" w:author="Hugo Filipe Soares Veloso De Barros Curado" w:date="2017-03-14T16:43:00Z">
+        <w:r>
+          <w:rPr>
+            <w:rPrChange w:id="36" w:author="Hugo Filipe Soares Veloso De Barros Curado" w:date="2017-03-19T11:20:00Z">
+              <w:rPr>
+                <w:highlight w:val="yellow"/>
+              </w:rPr>
+            </w:rPrChange>
           </w:rPr>
           <w:delText>12347</w:delText>
         </w:r>
@@ -515,13 +609,35 @@
     <w:p>
       <w:pPr>
         <w:pStyle w:val="Heading1"/>
-      </w:pPr>
-      <w:r>
+        <w:rPr>
+          <w:rPrChange w:id="37" w:author="Hugo Filipe Soares Veloso De Barros Curado" w:date="2017-03-19T11:20:00Z">
+            <w:rPr/>
+          </w:rPrChange>
+        </w:rPr>
+      </w:pPr>
+      <w:r>
+        <w:rPr>
+          <w:rPrChange w:id="38" w:author="Hugo Filipe Soares Veloso De Barros Curado" w:date="2017-03-19T11:20:00Z">
+            <w:rPr/>
+          </w:rPrChange>
+        </w:rPr>
         <w:t>Contextualização</w:t>
       </w:r>
     </w:p>
     <w:p>
-      <w:r>
+      <w:pPr>
+        <w:rPr>
+          <w:rPrChange w:id="39" w:author="Hugo Filipe Soares Veloso De Barros Curado" w:date="2017-03-19T11:20:00Z">
+            <w:rPr/>
+          </w:rPrChange>
+        </w:rPr>
+      </w:pPr>
+      <w:r>
+        <w:rPr>
+          <w:rPrChange w:id="40" w:author="Hugo Filipe Soares Veloso De Barros Curado" w:date="2017-03-19T11:20:00Z">
+            <w:rPr/>
+          </w:rPrChange>
+        </w:rPr>
         <w:t>Este relatório corresponde ao projeto semestral de ASW do ano letivo de 2016/2017, e tem como objetivo ser suporte físico para avaliação da aplicação web.</w:t>
       </w:r>
     </w:p>
@@ -536,27 +652,40 @@
       <w:r>
         <w:rPr>
           <w:b/>
+          <w:rPrChange w:id="41" w:author="Hugo Filipe Soares Veloso De Barros Curado" w:date="2017-03-19T11:20:00Z">
+            <w:rPr>
+              <w:b/>
+            </w:rPr>
+          </w:rPrChange>
         </w:rPr>
         <w:t>Etapa</w:t>
       </w:r>
       <w:r>
         <w:rPr>
           <w:b/>
+          <w:rPrChange w:id="42" w:author="Hugo Filipe Soares Veloso De Barros Curado" w:date="2017-03-19T11:20:00Z">
+            <w:rPr>
+              <w:b/>
+            </w:rPr>
+          </w:rPrChange>
         </w:rPr>
         <w:t xml:space="preserve"> do trabalho</w:t>
       </w:r>
       <w:r>
-        <w:t xml:space="preserve">: </w:t>
-      </w:r>
-      <w:r>
-        <w:rPr>
-          <w:highlight w:val="yellow"/>
-        </w:rPr>
-        <w:t xml:space="preserve">1ª </w:t>
-      </w:r>
-      <w:r>
-        <w:rPr>
-          <w:highlight w:val="yellow"/>
+        <w:rPr>
+          <w:rPrChange w:id="43" w:author="Hugo Filipe Soares Veloso De Barros Curado" w:date="2017-03-19T11:20:00Z">
+            <w:rPr/>
+          </w:rPrChange>
+        </w:rPr>
+        <w:t xml:space="preserve">: 1ª </w:t>
+      </w:r>
+      <w:r>
+        <w:rPr>
+          <w:rPrChange w:id="44" w:author="Hugo Filipe Soares Veloso De Barros Curado" w:date="2017-03-19T11:20:00Z">
+            <w:rPr>
+              <w:highlight w:val="yellow"/>
+            </w:rPr>
+          </w:rPrChange>
         </w:rPr>
         <w:t>etapa</w:t>
       </w:r>
@@ -568,14 +697,29 @@
           <w:ilvl w:val="0"/>
           <w:numId w:val="2"/>
         </w:numPr>
+        <w:rPr>
+          <w:rPrChange w:id="45" w:author="Hugo Filipe Soares Veloso De Barros Curado" w:date="2017-03-19T11:20:00Z">
+            <w:rPr/>
+          </w:rPrChange>
+        </w:rPr>
       </w:pPr>
       <w:r>
         <w:rPr>
           <w:b/>
+          <w:rPrChange w:id="46" w:author="Hugo Filipe Soares Veloso De Barros Curado" w:date="2017-03-19T11:20:00Z">
+            <w:rPr>
+              <w:b/>
+            </w:rPr>
+          </w:rPrChange>
         </w:rPr>
         <w:t>Acesso à aplicação</w:t>
       </w:r>
       <w:r>
+        <w:rPr>
+          <w:rPrChange w:id="47" w:author="Hugo Filipe Soares Veloso De Barros Curado" w:date="2017-03-19T11:20:00Z">
+            <w:rPr/>
+          </w:rPrChange>
+        </w:rPr>
         <w:t>:</w:t>
       </w:r>
     </w:p>
@@ -590,53 +734,87 @@
       <w:r>
         <w:rPr>
           <w:b/>
+          <w:rPrChange w:id="48" w:author="Hugo Filipe Soares Veloso De Barros Curado" w:date="2017-03-19T11:20:00Z">
+            <w:rPr>
+              <w:b/>
+            </w:rPr>
+          </w:rPrChange>
         </w:rPr>
         <w:t>URL principal</w:t>
       </w:r>
       <w:r>
-        <w:t>:</w:t>
-      </w:r>
-      <w:r>
-        <w:t xml:space="preserve"> </w:t>
-      </w:r>
-      <w:ins w:id="15" w:author="Hugo Filipe Soares Veloso De Barros Curado" w:date="2017-03-14T16:43:00Z">
-        <w:r>
-          <w:rPr>
-            <w:highlight w:val="yellow"/>
+        <w:rPr>
+          <w:rPrChange w:id="49" w:author="Hugo Filipe Soares Veloso De Barros Curado" w:date="2017-03-19T11:20:00Z">
+            <w:rPr/>
+          </w:rPrChange>
+        </w:rPr>
+        <w:t xml:space="preserve">: </w:t>
+      </w:r>
+      <w:ins w:id="50" w:author="Hugo Filipe Soares Veloso De Barros Curado" w:date="2017-03-14T16:43:00Z">
+        <w:r>
+          <w:rPr>
+            <w:rPrChange w:id="51" w:author="Hugo Filipe Soares Veloso De Barros Curado" w:date="2017-03-19T11:20:00Z">
+              <w:rPr>
+                <w:highlight w:val="yellow"/>
+              </w:rPr>
+            </w:rPrChange>
           </w:rPr>
           <w:fldChar w:fldCharType="begin"/>
         </w:r>
         <w:r>
           <w:rPr>
-            <w:highlight w:val="yellow"/>
+            <w:rPrChange w:id="52" w:author="Hugo Filipe Soares Veloso De Barros Curado" w:date="2017-03-19T11:20:00Z">
+              <w:rPr>
+                <w:highlight w:val="yellow"/>
+              </w:rPr>
+            </w:rPrChange>
           </w:rPr>
           <w:instrText xml:space="preserve"> HYPERLINK "http://appserver-01.di.fc.ul.pt/~asw004/projeto" </w:instrText>
         </w:r>
         <w:r>
           <w:rPr>
-            <w:highlight w:val="yellow"/>
+            <w:rPrChange w:id="53" w:author="Hugo Filipe Soares Veloso De Barros Curado" w:date="2017-03-19T11:20:00Z">
+              <w:rPr>
+                <w:highlight w:val="yellow"/>
+              </w:rPr>
+            </w:rPrChange>
           </w:rPr>
           <w:fldChar w:fldCharType="separate"/>
         </w:r>
         <w:r>
           <w:rPr>
             <w:rStyle w:val="Hyperlink"/>
-            <w:highlight w:val="yellow"/>
+            <w:rPrChange w:id="54" w:author="Hugo Filipe Soares Veloso De Barros Curado" w:date="2017-03-19T11:20:00Z">
+              <w:rPr>
+                <w:rStyle w:val="Hyperlink"/>
+                <w:highlight w:val="yellow"/>
+              </w:rPr>
+            </w:rPrChange>
           </w:rPr>
           <w:t>http://appserver-01.di.fc.ul.pt/~asw</w:t>
         </w:r>
         <w:r>
           <w:rPr>
             <w:rStyle w:val="Hyperlink"/>
-            <w:highlight w:val="yellow"/>
+            <w:rPrChange w:id="55" w:author="Hugo Filipe Soares Veloso De Barros Curado" w:date="2017-03-19T11:20:00Z">
+              <w:rPr>
+                <w:rStyle w:val="Hyperlink"/>
+                <w:highlight w:val="yellow"/>
+              </w:rPr>
+            </w:rPrChange>
           </w:rPr>
           <w:t>004</w:t>
         </w:r>
-        <w:del w:id="16" w:author="Hugo Filipe Soares Veloso De Barros Curado" w:date="2017-03-14T16:43:00Z">
+        <w:del w:id="56" w:author="Hugo Filipe Soares Veloso De Barros Curado" w:date="2017-03-14T16:43:00Z">
           <w:r>
             <w:rPr>
               <w:rStyle w:val="Hyperlink"/>
-              <w:highlight w:val="yellow"/>
+              <w:rPrChange w:id="57" w:author="Hugo Filipe Soares Veloso De Barros Curado" w:date="2017-03-19T11:20:00Z">
+                <w:rPr>
+                  <w:rStyle w:val="Hyperlink"/>
+                  <w:highlight w:val="yellow"/>
+                </w:rPr>
+              </w:rPrChange>
             </w:rPr>
             <w:delText>999</w:delText>
           </w:r>
@@ -644,19 +822,33 @@
         <w:r>
           <w:rPr>
             <w:rStyle w:val="Hyperlink"/>
-            <w:highlight w:val="yellow"/>
+            <w:rPrChange w:id="58" w:author="Hugo Filipe Soares Veloso De Barros Curado" w:date="2017-03-19T11:20:00Z">
+              <w:rPr>
+                <w:rStyle w:val="Hyperlink"/>
+                <w:highlight w:val="yellow"/>
+              </w:rPr>
+            </w:rPrChange>
           </w:rPr>
           <w:t>/</w:t>
         </w:r>
         <w:r>
           <w:rPr>
             <w:rStyle w:val="Hyperlink"/>
+            <w:rPrChange w:id="59" w:author="Hugo Filipe Soares Veloso De Barros Curado" w:date="2017-03-19T11:20:00Z">
+              <w:rPr>
+                <w:rStyle w:val="Hyperlink"/>
+              </w:rPr>
+            </w:rPrChange>
           </w:rPr>
           <w:t>projeto</w:t>
         </w:r>
         <w:r>
           <w:rPr>
-            <w:highlight w:val="yellow"/>
+            <w:rPrChange w:id="60" w:author="Hugo Filipe Soares Veloso De Barros Curado" w:date="2017-03-19T11:20:00Z">
+              <w:rPr>
+                <w:highlight w:val="yellow"/>
+              </w:rPr>
+            </w:rPrChange>
           </w:rPr>
           <w:fldChar w:fldCharType="end"/>
         </w:r>
@@ -673,72 +865,117 @@
       <w:r>
         <w:rPr>
           <w:b/>
+          <w:rPrChange w:id="61" w:author="Hugo Filipe Soares Veloso De Barros Curado" w:date="2017-03-19T11:20:00Z">
+            <w:rPr>
+              <w:b/>
+            </w:rPr>
+          </w:rPrChange>
         </w:rPr>
         <w:t>URL de administração:</w:t>
       </w:r>
       <w:r>
+        <w:rPr>
+          <w:rPrChange w:id="62" w:author="Hugo Filipe Soares Veloso De Barros Curado" w:date="2017-03-19T11:20:00Z">
+            <w:rPr/>
+          </w:rPrChange>
+        </w:rPr>
         <w:t xml:space="preserve"> </w:t>
       </w:r>
-      <w:ins w:id="17" w:author="Hugo Filipe Soares Veloso De Barros Curado" w:date="2017-03-14T16:43:00Z">
-        <w:r>
-          <w:rPr>
-            <w:highlight w:val="yellow"/>
+      <w:ins w:id="63" w:author="Hugo Filipe Soares Veloso De Barros Curado" w:date="2017-03-14T16:43:00Z">
+        <w:r>
+          <w:rPr>
+            <w:rPrChange w:id="64" w:author="Hugo Filipe Soares Veloso De Barros Curado" w:date="2017-03-19T11:20:00Z">
+              <w:rPr>
+                <w:highlight w:val="yellow"/>
+              </w:rPr>
+            </w:rPrChange>
           </w:rPr>
           <w:fldChar w:fldCharType="begin"/>
         </w:r>
         <w:r>
           <w:rPr>
-            <w:highlight w:val="yellow"/>
+            <w:rPrChange w:id="65" w:author="Hugo Filipe Soares Veloso De Barros Curado" w:date="2017-03-19T11:20:00Z">
+              <w:rPr>
+                <w:highlight w:val="yellow"/>
+              </w:rPr>
+            </w:rPrChange>
           </w:rPr>
           <w:instrText xml:space="preserve"> HYPERLINK "http://appserver-01.di.fc.ul.pt/~asw004/projeto/admin" </w:instrText>
         </w:r>
         <w:r>
           <w:rPr>
-            <w:highlight w:val="yellow"/>
+            <w:rPrChange w:id="66" w:author="Hugo Filipe Soares Veloso De Barros Curado" w:date="2017-03-19T11:20:00Z">
+              <w:rPr>
+                <w:highlight w:val="yellow"/>
+              </w:rPr>
+            </w:rPrChange>
           </w:rPr>
           <w:fldChar w:fldCharType="separate"/>
         </w:r>
         <w:r>
           <w:rPr>
             <w:rStyle w:val="Hyperlink"/>
-            <w:highlight w:val="yellow"/>
-          </w:rPr>
-          <w:t>http://appserver-01.di.fc.ul.pt/~asw004/</w:t>
+            <w:rPrChange w:id="67" w:author="Hugo Filipe Soares Veloso De Barros Curado" w:date="2017-03-19T11:20:00Z">
+              <w:rPr>
+                <w:rStyle w:val="Hyperlink"/>
+                <w:highlight w:val="yellow"/>
+              </w:rPr>
+            </w:rPrChange>
+          </w:rPr>
+          <w:t>http://appserver-01.di.fc.ul.pt/~asw004/projeto/admin</w:t>
+        </w:r>
+        <w:r>
+          <w:rPr>
+            <w:rPrChange w:id="68" w:author="Hugo Filipe Soares Veloso De Barros Curado" w:date="2017-03-19T11:20:00Z">
+              <w:rPr>
+                <w:highlight w:val="yellow"/>
+              </w:rPr>
+            </w:rPrChange>
+          </w:rPr>
+          <w:fldChar w:fldCharType="end"/>
+        </w:r>
+      </w:ins>
+      <w:del w:id="69" w:author="Hugo Filipe Soares Veloso De Barros Curado" w:date="2017-03-14T16:43:00Z">
+        <w:r>
+          <w:fldChar w:fldCharType="begin"/>
+        </w:r>
+        <w:r>
+          <w:rPr>
+            <w:rPrChange w:id="70" w:author="Hugo Filipe Soares Veloso De Barros Curado" w:date="2017-03-19T11:20:00Z">
+              <w:rPr/>
+            </w:rPrChange>
+          </w:rPr>
+          <w:delInstrText xml:space="preserve"> HYPERLINK "http://appserver-01.di.fc.ul.pt/~asw999/admin.php" </w:delInstrText>
+        </w:r>
+        <w:r>
+          <w:rPr>
+            <w:rPrChange w:id="71" w:author="Hugo Filipe Soares Veloso De Barros Curado" w:date="2017-03-19T11:20:00Z">
+              <w:rPr/>
+            </w:rPrChange>
+          </w:rPr>
+          <w:fldChar w:fldCharType="separate"/>
         </w:r>
         <w:r>
           <w:rPr>
             <w:rStyle w:val="Hyperlink"/>
-          </w:rPr>
-          <w:t>projeto/admin</w:t>
-        </w:r>
-        <w:r>
-          <w:rPr>
-            <w:highlight w:val="yellow"/>
-          </w:rPr>
-          <w:fldChar w:fldCharType="end"/>
-        </w:r>
-      </w:ins>
-      <w:del w:id="18" w:author="Hugo Filipe Soares Veloso De Barros Curado" w:date="2017-03-14T16:43:00Z">
-        <w:r>
-          <w:fldChar w:fldCharType="begin"/>
-        </w:r>
-        <w:r>
-          <w:delInstrText xml:space="preserve"> HYPERLINK "http://appserver-01.di.fc.ul.pt/~asw999/admin.php" </w:delInstrText>
-        </w:r>
-        <w:r>
-          <w:fldChar w:fldCharType="separate"/>
+            <w:rPrChange w:id="72" w:author="Hugo Filipe Soares Veloso De Barros Curado" w:date="2017-03-19T11:20:00Z">
+              <w:rPr>
+                <w:rStyle w:val="Hyperlink"/>
+                <w:highlight w:val="yellow"/>
+              </w:rPr>
+            </w:rPrChange>
+          </w:rPr>
+          <w:delText>http://appserver-01.di.fc.ul.pt/~asw999/admin.php</w:delText>
         </w:r>
         <w:r>
           <w:rPr>
             <w:rStyle w:val="Hyperlink"/>
-            <w:highlight w:val="yellow"/>
-          </w:rPr>
-          <w:delText>http://appserver-01.di.fc.ul.pt/~asw999/admin.php</w:delText>
-        </w:r>
-        <w:r>
-          <w:rPr>
-            <w:rStyle w:val="Hyperlink"/>
-            <w:highlight w:val="yellow"/>
+            <w:rPrChange w:id="73" w:author="Hugo Filipe Soares Veloso De Barros Curado" w:date="2017-03-19T11:20:00Z">
+              <w:rPr>
+                <w:rStyle w:val="Hyperlink"/>
+                <w:highlight w:val="yellow"/>
+              </w:rPr>
+            </w:rPrChange>
           </w:rPr>
           <w:fldChar w:fldCharType="end"/>
         </w:r>
@@ -751,22 +988,42 @@
           <w:ilvl w:val="0"/>
           <w:numId w:val="2"/>
         </w:numPr>
-      </w:pPr>
-      <w:commentRangeStart w:id="19"/>
+        <w:rPr>
+          <w:rPrChange w:id="74" w:author="Hugo Filipe Soares Veloso De Barros Curado" w:date="2017-03-19T11:20:00Z">
+            <w:rPr/>
+          </w:rPrChange>
+        </w:rPr>
+      </w:pPr>
+      <w:commentRangeStart w:id="75"/>
       <w:r>
         <w:rPr>
           <w:b/>
+          <w:rPrChange w:id="76" w:author="Hugo Filipe Soares Veloso De Barros Curado" w:date="2017-03-19T11:20:00Z">
+            <w:rPr>
+              <w:b/>
+            </w:rPr>
+          </w:rPrChange>
         </w:rPr>
         <w:t>Tabela de utilizadores de teste</w:t>
       </w:r>
-      <w:commentRangeEnd w:id="19"/>
+      <w:commentRangeEnd w:id="75"/>
       <w:r>
         <w:rPr>
           <w:rStyle w:val="CommentReference"/>
-        </w:rPr>
-        <w:commentReference w:id="19"/>
-      </w:r>
-      <w:r>
+          <w:rPrChange w:id="77" w:author="Hugo Filipe Soares Veloso De Barros Curado" w:date="2017-03-19T11:20:00Z">
+            <w:rPr>
+              <w:rStyle w:val="CommentReference"/>
+            </w:rPr>
+          </w:rPrChange>
+        </w:rPr>
+        <w:commentReference w:id="75"/>
+      </w:r>
+      <w:r>
+        <w:rPr>
+          <w:rPrChange w:id="78" w:author="Hugo Filipe Soares Veloso De Barros Curado" w:date="2017-03-19T11:20:00Z">
+            <w:rPr/>
+          </w:rPrChange>
+        </w:rPr>
         <w:t>:</w:t>
       </w:r>
     </w:p>
@@ -791,8 +1048,20 @@
             <w:tcW w:w="1413" w:type="dxa"/>
           </w:tcPr>
           <w:p>
+            <w:pPr>
+              <w:rPr>
+                <w:rPrChange w:id="79" w:author="Hugo Filipe Soares Veloso De Barros Curado" w:date="2017-03-19T11:20:00Z">
+                  <w:rPr/>
+                </w:rPrChange>
+              </w:rPr>
+            </w:pPr>
             <w:proofErr w:type="spellStart"/>
             <w:r>
+              <w:rPr>
+                <w:rPrChange w:id="80" w:author="Hugo Filipe Soares Veloso De Barros Curado" w:date="2017-03-19T11:20:00Z">
+                  <w:rPr/>
+                </w:rPrChange>
+              </w:rPr>
               <w:t>Username</w:t>
             </w:r>
             <w:proofErr w:type="spellEnd"/>
@@ -803,7 +1072,19 @@
             <w:tcW w:w="1460" w:type="dxa"/>
           </w:tcPr>
           <w:p>
+            <w:pPr>
+              <w:rPr>
+                <w:rPrChange w:id="81" w:author="Hugo Filipe Soares Veloso De Barros Curado" w:date="2017-03-19T11:20:00Z">
+                  <w:rPr/>
+                </w:rPrChange>
+              </w:rPr>
+            </w:pPr>
             <w:r>
+              <w:rPr>
+                <w:rPrChange w:id="82" w:author="Hugo Filipe Soares Veloso De Barros Curado" w:date="2017-03-19T11:20:00Z">
+                  <w:rPr/>
+                </w:rPrChange>
+              </w:rPr>
               <w:t>Password</w:t>
             </w:r>
           </w:p>
@@ -821,12 +1102,20 @@
           <w:p>
             <w:pPr>
               <w:rPr>
-                <w:highlight w:val="yellow"/>
+                <w:rPrChange w:id="83" w:author="Hugo Filipe Soares Veloso De Barros Curado" w:date="2017-03-19T11:20:00Z">
+                  <w:rPr>
+                    <w:highlight w:val="yellow"/>
+                  </w:rPr>
+                </w:rPrChange>
               </w:rPr>
             </w:pPr>
             <w:r>
               <w:rPr>
-                <w:highlight w:val="yellow"/>
+                <w:rPrChange w:id="84" w:author="Hugo Filipe Soares Veloso De Barros Curado" w:date="2017-03-19T11:20:00Z">
+                  <w:rPr>
+                    <w:highlight w:val="yellow"/>
+                  </w:rPr>
+                </w:rPrChange>
               </w:rPr>
               <w:t>robot001</w:t>
             </w:r>
@@ -839,12 +1128,20 @@
           <w:p>
             <w:pPr>
               <w:rPr>
-                <w:highlight w:val="yellow"/>
+                <w:rPrChange w:id="85" w:author="Hugo Filipe Soares Veloso De Barros Curado" w:date="2017-03-19T11:20:00Z">
+                  <w:rPr>
+                    <w:highlight w:val="yellow"/>
+                  </w:rPr>
+                </w:rPrChange>
               </w:rPr>
             </w:pPr>
             <w:r>
               <w:rPr>
-                <w:highlight w:val="yellow"/>
+                <w:rPrChange w:id="86" w:author="Hugo Filipe Soares Veloso De Barros Curado" w:date="2017-03-19T11:20:00Z">
+                  <w:rPr>
+                    <w:highlight w:val="yellow"/>
+                  </w:rPr>
+                </w:rPrChange>
               </w:rPr>
               <w:t>Rob07</w:t>
             </w:r>
@@ -862,13 +1159,21 @@
           <w:p>
             <w:pPr>
               <w:rPr>
-                <w:highlight w:val="yellow"/>
+                <w:rPrChange w:id="87" w:author="Hugo Filipe Soares Veloso De Barros Curado" w:date="2017-03-19T11:20:00Z">
+                  <w:rPr>
+                    <w:highlight w:val="yellow"/>
+                  </w:rPr>
+                </w:rPrChange>
               </w:rPr>
             </w:pPr>
             <w:proofErr w:type="spellStart"/>
             <w:r>
               <w:rPr>
-                <w:highlight w:val="yellow"/>
+                <w:rPrChange w:id="88" w:author="Hugo Filipe Soares Veloso De Barros Curado" w:date="2017-03-19T11:20:00Z">
+                  <w:rPr>
+                    <w:highlight w:val="yellow"/>
+                  </w:rPr>
+                </w:rPrChange>
               </w:rPr>
               <w:t>my_name</w:t>
             </w:r>
@@ -882,13 +1187,21 @@
           <w:p>
             <w:pPr>
               <w:rPr>
-                <w:highlight w:val="yellow"/>
+                <w:rPrChange w:id="89" w:author="Hugo Filipe Soares Veloso De Barros Curado" w:date="2017-03-19T11:20:00Z">
+                  <w:rPr>
+                    <w:highlight w:val="yellow"/>
+                  </w:rPr>
+                </w:rPrChange>
               </w:rPr>
             </w:pPr>
             <w:proofErr w:type="spellStart"/>
             <w:r>
               <w:rPr>
-                <w:highlight w:val="yellow"/>
+                <w:rPrChange w:id="90" w:author="Hugo Filipe Soares Veloso De Barros Curado" w:date="2017-03-19T11:20:00Z">
+                  <w:rPr>
+                    <w:highlight w:val="yellow"/>
+                  </w:rPr>
+                </w:rPrChange>
               </w:rPr>
               <w:t>my_password</w:t>
             </w:r>
@@ -908,14 +1221,22 @@
           <w:p>
             <w:pPr>
               <w:rPr>
-                <w:highlight w:val="yellow"/>
+                <w:rPrChange w:id="91" w:author="Hugo Filipe Soares Veloso De Barros Curado" w:date="2017-03-19T11:20:00Z">
+                  <w:rPr>
+                    <w:highlight w:val="yellow"/>
+                  </w:rPr>
+                </w:rPrChange>
               </w:rPr>
             </w:pPr>
             <w:proofErr w:type="spellStart"/>
             <w:proofErr w:type="gramStart"/>
             <w:r>
               <w:rPr>
-                <w:highlight w:val="yellow"/>
+                <w:rPrChange w:id="92" w:author="Hugo Filipe Soares Veloso De Barros Curado" w:date="2017-03-19T11:20:00Z">
+                  <w:rPr>
+                    <w:highlight w:val="yellow"/>
+                  </w:rPr>
+                </w:rPrChange>
               </w:rPr>
               <w:t>mr.funny</w:t>
             </w:r>
@@ -930,12 +1251,20 @@
           <w:p>
             <w:pPr>
               <w:rPr>
-                <w:highlight w:val="yellow"/>
+                <w:rPrChange w:id="93" w:author="Hugo Filipe Soares Veloso De Barros Curado" w:date="2017-03-19T11:20:00Z">
+                  <w:rPr>
+                    <w:highlight w:val="yellow"/>
+                  </w:rPr>
+                </w:rPrChange>
               </w:rPr>
             </w:pPr>
             <w:r>
               <w:rPr>
-                <w:highlight w:val="yellow"/>
+                <w:rPrChange w:id="94" w:author="Hugo Filipe Soares Veloso De Barros Curado" w:date="2017-03-19T11:20:00Z">
+                  <w:rPr>
+                    <w:highlight w:val="yellow"/>
+                  </w:rPr>
+                </w:rPrChange>
               </w:rPr>
               <w:t>9gag</w:t>
             </w:r>
@@ -951,62 +1280,80 @@
           <w:numId w:val="2"/>
         </w:numPr>
         <w:rPr>
-          <w:ins w:id="20" w:author="Hugo Filipe Soares Veloso De Barros Curado" w:date="2017-03-15T10:47:00Z"/>
-        </w:rPr>
-        <w:pPrChange w:id="21" w:author="Hugo Filipe Soares Veloso De Barros Curado" w:date="2017-03-15T10:47:00Z">
+          <w:ins w:id="95" w:author="Hugo Filipe Soares Veloso De Barros Curado" w:date="2017-03-15T10:47:00Z"/>
+          <w:rPrChange w:id="96" w:author="Hugo Filipe Soares Veloso De Barros Curado" w:date="2017-03-19T11:20:00Z">
+            <w:rPr>
+              <w:ins w:id="97" w:author="Hugo Filipe Soares Veloso De Barros Curado" w:date="2017-03-15T10:47:00Z"/>
+            </w:rPr>
+          </w:rPrChange>
+        </w:rPr>
+        <w:pPrChange w:id="98" w:author="Hugo Filipe Soares Veloso De Barros Curado" w:date="2017-03-15T10:47:00Z">
           <w:pPr>
             <w:pStyle w:val="Heading1"/>
           </w:pPr>
         </w:pPrChange>
       </w:pPr>
-      <w:ins w:id="22" w:author="Hugo Filipe Soares Veloso De Barros Curado" w:date="2017-03-15T10:47:00Z">
+      <w:ins w:id="99" w:author="Hugo Filipe Soares Veloso De Barros Curado" w:date="2017-03-15T10:47:00Z">
         <w:r>
           <w:rPr>
             <w:b/>
           </w:rPr>
           <w:t>U</w:t>
         </w:r>
-        <w:commentRangeStart w:id="23"/>
+        <w:commentRangeStart w:id="100"/>
         <w:r>
           <w:rPr>
             <w:b/>
-          </w:rPr>
-          <w:t>t</w:t>
+            <w:rPrChange w:id="101" w:author="Hugo Filipe Soares Veloso De Barros Curado" w:date="2017-03-19T11:20:00Z">
+              <w:rPr>
+                <w:b/>
+              </w:rPr>
+            </w:rPrChange>
+          </w:rPr>
+          <w:t>tilizador de teste</w:t>
+        </w:r>
+        <w:commentRangeEnd w:id="100"/>
+        <w:r>
+          <w:rPr>
+            <w:rStyle w:val="CommentReference"/>
+            <w:rPrChange w:id="102" w:author="Hugo Filipe Soares Veloso De Barros Curado" w:date="2017-03-19T11:20:00Z">
+              <w:rPr>
+                <w:rStyle w:val="CommentReference"/>
+              </w:rPr>
+            </w:rPrChange>
+          </w:rPr>
+          <w:commentReference w:id="100"/>
         </w:r>
         <w:r>
           <w:rPr>
             <w:b/>
-          </w:rPr>
-          <w:t>ilizador</w:t>
-        </w:r>
+            <w:rPrChange w:id="103" w:author="Hugo Filipe Soares Veloso De Barros Curado" w:date="2017-03-19T11:20:00Z">
+              <w:rPr>
+                <w:b/>
+              </w:rPr>
+            </w:rPrChange>
+          </w:rPr>
+          <w:t xml:space="preserve"> </w:t>
+        </w:r>
+        <w:proofErr w:type="spellStart"/>
         <w:r>
           <w:rPr>
             <w:b/>
-          </w:rPr>
-          <w:t xml:space="preserve"> de teste</w:t>
-        </w:r>
-        <w:commentRangeEnd w:id="23"/>
-        <w:r>
-          <w:rPr>
-            <w:rStyle w:val="CommentReference"/>
-          </w:rPr>
-          <w:commentReference w:id="23"/>
-        </w:r>
-        <w:r>
-          <w:rPr>
-            <w:b/>
-          </w:rPr>
-          <w:t xml:space="preserve"> </w:t>
-        </w:r>
-        <w:proofErr w:type="spellStart"/>
-        <w:r>
-          <w:rPr>
-            <w:b/>
+            <w:rPrChange w:id="104" w:author="Hugo Filipe Soares Veloso De Barros Curado" w:date="2017-03-19T11:20:00Z">
+              <w:rPr>
+                <w:b/>
+              </w:rPr>
+            </w:rPrChange>
           </w:rPr>
           <w:t>admin</w:t>
         </w:r>
         <w:proofErr w:type="spellEnd"/>
         <w:r>
+          <w:rPr>
+            <w:rPrChange w:id="105" w:author="Hugo Filipe Soares Veloso De Barros Curado" w:date="2017-03-19T11:20:00Z">
+              <w:rPr/>
+            </w:rPrChange>
+          </w:rPr>
           <w:t>:</w:t>
         </w:r>
       </w:ins>
@@ -1026,7 +1373,7 @@
         <w:trPr>
           <w:cnfStyle w:val="100000000000" w:firstRow="1" w:lastRow="0" w:firstColumn="0" w:lastColumn="0" w:oddVBand="0" w:evenVBand="0" w:oddHBand="0" w:evenHBand="0" w:firstRowFirstColumn="0" w:firstRowLastColumn="0" w:lastRowFirstColumn="0" w:lastRowLastColumn="0"/>
           <w:jc w:val="center"/>
-          <w:ins w:id="24" w:author="Hugo Filipe Soares Veloso De Barros Curado" w:date="2017-03-15T10:47:00Z"/>
+          <w:ins w:id="106" w:author="Hugo Filipe Soares Veloso De Barros Curado" w:date="2017-03-15T10:47:00Z"/>
         </w:trPr>
         <w:tc>
           <w:tcPr>
@@ -1035,12 +1382,22 @@
           <w:p>
             <w:pPr>
               <w:rPr>
-                <w:ins w:id="25" w:author="Hugo Filipe Soares Veloso De Barros Curado" w:date="2017-03-15T10:47:00Z"/>
+                <w:ins w:id="107" w:author="Hugo Filipe Soares Veloso De Barros Curado" w:date="2017-03-15T10:47:00Z"/>
+                <w:rPrChange w:id="108" w:author="Hugo Filipe Soares Veloso De Barros Curado" w:date="2017-03-19T11:20:00Z">
+                  <w:rPr>
+                    <w:ins w:id="109" w:author="Hugo Filipe Soares Veloso De Barros Curado" w:date="2017-03-15T10:47:00Z"/>
+                  </w:rPr>
+                </w:rPrChange>
               </w:rPr>
             </w:pPr>
             <w:proofErr w:type="spellStart"/>
-            <w:ins w:id="26" w:author="Hugo Filipe Soares Veloso De Barros Curado" w:date="2017-03-15T10:47:00Z">
+            <w:ins w:id="110" w:author="Hugo Filipe Soares Veloso De Barros Curado" w:date="2017-03-15T10:47:00Z">
               <w:r>
+                <w:rPr>
+                  <w:rPrChange w:id="111" w:author="Hugo Filipe Soares Veloso De Barros Curado" w:date="2017-03-19T11:20:00Z">
+                    <w:rPr/>
+                  </w:rPrChange>
+                </w:rPr>
                 <w:t>Username</w:t>
               </w:r>
               <w:proofErr w:type="spellEnd"/>
@@ -1054,11 +1411,21 @@
           <w:p>
             <w:pPr>
               <w:rPr>
-                <w:ins w:id="27" w:author="Hugo Filipe Soares Veloso De Barros Curado" w:date="2017-03-15T10:47:00Z"/>
+                <w:ins w:id="112" w:author="Hugo Filipe Soares Veloso De Barros Curado" w:date="2017-03-15T10:47:00Z"/>
+                <w:rPrChange w:id="113" w:author="Hugo Filipe Soares Veloso De Barros Curado" w:date="2017-03-19T11:20:00Z">
+                  <w:rPr>
+                    <w:ins w:id="114" w:author="Hugo Filipe Soares Veloso De Barros Curado" w:date="2017-03-15T10:47:00Z"/>
+                  </w:rPr>
+                </w:rPrChange>
               </w:rPr>
             </w:pPr>
-            <w:ins w:id="28" w:author="Hugo Filipe Soares Veloso De Barros Curado" w:date="2017-03-15T10:47:00Z">
+            <w:ins w:id="115" w:author="Hugo Filipe Soares Veloso De Barros Curado" w:date="2017-03-15T10:47:00Z">
               <w:r>
+                <w:rPr>
+                  <w:rPrChange w:id="116" w:author="Hugo Filipe Soares Veloso De Barros Curado" w:date="2017-03-19T11:20:00Z">
+                    <w:rPr/>
+                  </w:rPrChange>
+                </w:rPr>
                 <w:t>Password</w:t>
               </w:r>
             </w:ins>
@@ -1069,7 +1436,7 @@
         <w:trPr>
           <w:cnfStyle w:val="000000100000" w:firstRow="0" w:lastRow="0" w:firstColumn="0" w:lastColumn="0" w:oddVBand="0" w:evenVBand="0" w:oddHBand="1" w:evenHBand="0" w:firstRowFirstColumn="0" w:firstRowLastColumn="0" w:lastRowFirstColumn="0" w:lastRowLastColumn="0"/>
           <w:jc w:val="center"/>
-          <w:ins w:id="29" w:author="Hugo Filipe Soares Veloso De Barros Curado" w:date="2017-03-15T10:47:00Z"/>
+          <w:ins w:id="117" w:author="Hugo Filipe Soares Veloso De Barros Curado" w:date="2017-03-15T10:47:00Z"/>
         </w:trPr>
         <w:tc>
           <w:tcPr>
@@ -1078,22 +1445,25 @@
           <w:p>
             <w:pPr>
               <w:rPr>
-                <w:ins w:id="30" w:author="Hugo Filipe Soares Veloso De Barros Curado" w:date="2017-03-15T10:47:00Z"/>
-                <w:highlight w:val="yellow"/>
+                <w:ins w:id="118" w:author="Hugo Filipe Soares Veloso De Barros Curado" w:date="2017-03-15T10:47:00Z"/>
+                <w:rPrChange w:id="119" w:author="Hugo Filipe Soares Veloso De Barros Curado" w:date="2017-03-19T11:20:00Z">
+                  <w:rPr>
+                    <w:ins w:id="120" w:author="Hugo Filipe Soares Veloso De Barros Curado" w:date="2017-03-15T10:47:00Z"/>
+                    <w:highlight w:val="yellow"/>
+                  </w:rPr>
+                </w:rPrChange>
               </w:rPr>
             </w:pPr>
-            <w:ins w:id="31" w:author="Hugo Filipe Soares Veloso De Barros Curado" w:date="2017-03-15T10:47:00Z">
+            <w:ins w:id="121" w:author="Hugo Filipe Soares Veloso De Barros Curado" w:date="2017-03-15T10:47:00Z">
               <w:r>
                 <w:rPr>
-                  <w:highlight w:val="yellow"/>
+                  <w:rPrChange w:id="122" w:author="Hugo Filipe Soares Veloso De Barros Curado" w:date="2017-03-19T11:20:00Z">
+                    <w:rPr>
+                      <w:highlight w:val="yellow"/>
+                    </w:rPr>
+                  </w:rPrChange>
                 </w:rPr>
-                <w:t>admin</w:t>
-              </w:r>
-              <w:r>
-                <w:rPr>
-                  <w:highlight w:val="yellow"/>
-                </w:rPr>
-                <w:t>001</w:t>
+                <w:t>admin001</w:t>
               </w:r>
             </w:ins>
           </w:p>
@@ -1105,24 +1475,25 @@
           <w:p>
             <w:pPr>
               <w:rPr>
-                <w:ins w:id="32" w:author="Hugo Filipe Soares Veloso De Barros Curado" w:date="2017-03-15T10:47:00Z"/>
-                <w:highlight w:val="yellow"/>
+                <w:ins w:id="123" w:author="Hugo Filipe Soares Veloso De Barros Curado" w:date="2017-03-15T10:47:00Z"/>
+                <w:rPrChange w:id="124" w:author="Hugo Filipe Soares Veloso De Barros Curado" w:date="2017-03-19T11:20:00Z">
+                  <w:rPr>
+                    <w:ins w:id="125" w:author="Hugo Filipe Soares Veloso De Barros Curado" w:date="2017-03-15T10:47:00Z"/>
+                    <w:highlight w:val="yellow"/>
+                  </w:rPr>
+                </w:rPrChange>
               </w:rPr>
             </w:pPr>
-            <w:ins w:id="33" w:author="Hugo Filipe Soares Veloso De Barros Curado" w:date="2017-03-15T10:47:00Z">
+            <w:ins w:id="126" w:author="Hugo Filipe Soares Veloso De Barros Curado" w:date="2017-03-15T10:47:00Z">
               <w:r>
                 <w:rPr>
-                  <w:highlight w:val="yellow"/>
+                  <w:rPrChange w:id="127" w:author="Hugo Filipe Soares Veloso De Barros Curado" w:date="2017-03-19T11:20:00Z">
+                    <w:rPr>
+                      <w:highlight w:val="yellow"/>
+                    </w:rPr>
+                  </w:rPrChange>
                 </w:rPr>
-                <w:t>Admin</w:t>
-              </w:r>
-              <w:bookmarkStart w:id="34" w:name="_GoBack"/>
-              <w:bookmarkEnd w:id="34"/>
-              <w:r>
-                <w:rPr>
-                  <w:highlight w:val="yellow"/>
-                </w:rPr>
-                <w:t>07</w:t>
+                <w:t>Admin07</w:t>
               </w:r>
             </w:ins>
           </w:p>
@@ -1133,9 +1504,9 @@
       <w:pPr>
         <w:pStyle w:val="ListParagraph"/>
         <w:rPr>
-          <w:ins w:id="35" w:author="Hugo Filipe Soares Veloso De Barros Curado" w:date="2017-03-15T10:46:00Z"/>
-        </w:rPr>
-        <w:pPrChange w:id="36" w:author="Hugo Filipe Soares Veloso De Barros Curado" w:date="2017-03-15T10:47:00Z">
+          <w:ins w:id="128" w:author="Hugo Filipe Soares Veloso De Barros Curado" w:date="2017-03-15T10:46:00Z"/>
+        </w:rPr>
+        <w:pPrChange w:id="129" w:author="Hugo Filipe Soares Veloso De Barros Curado" w:date="2017-03-15T10:47:00Z">
           <w:pPr>
             <w:pStyle w:val="Heading1"/>
           </w:pPr>
@@ -1146,39 +1517,49 @@
       <w:pPr>
         <w:pStyle w:val="Heading1"/>
       </w:pPr>
-      <w:commentRangeStart w:id="37"/>
-      <w:r>
+      <w:commentRangeStart w:id="130"/>
+      <w:r>
+        <w:rPr>
+          <w:rPrChange w:id="131" w:author="Hugo Filipe Soares Veloso De Barros Curado" w:date="2017-03-19T11:20:00Z">
+            <w:rPr/>
+          </w:rPrChange>
+        </w:rPr>
         <w:t>Trabalho realizado</w:t>
       </w:r>
-      <w:commentRangeEnd w:id="37"/>
+      <w:commentRangeEnd w:id="130"/>
       <w:r>
         <w:rPr>
           <w:rStyle w:val="CommentReference"/>
           <w:rFonts w:asciiTheme="minorHAnsi" w:eastAsiaTheme="minorHAnsi" w:hAnsiTheme="minorHAnsi" w:cstheme="minorBidi"/>
           <w:color w:val="auto"/>
         </w:rPr>
-        <w:commentReference w:id="37"/>
+        <w:commentReference w:id="130"/>
       </w:r>
     </w:p>
     <w:p>
       <w:pPr>
         <w:pStyle w:val="Heading1"/>
         <w:rPr>
-          <w:ins w:id="38" w:author="Hugo Filipe Soares Veloso De Barros Curado" w:date="2017-03-14T16:44:00Z"/>
-        </w:rPr>
-      </w:pPr>
-      <w:commentRangeStart w:id="39"/>
-      <w:r>
+          <w:ins w:id="132" w:author="Hugo Filipe Soares Veloso De Barros Curado" w:date="2017-03-14T16:44:00Z"/>
+        </w:rPr>
+      </w:pPr>
+      <w:commentRangeStart w:id="133"/>
+      <w:r>
+        <w:rPr>
+          <w:rPrChange w:id="134" w:author="Hugo Filipe Soares Veloso De Barros Curado" w:date="2017-03-19T11:20:00Z">
+            <w:rPr/>
+          </w:rPrChange>
+        </w:rPr>
         <w:t>Ferramentas utilizadas</w:t>
       </w:r>
-      <w:commentRangeEnd w:id="39"/>
+      <w:commentRangeEnd w:id="133"/>
       <w:r>
         <w:rPr>
           <w:rStyle w:val="CommentReference"/>
           <w:rFonts w:asciiTheme="minorHAnsi" w:eastAsiaTheme="minorHAnsi" w:hAnsiTheme="minorHAnsi" w:cstheme="minorBidi"/>
           <w:color w:val="auto"/>
         </w:rPr>
-        <w:commentReference w:id="39"/>
+        <w:commentReference w:id="133"/>
       </w:r>
     </w:p>
     <w:p>
@@ -1189,16 +1570,26 @@
           <w:numId w:val="6"/>
         </w:numPr>
         <w:rPr>
-          <w:ins w:id="40" w:author="Hugo Filipe Soares Veloso De Barros Curado" w:date="2017-03-14T16:44:00Z"/>
-        </w:rPr>
-        <w:pPrChange w:id="41" w:author="Hugo Filipe Soares Veloso De Barros Curado" w:date="2017-03-14T16:44:00Z">
+          <w:ins w:id="135" w:author="Hugo Filipe Soares Veloso De Barros Curado" w:date="2017-03-14T16:44:00Z"/>
+          <w:rPrChange w:id="136" w:author="Hugo Filipe Soares Veloso De Barros Curado" w:date="2017-03-19T11:20:00Z">
+            <w:rPr>
+              <w:ins w:id="137" w:author="Hugo Filipe Soares Veloso De Barros Curado" w:date="2017-03-14T16:44:00Z"/>
+            </w:rPr>
+          </w:rPrChange>
+        </w:rPr>
+        <w:pPrChange w:id="138" w:author="Hugo Filipe Soares Veloso De Barros Curado" w:date="2017-03-14T16:44:00Z">
           <w:pPr>
             <w:pStyle w:val="Heading1"/>
           </w:pPr>
         </w:pPrChange>
       </w:pPr>
-      <w:ins w:id="42" w:author="Hugo Filipe Soares Veloso De Barros Curado" w:date="2017-03-14T16:44:00Z">
-        <w:r>
+      <w:ins w:id="139" w:author="Hugo Filipe Soares Veloso De Barros Curado" w:date="2017-03-14T16:44:00Z">
+        <w:r>
+          <w:rPr>
+            <w:rPrChange w:id="140" w:author="Hugo Filipe Soares Veloso De Barros Curado" w:date="2017-03-19T11:20:00Z">
+              <w:rPr/>
+            </w:rPrChange>
+          </w:rPr>
           <w:t>LAMP,</w:t>
         </w:r>
       </w:ins>
@@ -1211,20 +1602,68 @@
           <w:numId w:val="6"/>
         </w:numPr>
         <w:rPr>
-          <w:ins w:id="43" w:author="Hugo Filipe Soares Veloso De Barros Curado" w:date="2017-03-14T16:44:00Z"/>
-        </w:rPr>
-        <w:pPrChange w:id="44" w:author="Hugo Filipe Soares Veloso De Barros Curado" w:date="2017-03-14T16:44:00Z">
+          <w:ins w:id="141" w:author="Hugo Filipe Soares Veloso De Barros Curado" w:date="2017-03-14T16:44:00Z"/>
+          <w:rPrChange w:id="142" w:author="Hugo Filipe Soares Veloso De Barros Curado" w:date="2017-03-19T11:20:00Z">
+            <w:rPr>
+              <w:ins w:id="143" w:author="Hugo Filipe Soares Veloso De Barros Curado" w:date="2017-03-14T16:44:00Z"/>
+            </w:rPr>
+          </w:rPrChange>
+        </w:rPr>
+        <w:pPrChange w:id="144" w:author="Hugo Filipe Soares Veloso De Barros Curado" w:date="2017-03-14T16:44:00Z">
           <w:pPr>
             <w:pStyle w:val="Heading1"/>
           </w:pPr>
         </w:pPrChange>
       </w:pPr>
       <w:proofErr w:type="spellStart"/>
-      <w:ins w:id="45" w:author="Hugo Filipe Soares Veloso De Barros Curado" w:date="2017-03-14T16:44:00Z">
-        <w:r>
+      <w:ins w:id="145" w:author="Hugo Filipe Soares Veloso De Barros Curado" w:date="2017-03-14T16:44:00Z">
+        <w:r>
+          <w:rPr>
+            <w:rPrChange w:id="146" w:author="Hugo Filipe Soares Veloso De Barros Curado" w:date="2017-03-19T11:20:00Z">
+              <w:rPr/>
+            </w:rPrChange>
+          </w:rPr>
           <w:t>Codeigniter</w:t>
         </w:r>
+      </w:ins>
+      <w:proofErr w:type="spellEnd"/>
+      <w:ins w:id="147" w:author="Hugo Filipe Soares Veloso De Barros Curado" w:date="2017-03-19T11:16:00Z">
+        <w:r>
+          <w:rPr>
+            <w:rPrChange w:id="148" w:author="Hugo Filipe Soares Veloso De Barros Curado" w:date="2017-03-19T11:20:00Z">
+              <w:rPr/>
+            </w:rPrChange>
+          </w:rPr>
+          <w:t>,</w:t>
+        </w:r>
+      </w:ins>
+      <w:ins w:id="149" w:author="Hugo Filipe Soares Veloso De Barros Curado" w:date="2017-03-19T11:17:00Z">
+        <w:r>
+          <w:rPr>
+            <w:rPrChange w:id="150" w:author="Hugo Filipe Soares Veloso De Barros Curado" w:date="2017-03-19T11:20:00Z">
+              <w:rPr/>
+            </w:rPrChange>
+          </w:rPr>
+          <w:t xml:space="preserve"> Framework utilizada para facilitar o desenvolvimento da </w:t>
+        </w:r>
+        <w:proofErr w:type="spellStart"/>
+        <w:r>
+          <w:rPr>
+            <w:rPrChange w:id="151" w:author="Hugo Filipe Soares Veloso De Barros Curado" w:date="2017-03-19T11:20:00Z">
+              <w:rPr/>
+            </w:rPrChange>
+          </w:rPr>
+          <w:t>webapp</w:t>
+        </w:r>
         <w:proofErr w:type="spellEnd"/>
+        <w:r>
+          <w:rPr>
+            <w:rPrChange w:id="152" w:author="Hugo Filipe Soares Veloso De Barros Curado" w:date="2017-03-19T11:20:00Z">
+              <w:rPr/>
+            </w:rPrChange>
+          </w:rPr>
+          <w:t xml:space="preserve"> </w:t>
+        </w:r>
       </w:ins>
     </w:p>
     <w:p>
@@ -1235,20 +1674,58 @@
           <w:numId w:val="6"/>
         </w:numPr>
         <w:rPr>
-          <w:ins w:id="46" w:author="Hugo Filipe Soares Veloso De Barros Curado" w:date="2017-03-14T16:44:00Z"/>
-        </w:rPr>
-        <w:pPrChange w:id="47" w:author="Hugo Filipe Soares Veloso De Barros Curado" w:date="2017-03-14T16:44:00Z">
+          <w:ins w:id="153" w:author="Hugo Filipe Soares Veloso De Barros Curado" w:date="2017-03-14T16:44:00Z"/>
+          <w:rPrChange w:id="154" w:author="Hugo Filipe Soares Veloso De Barros Curado" w:date="2017-03-19T11:20:00Z">
+            <w:rPr>
+              <w:ins w:id="155" w:author="Hugo Filipe Soares Veloso De Barros Curado" w:date="2017-03-14T16:44:00Z"/>
+            </w:rPr>
+          </w:rPrChange>
+        </w:rPr>
+        <w:pPrChange w:id="156" w:author="Hugo Filipe Soares Veloso De Barros Curado" w:date="2017-03-14T16:44:00Z">
           <w:pPr>
             <w:pStyle w:val="Heading1"/>
           </w:pPr>
         </w:pPrChange>
       </w:pPr>
       <w:proofErr w:type="spellStart"/>
-      <w:ins w:id="48" w:author="Hugo Filipe Soares Veloso De Barros Curado" w:date="2017-03-14T16:44:00Z">
-        <w:r>
+      <w:ins w:id="157" w:author="Hugo Filipe Soares Veloso De Barros Curado" w:date="2017-03-14T16:44:00Z">
+        <w:r>
+          <w:rPr>
+            <w:rPrChange w:id="158" w:author="Hugo Filipe Soares Veloso De Barros Curado" w:date="2017-03-19T11:20:00Z">
+              <w:rPr/>
+            </w:rPrChange>
+          </w:rPr>
           <w:t>DataTables</w:t>
         </w:r>
+      </w:ins>
+      <w:proofErr w:type="spellEnd"/>
+      <w:ins w:id="159" w:author="Hugo Filipe Soares Veloso De Barros Curado" w:date="2017-03-19T11:16:00Z">
+        <w:r>
+          <w:rPr>
+            <w:rPrChange w:id="160" w:author="Hugo Filipe Soares Veloso De Barros Curado" w:date="2017-03-19T11:20:00Z">
+              <w:rPr/>
+            </w:rPrChange>
+          </w:rPr>
+          <w:t xml:space="preserve">, utilizado para tabelas com informação dinâmica, </w:t>
+        </w:r>
+        <w:proofErr w:type="spellStart"/>
+        <w:r>
+          <w:rPr>
+            <w:rPrChange w:id="161" w:author="Hugo Filipe Soares Veloso De Barros Curado" w:date="2017-03-19T11:20:00Z">
+              <w:rPr/>
+            </w:rPrChange>
+          </w:rPr>
+          <w:t>utilizadno</w:t>
+        </w:r>
         <w:proofErr w:type="spellEnd"/>
+        <w:r>
+          <w:rPr>
+            <w:rPrChange w:id="162" w:author="Hugo Filipe Soares Veloso De Barros Curado" w:date="2017-03-19T11:20:00Z">
+              <w:rPr/>
+            </w:rPrChange>
+          </w:rPr>
+          <w:t xml:space="preserve"> tecnologia AJAX para as ir atualizando</w:t>
+        </w:r>
       </w:ins>
     </w:p>
     <w:p>
@@ -1258,35 +1735,340 @@
           <w:ilvl w:val="0"/>
           <w:numId w:val="6"/>
         </w:numPr>
-        <w:pPrChange w:id="49" w:author="Hugo Filipe Soares Veloso De Barros Curado" w:date="2017-03-14T16:44:00Z">
+        <w:rPr>
+          <w:ins w:id="163" w:author="Hugo Filipe Soares Veloso De Barros Curado" w:date="2017-03-19T11:17:00Z"/>
+          <w:rPrChange w:id="164" w:author="Hugo Filipe Soares Veloso De Barros Curado" w:date="2017-03-19T11:20:00Z">
+            <w:rPr>
+              <w:ins w:id="165" w:author="Hugo Filipe Soares Veloso De Barros Curado" w:date="2017-03-19T11:17:00Z"/>
+            </w:rPr>
+          </w:rPrChange>
+        </w:rPr>
+        <w:pPrChange w:id="166" w:author="Hugo Filipe Soares Veloso De Barros Curado" w:date="2017-03-14T16:44:00Z">
           <w:pPr>
             <w:pStyle w:val="Heading1"/>
           </w:pPr>
         </w:pPrChange>
       </w:pPr>
+      <w:proofErr w:type="spellStart"/>
+      <w:ins w:id="167" w:author="Hugo Filipe Soares Veloso De Barros Curado" w:date="2017-03-19T11:15:00Z">
+        <w:r>
+          <w:rPr>
+            <w:rPrChange w:id="168" w:author="Hugo Filipe Soares Veloso De Barros Curado" w:date="2017-03-19T11:20:00Z">
+              <w:rPr/>
+            </w:rPrChange>
+          </w:rPr>
+          <w:t>Bootstrap</w:t>
+        </w:r>
+      </w:ins>
+      <w:proofErr w:type="spellEnd"/>
+      <w:ins w:id="169" w:author="Hugo Filipe Soares Veloso De Barros Curado" w:date="2017-03-19T11:16:00Z">
+        <w:r>
+          <w:rPr>
+            <w:rPrChange w:id="170" w:author="Hugo Filipe Soares Veloso De Barros Curado" w:date="2017-03-19T11:20:00Z">
+              <w:rPr/>
+            </w:rPrChange>
+          </w:rPr>
+          <w:t xml:space="preserve">, utilizado para facilitar a construção do </w:t>
+        </w:r>
+        <w:proofErr w:type="spellStart"/>
+        <w:r>
+          <w:rPr>
+            <w:rPrChange w:id="171" w:author="Hugo Filipe Soares Veloso De Barros Curado" w:date="2017-03-19T11:20:00Z">
+              <w:rPr/>
+            </w:rPrChange>
+          </w:rPr>
+          <w:t>front</w:t>
+        </w:r>
+        <w:proofErr w:type="spellEnd"/>
+        <w:r>
+          <w:rPr>
+            <w:rPrChange w:id="172" w:author="Hugo Filipe Soares Veloso De Barros Curado" w:date="2017-03-19T11:20:00Z">
+              <w:rPr/>
+            </w:rPrChange>
+          </w:rPr>
+          <w:t xml:space="preserve"> </w:t>
+        </w:r>
+        <w:proofErr w:type="spellStart"/>
+        <w:r>
+          <w:rPr>
+            <w:rPrChange w:id="173" w:author="Hugo Filipe Soares Veloso De Barros Curado" w:date="2017-03-19T11:20:00Z">
+              <w:rPr/>
+            </w:rPrChange>
+          </w:rPr>
+          <w:t>end</w:t>
+        </w:r>
+      </w:ins>
+      <w:proofErr w:type="spellEnd"/>
+    </w:p>
+    <w:p>
+      <w:pPr>
+        <w:pStyle w:val="ListParagraph"/>
+        <w:numPr>
+          <w:ilvl w:val="0"/>
+          <w:numId w:val="6"/>
+        </w:numPr>
+        <w:rPr>
+          <w:ins w:id="174" w:author="Hugo Filipe Soares Veloso De Barros Curado" w:date="2017-03-19T11:17:00Z"/>
+          <w:rPrChange w:id="175" w:author="Hugo Filipe Soares Veloso De Barros Curado" w:date="2017-03-19T11:20:00Z">
+            <w:rPr>
+              <w:ins w:id="176" w:author="Hugo Filipe Soares Veloso De Barros Curado" w:date="2017-03-19T11:17:00Z"/>
+            </w:rPr>
+          </w:rPrChange>
+        </w:rPr>
+        <w:pPrChange w:id="177" w:author="Hugo Filipe Soares Veloso De Barros Curado" w:date="2017-03-14T16:44:00Z">
+          <w:pPr>
+            <w:pStyle w:val="Heading1"/>
+          </w:pPr>
+        </w:pPrChange>
+      </w:pPr>
+      <w:proofErr w:type="spellStart"/>
+      <w:ins w:id="178" w:author="Hugo Filipe Soares Veloso De Barros Curado" w:date="2017-03-19T11:17:00Z">
+        <w:r>
+          <w:rPr>
+            <w:rPrChange w:id="179" w:author="Hugo Filipe Soares Veloso De Barros Curado" w:date="2017-03-19T11:20:00Z">
+              <w:rPr/>
+            </w:rPrChange>
+          </w:rPr>
+          <w:t>Datetimepicker</w:t>
+        </w:r>
+        <w:proofErr w:type="spellEnd"/>
+        <w:r>
+          <w:rPr>
+            <w:rPrChange w:id="180" w:author="Hugo Filipe Soares Veloso De Barros Curado" w:date="2017-03-19T11:20:00Z">
+              <w:rPr/>
+            </w:rPrChange>
+          </w:rPr>
+          <w:t>, utilizado para gerar calendários facilitando o utilizador ao inserir uma data</w:t>
+        </w:r>
+      </w:ins>
+    </w:p>
+    <w:p>
+      <w:pPr>
+        <w:pStyle w:val="ListParagraph"/>
+        <w:numPr>
+          <w:ilvl w:val="0"/>
+          <w:numId w:val="6"/>
+        </w:numPr>
+        <w:rPr>
+          <w:ins w:id="181" w:author="Hugo Filipe Soares Veloso De Barros Curado" w:date="2017-03-19T11:18:00Z"/>
+          <w:rPrChange w:id="182" w:author="Hugo Filipe Soares Veloso De Barros Curado" w:date="2017-03-19T11:20:00Z">
+            <w:rPr>
+              <w:ins w:id="183" w:author="Hugo Filipe Soares Veloso De Barros Curado" w:date="2017-03-19T11:18:00Z"/>
+            </w:rPr>
+          </w:rPrChange>
+        </w:rPr>
+        <w:pPrChange w:id="184" w:author="Hugo Filipe Soares Veloso De Barros Curado" w:date="2017-03-14T16:44:00Z">
+          <w:pPr>
+            <w:pStyle w:val="Heading1"/>
+          </w:pPr>
+        </w:pPrChange>
+      </w:pPr>
+      <w:proofErr w:type="spellStart"/>
+      <w:ins w:id="185" w:author="Hugo Filipe Soares Veloso De Barros Curado" w:date="2017-03-19T11:18:00Z">
+        <w:r>
+          <w:rPr>
+            <w:rPrChange w:id="186" w:author="Hugo Filipe Soares Veloso De Barros Curado" w:date="2017-03-19T11:20:00Z">
+              <w:rPr/>
+            </w:rPrChange>
+          </w:rPr>
+          <w:t>Jquery</w:t>
+        </w:r>
+        <w:proofErr w:type="spellEnd"/>
+        <w:r>
+          <w:rPr>
+            <w:rPrChange w:id="187" w:author="Hugo Filipe Soares Veloso De Barros Curado" w:date="2017-03-19T11:20:00Z">
+              <w:rPr/>
+            </w:rPrChange>
+          </w:rPr>
+          <w:t xml:space="preserve"> Framework utlizada para facilitar o desenvolvimento do java script</w:t>
+        </w:r>
+      </w:ins>
+    </w:p>
+    <w:p>
+      <w:pPr>
+        <w:pStyle w:val="ListParagraph"/>
+        <w:numPr>
+          <w:ilvl w:val="0"/>
+          <w:numId w:val="6"/>
+        </w:numPr>
+        <w:rPr>
+          <w:ins w:id="188" w:author="Hugo Filipe Soares Veloso De Barros Curado" w:date="2017-03-19T11:19:00Z"/>
+          <w:rPrChange w:id="189" w:author="Hugo Filipe Soares Veloso De Barros Curado" w:date="2017-03-19T11:20:00Z">
+            <w:rPr>
+              <w:ins w:id="190" w:author="Hugo Filipe Soares Veloso De Barros Curado" w:date="2017-03-19T11:19:00Z"/>
+            </w:rPr>
+          </w:rPrChange>
+        </w:rPr>
+        <w:pPrChange w:id="191" w:author="Hugo Filipe Soares Veloso De Barros Curado" w:date="2017-03-14T16:44:00Z">
+          <w:pPr>
+            <w:pStyle w:val="Heading1"/>
+          </w:pPr>
+        </w:pPrChange>
+      </w:pPr>
+      <w:ins w:id="192" w:author="Hugo Filipe Soares Veloso De Barros Curado" w:date="2017-03-19T11:18:00Z">
+        <w:r>
+          <w:rPr>
+            <w:rPrChange w:id="193" w:author="Hugo Filipe Soares Veloso De Barros Curado" w:date="2017-03-19T11:20:00Z">
+              <w:rPr/>
+            </w:rPrChange>
+          </w:rPr>
+          <w:t xml:space="preserve">Country </w:t>
+        </w:r>
+        <w:proofErr w:type="spellStart"/>
+        <w:r>
+          <w:rPr>
+            <w:rPrChange w:id="194" w:author="Hugo Filipe Soares Veloso De Barros Curado" w:date="2017-03-19T11:20:00Z">
+              <w:rPr/>
+            </w:rPrChange>
+          </w:rPr>
+          <w:t>Select</w:t>
+        </w:r>
+        <w:proofErr w:type="spellEnd"/>
+        <w:r>
+          <w:rPr>
+            <w:rPrChange w:id="195" w:author="Hugo Filipe Soares Veloso De Barros Curado" w:date="2017-03-19T11:20:00Z">
+              <w:rPr/>
+            </w:rPrChange>
+          </w:rPr>
+          <w:t>, Plug in utilizado para facilitar a escolha do pa</w:t>
+        </w:r>
+      </w:ins>
+      <w:ins w:id="196" w:author="Hugo Filipe Soares Veloso De Barros Curado" w:date="2017-03-19T11:19:00Z">
+        <w:r>
+          <w:rPr>
+            <w:rPrChange w:id="197" w:author="Hugo Filipe Soares Veloso De Barros Curado" w:date="2017-03-19T11:20:00Z">
+              <w:rPr/>
+            </w:rPrChange>
+          </w:rPr>
+          <w:t>ís</w:t>
+        </w:r>
+      </w:ins>
+    </w:p>
+    <w:p>
+      <w:pPr>
+        <w:pStyle w:val="ListParagraph"/>
+        <w:numPr>
+          <w:ilvl w:val="0"/>
+          <w:numId w:val="6"/>
+        </w:numPr>
+        <w:rPr>
+          <w:rPrChange w:id="198" w:author="Hugo Filipe Soares Veloso De Barros Curado" w:date="2017-03-19T11:20:00Z">
+            <w:rPr/>
+          </w:rPrChange>
+        </w:rPr>
+        <w:pPrChange w:id="199" w:author="Hugo Filipe Soares Veloso De Barros Curado" w:date="2017-03-14T16:44:00Z">
+          <w:pPr>
+            <w:pStyle w:val="Heading1"/>
+          </w:pPr>
+        </w:pPrChange>
+      </w:pPr>
+      <w:proofErr w:type="spellStart"/>
+      <w:ins w:id="200" w:author="Hugo Filipe Soares Veloso De Barros Curado" w:date="2017-03-19T11:19:00Z">
+        <w:r>
+          <w:rPr>
+            <w:rPrChange w:id="201" w:author="Hugo Filipe Soares Veloso De Barros Curado" w:date="2017-03-19T11:20:00Z">
+              <w:rPr/>
+            </w:rPrChange>
+          </w:rPr>
+          <w:t>jQuery</w:t>
+        </w:r>
+        <w:proofErr w:type="spellEnd"/>
+        <w:r>
+          <w:rPr>
+            <w:rPrChange w:id="202" w:author="Hugo Filipe Soares Veloso De Barros Curado" w:date="2017-03-19T11:20:00Z">
+              <w:rPr/>
+            </w:rPrChange>
+          </w:rPr>
+          <w:t xml:space="preserve"> </w:t>
+        </w:r>
+        <w:proofErr w:type="spellStart"/>
+        <w:r>
+          <w:rPr>
+            <w:rPrChange w:id="203" w:author="Hugo Filipe Soares Veloso De Barros Curado" w:date="2017-03-19T11:20:00Z">
+              <w:rPr/>
+            </w:rPrChange>
+          </w:rPr>
+          <w:t>Form</w:t>
+        </w:r>
+        <w:proofErr w:type="spellEnd"/>
+        <w:r>
+          <w:rPr>
+            <w:rPrChange w:id="204" w:author="Hugo Filipe Soares Veloso De Barros Curado" w:date="2017-03-19T11:20:00Z">
+              <w:rPr/>
+            </w:rPrChange>
+          </w:rPr>
+          <w:t xml:space="preserve"> </w:t>
+        </w:r>
+        <w:proofErr w:type="spellStart"/>
+        <w:r>
+          <w:rPr>
+            <w:rPrChange w:id="205" w:author="Hugo Filipe Soares Veloso De Barros Curado" w:date="2017-03-19T11:20:00Z">
+              <w:rPr/>
+            </w:rPrChange>
+          </w:rPr>
+          <w:t>js</w:t>
+        </w:r>
+        <w:proofErr w:type="spellEnd"/>
+        <w:r>
+          <w:rPr>
+            <w:rPrChange w:id="206" w:author="Hugo Filipe Soares Veloso De Barros Curado" w:date="2017-03-19T11:20:00Z">
+              <w:rPr/>
+            </w:rPrChange>
+          </w:rPr>
+          <w:t xml:space="preserve">, utilizado para enviar imagens num pedido </w:t>
+        </w:r>
+        <w:proofErr w:type="spellStart"/>
+        <w:r>
+          <w:rPr>
+            <w:rPrChange w:id="207" w:author="Hugo Filipe Soares Veloso De Barros Curado" w:date="2017-03-19T11:20:00Z">
+              <w:rPr/>
+            </w:rPrChange>
+          </w:rPr>
+          <w:t>ajax</w:t>
+        </w:r>
+      </w:ins>
+      <w:proofErr w:type="spellEnd"/>
     </w:p>
     <w:p>
       <w:pPr>
         <w:pStyle w:val="Heading1"/>
       </w:pPr>
-      <w:commentRangeStart w:id="50"/>
-      <w:r>
+      <w:commentRangeStart w:id="208"/>
+      <w:r>
+        <w:rPr>
+          <w:rPrChange w:id="209" w:author="Hugo Filipe Soares Veloso De Barros Curado" w:date="2017-03-19T11:20:00Z">
+            <w:rPr/>
+          </w:rPrChange>
+        </w:rPr>
+        <w:lastRenderedPageBreak/>
         <w:t>Discriminação de funcionalidades</w:t>
       </w:r>
-      <w:commentRangeEnd w:id="50"/>
+      <w:commentRangeEnd w:id="208"/>
       <w:r>
         <w:rPr>
           <w:rStyle w:val="CommentReference"/>
           <w:rFonts w:asciiTheme="minorHAnsi" w:eastAsiaTheme="minorHAnsi" w:hAnsiTheme="minorHAnsi" w:cstheme="minorBidi"/>
           <w:color w:val="auto"/>
         </w:rPr>
-        <w:commentReference w:id="50"/>
-      </w:r>
-    </w:p>
-    <w:p>
+        <w:commentReference w:id="208"/>
+      </w:r>
+    </w:p>
+    <w:p>
+      <w:pPr>
+        <w:rPr>
+          <w:rPrChange w:id="210" w:author="Hugo Filipe Soares Veloso De Barros Curado" w:date="2017-03-19T11:20:00Z">
+            <w:rPr/>
+          </w:rPrChange>
+        </w:rPr>
+      </w:pPr>
       <w:r>
         <w:rPr>
           <w:b/>
+          <w:rPrChange w:id="211" w:author="Hugo Filipe Soares Veloso De Barros Curado" w:date="2017-03-19T11:20:00Z">
+            <w:rPr>
+              <w:b/>
+            </w:rPr>
+          </w:rPrChange>
         </w:rPr>
         <w:t>Ponto 1.</w:t>
       </w:r>
@@ -1298,8 +2080,18 @@
           <w:ilvl w:val="0"/>
           <w:numId w:val="4"/>
         </w:numPr>
-      </w:pPr>
-      <w:r>
+        <w:rPr>
+          <w:rPrChange w:id="212" w:author="Hugo Filipe Soares Veloso De Barros Curado" w:date="2017-03-19T11:20:00Z">
+            <w:rPr/>
+          </w:rPrChange>
+        </w:rPr>
+      </w:pPr>
+      <w:r>
+        <w:rPr>
+          <w:rPrChange w:id="213" w:author="Hugo Filipe Soares Veloso De Barros Curado" w:date="2017-03-19T11:20:00Z">
+            <w:rPr/>
+          </w:rPrChange>
+        </w:rPr>
         <w:t>Site visível para qualquer visitante: 100%</w:t>
       </w:r>
     </w:p>
@@ -1310,8 +2102,18 @@
           <w:ilvl w:val="0"/>
           <w:numId w:val="4"/>
         </w:numPr>
-      </w:pPr>
-      <w:r>
+        <w:rPr>
+          <w:rPrChange w:id="214" w:author="Hugo Filipe Soares Veloso De Barros Curado" w:date="2017-03-19T11:20:00Z">
+            <w:rPr/>
+          </w:rPrChange>
+        </w:rPr>
+      </w:pPr>
+      <w:r>
+        <w:rPr>
+          <w:rPrChange w:id="215" w:author="Hugo Filipe Soares Veloso De Barros Curado" w:date="2017-03-19T11:20:00Z">
+            <w:rPr/>
+          </w:rPrChange>
+        </w:rPr>
         <w:t>Possibilidade de fazer login: 100%</w:t>
       </w:r>
     </w:p>
@@ -1322,16 +2124,37 @@
           <w:ilvl w:val="0"/>
           <w:numId w:val="4"/>
         </w:numPr>
-      </w:pPr>
-      <w:r>
-        <w:lastRenderedPageBreak/>
+        <w:rPr>
+          <w:rPrChange w:id="216" w:author="Hugo Filipe Soares Veloso De Barros Curado" w:date="2017-03-19T11:20:00Z">
+            <w:rPr/>
+          </w:rPrChange>
+        </w:rPr>
+      </w:pPr>
+      <w:r>
+        <w:rPr>
+          <w:rPrChange w:id="217" w:author="Hugo Filipe Soares Veloso De Barros Curado" w:date="2017-03-19T11:20:00Z">
+            <w:rPr/>
+          </w:rPrChange>
+        </w:rPr>
         <w:t>Interface de autenticação visível em todas as páginas: 100%</w:t>
       </w:r>
     </w:p>
     <w:p>
+      <w:pPr>
+        <w:rPr>
+          <w:rPrChange w:id="218" w:author="Hugo Filipe Soares Veloso De Barros Curado" w:date="2017-03-19T11:20:00Z">
+            <w:rPr/>
+          </w:rPrChange>
+        </w:rPr>
+      </w:pPr>
       <w:r>
         <w:rPr>
           <w:b/>
+          <w:rPrChange w:id="219" w:author="Hugo Filipe Soares Veloso De Barros Curado" w:date="2017-03-19T11:20:00Z">
+            <w:rPr>
+              <w:b/>
+            </w:rPr>
+          </w:rPrChange>
         </w:rPr>
         <w:t>Ponto 2.</w:t>
       </w:r>
@@ -1343,32 +2166,72 @@
           <w:ilvl w:val="0"/>
           <w:numId w:val="5"/>
         </w:numPr>
-      </w:pPr>
-      <w:r>
+        <w:rPr>
+          <w:rPrChange w:id="220" w:author="Hugo Filipe Soares Veloso De Barros Curado" w:date="2017-03-19T11:20:00Z">
+            <w:rPr/>
+          </w:rPrChange>
+        </w:rPr>
+      </w:pPr>
+      <w:r>
+        <w:rPr>
+          <w:rPrChange w:id="221" w:author="Hugo Filipe Soares Veloso De Barros Curado" w:date="2017-03-19T11:20:00Z">
+            <w:rPr/>
+          </w:rPrChange>
+        </w:rPr>
         <w:t xml:space="preserve">Autenticação </w:t>
       </w:r>
-      <w:ins w:id="51" w:author="Hugo Filipe Soares Veloso De Barros Curado" w:date="2017-03-14T16:45:00Z">
-        <w:r>
+      <w:ins w:id="222" w:author="Hugo Filipe Soares Veloso De Barros Curado" w:date="2017-03-14T16:45:00Z">
+        <w:r>
+          <w:rPr>
+            <w:rPrChange w:id="223" w:author="Hugo Filipe Soares Veloso De Barros Curado" w:date="2017-03-19T11:20:00Z">
+              <w:rPr/>
+            </w:rPrChange>
+          </w:rPr>
           <w:t>c</w:t>
         </w:r>
       </w:ins>
-      <w:del w:id="52" w:author="Hugo Filipe Soares Veloso De Barros Curado" w:date="2017-03-14T16:45:00Z">
-        <w:r>
+      <w:del w:id="224" w:author="Hugo Filipe Soares Veloso De Barros Curado" w:date="2017-03-14T16:45:00Z">
+        <w:r>
+          <w:rPr>
+            <w:rPrChange w:id="225" w:author="Hugo Filipe Soares Veloso De Barros Curado" w:date="2017-03-19T11:20:00Z">
+              <w:rPr/>
+            </w:rPrChange>
+          </w:rPr>
           <w:delText>d</w:delText>
         </w:r>
       </w:del>
       <w:r>
+        <w:rPr>
+          <w:rPrChange w:id="226" w:author="Hugo Filipe Soares Veloso De Barros Curado" w:date="2017-03-19T11:20:00Z">
+            <w:rPr/>
+          </w:rPrChange>
+        </w:rPr>
         <w:t xml:space="preserve">om </w:t>
       </w:r>
       <w:proofErr w:type="spellStart"/>
       <w:r>
+        <w:rPr>
+          <w:rPrChange w:id="227" w:author="Hugo Filipe Soares Veloso De Barros Curado" w:date="2017-03-19T11:20:00Z">
+            <w:rPr/>
+          </w:rPrChange>
+        </w:rPr>
         <w:t>username</w:t>
       </w:r>
       <w:proofErr w:type="spellEnd"/>
       <w:r>
+        <w:rPr>
+          <w:rPrChange w:id="228" w:author="Hugo Filipe Soares Veloso De Barros Curado" w:date="2017-03-19T11:20:00Z">
+            <w:rPr/>
+          </w:rPrChange>
+        </w:rPr>
         <w:t xml:space="preserve"> ou </w:t>
       </w:r>
       <w:r>
+        <w:rPr>
+          <w:rPrChange w:id="229" w:author="Hugo Filipe Soares Veloso De Barros Curado" w:date="2017-03-19T11:20:00Z">
+            <w:rPr/>
+          </w:rPrChange>
+        </w:rPr>
         <w:t>email: 100%</w:t>
       </w:r>
     </w:p>
@@ -1379,8 +2242,18 @@
           <w:ilvl w:val="0"/>
           <w:numId w:val="5"/>
         </w:numPr>
-      </w:pPr>
-      <w:r>
+        <w:rPr>
+          <w:rPrChange w:id="230" w:author="Hugo Filipe Soares Veloso De Barros Curado" w:date="2017-03-19T11:20:00Z">
+            <w:rPr/>
+          </w:rPrChange>
+        </w:rPr>
+      </w:pPr>
+      <w:r>
+        <w:rPr>
+          <w:rPrChange w:id="231" w:author="Hugo Filipe Soares Veloso De Barros Curado" w:date="2017-03-19T11:20:00Z">
+            <w:rPr/>
+          </w:rPrChange>
+        </w:rPr>
         <w:t>Possibilidade de registo de utilizadores: 100%</w:t>
       </w:r>
     </w:p>
@@ -1392,22 +2265,52 @@
           <w:numId w:val="5"/>
         </w:numPr>
         <w:jc w:val="both"/>
-      </w:pPr>
-      <w:r>
+        <w:rPr>
+          <w:rPrChange w:id="232" w:author="Hugo Filipe Soares Veloso De Barros Curado" w:date="2017-03-19T11:20:00Z">
+            <w:rPr/>
+          </w:rPrChange>
+        </w:rPr>
+      </w:pPr>
+      <w:r>
+        <w:rPr>
+          <w:rPrChange w:id="233" w:author="Hugo Filipe Soares Veloso De Barros Curado" w:date="2017-03-19T11:20:00Z">
+            <w:rPr/>
+          </w:rPrChange>
+        </w:rPr>
         <w:t>[</w:t>
       </w:r>
       <w:r>
+        <w:rPr>
+          <w:rPrChange w:id="234" w:author="Hugo Filipe Soares Veloso De Barros Curado" w:date="2017-03-19T11:20:00Z">
+            <w:rPr/>
+          </w:rPrChange>
+        </w:rPr>
         <w:t>extra</w:t>
       </w:r>
       <w:r>
+        <w:rPr>
+          <w:rPrChange w:id="235" w:author="Hugo Filipe Soares Veloso De Barros Curado" w:date="2017-03-19T11:20:00Z">
+            <w:rPr/>
+          </w:rPrChange>
+        </w:rPr>
         <w:t xml:space="preserve">] Recuperação de password: </w:t>
       </w:r>
-      <w:del w:id="53" w:author="Hugo Filipe Soares Veloso De Barros Curado" w:date="2017-03-14T16:45:00Z">
-        <w:r>
+      <w:del w:id="236" w:author="Hugo Filipe Soares Veloso De Barros Curado" w:date="2017-03-14T16:45:00Z">
+        <w:r>
+          <w:rPr>
+            <w:rPrChange w:id="237" w:author="Hugo Filipe Soares Veloso De Barros Curado" w:date="2017-03-19T11:20:00Z">
+              <w:rPr/>
+            </w:rPrChange>
+          </w:rPr>
           <w:delText>10</w:delText>
         </w:r>
       </w:del>
       <w:r>
+        <w:rPr>
+          <w:rPrChange w:id="238" w:author="Hugo Filipe Soares Veloso De Barros Curado" w:date="2017-03-19T11:20:00Z">
+            <w:rPr/>
+          </w:rPrChange>
+        </w:rPr>
         <w:t>0%</w:t>
       </w:r>
     </w:p>
@@ -1418,29 +2321,71 @@
           <w:ilvl w:val="0"/>
           <w:numId w:val="5"/>
         </w:numPr>
-      </w:pPr>
-      <w:r>
+        <w:rPr>
+          <w:rPrChange w:id="239" w:author="Hugo Filipe Soares Veloso De Barros Curado" w:date="2017-03-19T11:20:00Z">
+            <w:rPr/>
+          </w:rPrChange>
+        </w:rPr>
+      </w:pPr>
+      <w:r>
+        <w:rPr>
+          <w:rPrChange w:id="240" w:author="Hugo Filipe Soares Veloso De Barros Curado" w:date="2017-03-19T11:20:00Z">
+            <w:rPr/>
+          </w:rPrChange>
+        </w:rPr>
         <w:t>[</w:t>
       </w:r>
       <w:r>
+        <w:rPr>
+          <w:rPrChange w:id="241" w:author="Hugo Filipe Soares Veloso De Barros Curado" w:date="2017-03-19T11:20:00Z">
+            <w:rPr/>
+          </w:rPrChange>
+        </w:rPr>
         <w:t>extra</w:t>
       </w:r>
       <w:r>
+        <w:rPr>
+          <w:rPrChange w:id="242" w:author="Hugo Filipe Soares Veloso De Barros Curado" w:date="2017-03-19T11:20:00Z">
+            <w:rPr/>
+          </w:rPrChange>
+        </w:rPr>
         <w:t xml:space="preserve">] Validação de registo através de email: </w:t>
       </w:r>
-      <w:del w:id="54" w:author="Hugo Filipe Soares Veloso De Barros Curado" w:date="2017-03-14T16:45:00Z">
-        <w:r>
+      <w:del w:id="243" w:author="Hugo Filipe Soares Veloso De Barros Curado" w:date="2017-03-14T16:45:00Z">
+        <w:r>
+          <w:rPr>
+            <w:rPrChange w:id="244" w:author="Hugo Filipe Soares Veloso De Barros Curado" w:date="2017-03-19T11:20:00Z">
+              <w:rPr/>
+            </w:rPrChange>
+          </w:rPr>
           <w:delText>10</w:delText>
         </w:r>
       </w:del>
       <w:r>
+        <w:rPr>
+          <w:rPrChange w:id="245" w:author="Hugo Filipe Soares Veloso De Barros Curado" w:date="2017-03-19T11:20:00Z">
+            <w:rPr/>
+          </w:rPrChange>
+        </w:rPr>
         <w:t>0%</w:t>
       </w:r>
     </w:p>
     <w:p>
+      <w:pPr>
+        <w:rPr>
+          <w:rPrChange w:id="246" w:author="Hugo Filipe Soares Veloso De Barros Curado" w:date="2017-03-19T11:20:00Z">
+            <w:rPr/>
+          </w:rPrChange>
+        </w:rPr>
+      </w:pPr>
       <w:r>
         <w:rPr>
           <w:b/>
+          <w:rPrChange w:id="247" w:author="Hugo Filipe Soares Veloso De Barros Curado" w:date="2017-03-19T11:20:00Z">
+            <w:rPr>
+              <w:b/>
+            </w:rPr>
+          </w:rPrChange>
         </w:rPr>
         <w:t>Ponto 3.</w:t>
       </w:r>
@@ -1452,65 +2397,40 @@
           <w:ilvl w:val="0"/>
           <w:numId w:val="5"/>
         </w:numPr>
-      </w:pPr>
-      <w:r>
-        <w:t xml:space="preserve">Registo de utilizadores pede nome próprio, apelido, </w:t>
-      </w:r>
-      <w:r>
-        <w:t>e-mail</w:t>
-      </w:r>
-      <w:r>
-        <w:t>,</w:t>
-      </w:r>
-      <w:r>
-        <w:t xml:space="preserve"> nome de utilizador (</w:t>
+        <w:rPr>
+          <w:rPrChange w:id="248" w:author="Hugo Filipe Soares Veloso De Barros Curado" w:date="2017-03-19T11:20:00Z">
+            <w:rPr/>
+          </w:rPrChange>
+        </w:rPr>
+      </w:pPr>
+      <w:r>
+        <w:rPr>
+          <w:rPrChange w:id="249" w:author="Hugo Filipe Soares Veloso De Barros Curado" w:date="2017-03-19T11:20:00Z">
+            <w:rPr/>
+          </w:rPrChange>
+        </w:rPr>
+        <w:t>Registo de utilizadores pede nome próprio, apelido, e-mail, nome de utilizador (</w:t>
       </w:r>
       <w:proofErr w:type="spellStart"/>
       <w:r>
         <w:rPr>
           <w:i/>
+          <w:rPrChange w:id="250" w:author="Hugo Filipe Soares Veloso De Barros Curado" w:date="2017-03-19T11:20:00Z">
+            <w:rPr>
+              <w:i/>
+            </w:rPr>
+          </w:rPrChange>
         </w:rPr>
         <w:t>username</w:t>
       </w:r>
       <w:proofErr w:type="spellEnd"/>
       <w:r>
-        <w:t>),</w:t>
-      </w:r>
-      <w:r>
-        <w:t xml:space="preserve"> </w:t>
-      </w:r>
-      <w:r>
-        <w:t>s</w:t>
-      </w:r>
-      <w:r>
-        <w:t>exo</w:t>
-      </w:r>
-      <w:r>
-        <w:t>,</w:t>
-      </w:r>
-      <w:r>
-        <w:t xml:space="preserve"> </w:t>
-      </w:r>
-      <w:r>
-        <w:t>data de nascimento, país (e distrito e concelho</w:t>
-      </w:r>
-      <w:r>
-        <w:t xml:space="preserve"> </w:t>
-      </w:r>
-      <w:r>
-        <w:t>s</w:t>
-      </w:r>
-      <w:r>
-        <w:t xml:space="preserve">e o País for </w:t>
-      </w:r>
-      <w:r>
-        <w:t>“</w:t>
-      </w:r>
-      <w:r>
-        <w:t>Portugal</w:t>
-      </w:r>
-      <w:r>
-        <w:t>”: 100%</w:t>
+        <w:rPr>
+          <w:rPrChange w:id="251" w:author="Hugo Filipe Soares Veloso De Barros Curado" w:date="2017-03-19T11:20:00Z">
+            <w:rPr/>
+          </w:rPrChange>
+        </w:rPr>
+        <w:t>), sexo, data de nascimento, país (e distrito e concelho se o País for “Portugal”: 100%</w:t>
       </w:r>
     </w:p>
     <w:p>
@@ -1520,14 +2440,34 @@
           <w:ilvl w:val="0"/>
           <w:numId w:val="5"/>
         </w:numPr>
-      </w:pPr>
-      <w:r>
+        <w:rPr>
+          <w:rPrChange w:id="252" w:author="Hugo Filipe Soares Veloso De Barros Curado" w:date="2017-03-19T11:20:00Z">
+            <w:rPr/>
+          </w:rPrChange>
+        </w:rPr>
+      </w:pPr>
+      <w:r>
+        <w:rPr>
+          <w:rPrChange w:id="253" w:author="Hugo Filipe Soares Veloso De Barros Curado" w:date="2017-03-19T11:20:00Z">
+            <w:rPr/>
+          </w:rPrChange>
+        </w:rPr>
         <w:t>Processamento dos valores</w:t>
       </w:r>
       <w:r>
+        <w:rPr>
+          <w:rPrChange w:id="254" w:author="Hugo Filipe Soares Veloso De Barros Curado" w:date="2017-03-19T11:20:00Z">
+            <w:rPr/>
+          </w:rPrChange>
+        </w:rPr>
         <w:t xml:space="preserve"> introduzidos pelo utilizador</w:t>
       </w:r>
       <w:r>
+        <w:rPr>
+          <w:rPrChange w:id="255" w:author="Hugo Filipe Soares Veloso De Barros Curado" w:date="2017-03-19T11:20:00Z">
+            <w:rPr/>
+          </w:rPrChange>
+        </w:rPr>
         <w:t>: 100%</w:t>
       </w:r>
     </w:p>
@@ -1538,16 +2478,31 @@
           <w:ilvl w:val="0"/>
           <w:numId w:val="5"/>
         </w:numPr>
+        <w:rPr>
+          <w:rPrChange w:id="256" w:author="Hugo Filipe Soares Veloso De Barros Curado" w:date="2017-03-19T11:20:00Z">
+            <w:rPr/>
+          </w:rPrChange>
+        </w:rPr>
       </w:pPr>
       <w:proofErr w:type="spellStart"/>
       <w:r>
         <w:rPr>
           <w:i/>
+          <w:rPrChange w:id="257" w:author="Hugo Filipe Soares Veloso De Barros Curado" w:date="2017-03-19T11:20:00Z">
+            <w:rPr>
+              <w:i/>
+            </w:rPr>
+          </w:rPrChange>
         </w:rPr>
         <w:t>Username</w:t>
       </w:r>
       <w:proofErr w:type="spellEnd"/>
       <w:r>
+        <w:rPr>
+          <w:rPrChange w:id="258" w:author="Hugo Filipe Soares Veloso De Barros Curado" w:date="2017-03-19T11:20:00Z">
+            <w:rPr/>
+          </w:rPrChange>
+        </w:rPr>
         <w:t xml:space="preserve"> e email são únicos: 100%</w:t>
       </w:r>
     </w:p>
@@ -1558,27 +2513,64 @@
           <w:ilvl w:val="0"/>
           <w:numId w:val="5"/>
         </w:numPr>
-      </w:pPr>
-      <w:r>
+        <w:rPr>
+          <w:rPrChange w:id="259" w:author="Hugo Filipe Soares Veloso De Barros Curado" w:date="2017-03-19T11:20:00Z">
+            <w:rPr/>
+          </w:rPrChange>
+        </w:rPr>
+      </w:pPr>
+      <w:r>
+        <w:rPr>
+          <w:rPrChange w:id="260" w:author="Hugo Filipe Soares Veloso De Barros Curado" w:date="2017-03-19T11:20:00Z">
+            <w:rPr/>
+          </w:rPrChange>
+        </w:rPr>
         <w:t>[</w:t>
       </w:r>
       <w:r>
+        <w:rPr>
+          <w:rPrChange w:id="261" w:author="Hugo Filipe Soares Veloso De Barros Curado" w:date="2017-03-19T11:20:00Z">
+            <w:rPr/>
+          </w:rPrChange>
+        </w:rPr>
         <w:t>extra</w:t>
       </w:r>
       <w:r>
+        <w:rPr>
+          <w:rPrChange w:id="262" w:author="Hugo Filipe Soares Veloso De Barros Curado" w:date="2017-03-19T11:20:00Z">
+            <w:rPr/>
+          </w:rPrChange>
+        </w:rPr>
         <w:t>] funcionalidade de avatar: 100%</w:t>
       </w:r>
     </w:p>
     <w:p>
+      <w:pPr>
+        <w:rPr>
+          <w:rPrChange w:id="263" w:author="Hugo Filipe Soares Veloso De Barros Curado" w:date="2017-03-19T11:20:00Z">
+            <w:rPr/>
+          </w:rPrChange>
+        </w:rPr>
+      </w:pPr>
       <w:r>
         <w:rPr>
           <w:b/>
+          <w:rPrChange w:id="264" w:author="Hugo Filipe Soares Veloso De Barros Curado" w:date="2017-03-19T11:20:00Z">
+            <w:rPr>
+              <w:b/>
+            </w:rPr>
+          </w:rPrChange>
         </w:rPr>
         <w:t>Ponto 4</w:t>
       </w:r>
       <w:r>
         <w:rPr>
           <w:b/>
+          <w:rPrChange w:id="265" w:author="Hugo Filipe Soares Veloso De Barros Curado" w:date="2017-03-19T11:20:00Z">
+            <w:rPr>
+              <w:b/>
+            </w:rPr>
+          </w:rPrChange>
         </w:rPr>
         <w:t>.</w:t>
       </w:r>
@@ -1590,27 +2582,59 @@
           <w:ilvl w:val="0"/>
           <w:numId w:val="5"/>
         </w:numPr>
-      </w:pPr>
-      <w:r>
+        <w:rPr>
+          <w:rPrChange w:id="266" w:author="Hugo Filipe Soares Veloso De Barros Curado" w:date="2017-03-19T11:20:00Z">
+            <w:rPr/>
+          </w:rPrChange>
+        </w:rPr>
+      </w:pPr>
+      <w:r>
+        <w:rPr>
+          <w:rPrChange w:id="267" w:author="Hugo Filipe Soares Veloso De Barros Curado" w:date="2017-03-19T11:20:00Z">
+            <w:rPr/>
+          </w:rPrChange>
+        </w:rPr>
         <w:t>Página de administração: 100%</w:t>
       </w:r>
     </w:p>
     <w:p>
+      <w:pPr>
+        <w:rPr>
+          <w:rPrChange w:id="268" w:author="Hugo Filipe Soares Veloso De Barros Curado" w:date="2017-03-19T11:20:00Z">
+            <w:rPr/>
+          </w:rPrChange>
+        </w:rPr>
+      </w:pPr>
       <w:r>
         <w:rPr>
           <w:b/>
+          <w:rPrChange w:id="269" w:author="Hugo Filipe Soares Veloso De Barros Curado" w:date="2017-03-19T11:20:00Z">
+            <w:rPr>
+              <w:b/>
+            </w:rPr>
+          </w:rPrChange>
         </w:rPr>
         <w:t xml:space="preserve">Ponto </w:t>
       </w:r>
       <w:r>
         <w:rPr>
           <w:b/>
+          <w:rPrChange w:id="270" w:author="Hugo Filipe Soares Veloso De Barros Curado" w:date="2017-03-19T11:20:00Z">
+            <w:rPr>
+              <w:b/>
+            </w:rPr>
+          </w:rPrChange>
         </w:rPr>
         <w:t>5</w:t>
       </w:r>
       <w:r>
         <w:rPr>
           <w:b/>
+          <w:rPrChange w:id="271" w:author="Hugo Filipe Soares Veloso De Barros Curado" w:date="2017-03-19T11:20:00Z">
+            <w:rPr>
+              <w:b/>
+            </w:rPr>
+          </w:rPrChange>
         </w:rPr>
         <w:t>.</w:t>
       </w:r>
@@ -1622,8 +2646,18 @@
           <w:ilvl w:val="0"/>
           <w:numId w:val="5"/>
         </w:numPr>
-      </w:pPr>
-      <w:r>
+        <w:rPr>
+          <w:rPrChange w:id="272" w:author="Hugo Filipe Soares Veloso De Barros Curado" w:date="2017-03-19T11:20:00Z">
+            <w:rPr/>
+          </w:rPrChange>
+        </w:rPr>
+      </w:pPr>
+      <w:r>
+        <w:rPr>
+          <w:rPrChange w:id="273" w:author="Hugo Filipe Soares Veloso De Barros Curado" w:date="2017-03-19T11:20:00Z">
+            <w:rPr/>
+          </w:rPrChange>
+        </w:rPr>
         <w:t>Administrador tem acesso a todos os dados dos utilizadores: 100%</w:t>
       </w:r>
     </w:p>
@@ -1634,16 +2668,36 @@
           <w:ilvl w:val="0"/>
           <w:numId w:val="5"/>
         </w:numPr>
-      </w:pPr>
-      <w:r>
+        <w:rPr>
+          <w:rPrChange w:id="274" w:author="Hugo Filipe Soares Veloso De Barros Curado" w:date="2017-03-19T11:20:00Z">
+            <w:rPr/>
+          </w:rPrChange>
+        </w:rPr>
+      </w:pPr>
+      <w:r>
+        <w:rPr>
+          <w:rPrChange w:id="275" w:author="Hugo Filipe Soares Veloso De Barros Curado" w:date="2017-03-19T11:20:00Z">
+            <w:rPr/>
+          </w:rPrChange>
+        </w:rPr>
         <w:t xml:space="preserve">Pesquisa de utilizadores por </w:t>
       </w:r>
       <w:proofErr w:type="spellStart"/>
       <w:r>
+        <w:rPr>
+          <w:rPrChange w:id="276" w:author="Hugo Filipe Soares Veloso De Barros Curado" w:date="2017-03-19T11:20:00Z">
+            <w:rPr/>
+          </w:rPrChange>
+        </w:rPr>
         <w:t>username</w:t>
       </w:r>
       <w:proofErr w:type="spellEnd"/>
       <w:r>
+        <w:rPr>
+          <w:rPrChange w:id="277" w:author="Hugo Filipe Soares Veloso De Barros Curado" w:date="2017-03-19T11:20:00Z">
+            <w:rPr/>
+          </w:rPrChange>
+        </w:rPr>
         <w:t xml:space="preserve"> ou email: 100%</w:t>
       </w:r>
     </w:p>
@@ -1654,14 +2708,34 @@
           <w:ilvl w:val="0"/>
           <w:numId w:val="5"/>
         </w:numPr>
-      </w:pPr>
-      <w:r>
+        <w:rPr>
+          <w:rPrChange w:id="278" w:author="Hugo Filipe Soares Veloso De Barros Curado" w:date="2017-03-19T11:20:00Z">
+            <w:rPr/>
+          </w:rPrChange>
+        </w:rPr>
+      </w:pPr>
+      <w:r>
+        <w:rPr>
+          <w:rPrChange w:id="279" w:author="Hugo Filipe Soares Veloso De Barros Curado" w:date="2017-03-19T11:20:00Z">
+            <w:rPr/>
+          </w:rPrChange>
+        </w:rPr>
         <w:t>[</w:t>
       </w:r>
       <w:r>
+        <w:rPr>
+          <w:rPrChange w:id="280" w:author="Hugo Filipe Soares Veloso De Barros Curado" w:date="2017-03-19T11:20:00Z">
+            <w:rPr/>
+          </w:rPrChange>
+        </w:rPr>
         <w:t>extra</w:t>
       </w:r>
       <w:r>
+        <w:rPr>
+          <w:rPrChange w:id="281" w:author="Hugo Filipe Soares Veloso De Barros Curado" w:date="2017-03-19T11:20:00Z">
+            <w:rPr/>
+          </w:rPrChange>
+        </w:rPr>
         <w:t>] Password é guardada encriptada na base de dados: 100%</w:t>
       </w:r>
     </w:p>
@@ -1672,23 +2746,61 @@
           <w:ilvl w:val="0"/>
           <w:numId w:val="5"/>
         </w:numPr>
-      </w:pPr>
-      <w:r>
+        <w:rPr>
+          <w:rPrChange w:id="282" w:author="Hugo Filipe Soares Veloso De Barros Curado" w:date="2017-03-19T11:20:00Z">
+            <w:rPr/>
+          </w:rPrChange>
+        </w:rPr>
+      </w:pPr>
+      <w:r>
+        <w:rPr>
+          <w:rPrChange w:id="283" w:author="Hugo Filipe Soares Veloso De Barros Curado" w:date="2017-03-19T11:20:00Z">
+            <w:rPr/>
+          </w:rPrChange>
+        </w:rPr>
         <w:t>[</w:t>
       </w:r>
       <w:r>
+        <w:rPr>
+          <w:rPrChange w:id="284" w:author="Hugo Filipe Soares Veloso De Barros Curado" w:date="2017-03-19T11:20:00Z">
+            <w:rPr/>
+          </w:rPrChange>
+        </w:rPr>
         <w:t>extra</w:t>
       </w:r>
       <w:r>
-        <w:t>] Pesquisa de utilizadores por nome, sexo, faixa etária, país, região: 100%</w:t>
-      </w:r>
-      <w:ins w:id="55" w:author="Hugo Filipe Soares Veloso De Barros Curado" w:date="2017-03-14T16:47:00Z">
-        <w:r>
-          <w:t xml:space="preserve"> (fazer)</w:t>
+        <w:rPr>
+          <w:rPrChange w:id="285" w:author="Hugo Filipe Soares Veloso De Barros Curado" w:date="2017-03-19T11:20:00Z">
+            <w:rPr/>
+          </w:rPrChange>
+        </w:rPr>
+        <w:t>] Pesquisa de utilizadores por nome, sexo, faixa etária, país, região: 100</w:t>
+      </w:r>
+      <w:del w:id="286" w:author="Hugo Filipe Soares Veloso De Barros Curado" w:date="2017-03-19T11:15:00Z">
+        <w:r>
+          <w:rPr>
+            <w:rPrChange w:id="287" w:author="Hugo Filipe Soares Veloso De Barros Curado" w:date="2017-03-19T11:20:00Z">
+              <w:rPr/>
+            </w:rPrChange>
+          </w:rPr>
+          <w:delText>%</w:delText>
+        </w:r>
+      </w:del>
+      <w:ins w:id="288" w:author="Hugo Filipe Soares Veloso De Barros Curado" w:date="2017-03-19T11:15:00Z">
+        <w:r>
+          <w:rPr>
+            <w:rPrChange w:id="289" w:author="Hugo Filipe Soares Veloso De Barros Curado" w:date="2017-03-19T11:20:00Z">
+              <w:rPr/>
+            </w:rPrChange>
+          </w:rPr>
+          <w:t>%</w:t>
         </w:r>
       </w:ins>
     </w:p>
-    <w:p/>
+    <w:p>
+      <w:bookmarkStart w:id="290" w:name="_GoBack"/>
+      <w:bookmarkEnd w:id="290"/>
+    </w:p>
     <w:sectPr>
       <w:pgSz w:w="11907" w:h="16840" w:code="9"/>
       <w:pgMar w:top="1134" w:right="1701" w:bottom="1134" w:left="1701" w:header="851" w:footer="851" w:gutter="0"/>
@@ -1701,7 +2813,7 @@
 
 <file path=word/comments.xml><?xml version="1.0" encoding="utf-8"?>
 <w:comments xmlns:wpc="http://schemas.microsoft.com/office/word/2010/wordprocessingCanvas" xmlns:mo="http://schemas.microsoft.com/office/mac/office/2008/main" xmlns:mc="http://schemas.openxmlformats.org/markup-compatibility/2006" xmlns:mv="urn:schemas-microsoft-com:mac:vml" xmlns:o="urn:schemas-microsoft-com:office:office" xmlns:r="http://schemas.openxmlformats.org/officeDocument/2006/relationships" xmlns:m="http://schemas.openxmlformats.org/officeDocument/2006/math" xmlns:v="urn:schemas-microsoft-com:vml" xmlns:wp14="http://schemas.microsoft.com/office/word/2010/wordprocessingDrawing" xmlns:wp="http://schemas.openxmlformats.org/drawingml/2006/wordprocessingDrawing" xmlns:w10="urn:schemas-microsoft-com:office:word" xmlns:w="http://schemas.openxmlformats.org/wordprocessingml/2006/main" xmlns:w14="http://schemas.microsoft.com/office/word/2010/wordml" xmlns:w15="http://schemas.microsoft.com/office/word/2012/wordml" xmlns:wpg="http://schemas.microsoft.com/office/word/2010/wordprocessingGroup" xmlns:wpi="http://schemas.microsoft.com/office/word/2010/wordprocessingInk" xmlns:wne="http://schemas.microsoft.com/office/word/2006/wordml" xmlns:wps="http://schemas.microsoft.com/office/word/2010/wordprocessingShape" mc:Ignorable="w14 w15 wp14">
-  <w:comment w:id="0" w:author="João Ferreira" w:date="2017-02-09T13:39:00Z" w:initials="JF">
+  <w:comment w:id="1" w:author="João Ferreira" w:date="2017-02-09T13:39:00Z" w:initials="JF">
     <w:p>
       <w:pPr>
         <w:pStyle w:val="CommentText"/>
@@ -1717,7 +2829,7 @@
       </w:r>
     </w:p>
   </w:comment>
-  <w:comment w:id="19" w:author="João Ferreira" w:date="2017-02-09T13:40:00Z" w:initials="JF">
+  <w:comment w:id="75" w:author="João Ferreira" w:date="2017-02-09T13:40:00Z" w:initials="JF">
     <w:p>
       <w:pPr>
         <w:pStyle w:val="CommentText"/>
@@ -1733,7 +2845,7 @@
       </w:r>
     </w:p>
   </w:comment>
-  <w:comment w:id="23" w:author="João Ferreira" w:date="2017-02-09T13:40:00Z" w:initials="JF">
+  <w:comment w:id="100" w:author="João Ferreira" w:date="2017-02-09T13:40:00Z" w:initials="JF">
     <w:p>
       <w:pPr>
         <w:pStyle w:val="CommentText"/>
@@ -1749,7 +2861,7 @@
       </w:r>
     </w:p>
   </w:comment>
-  <w:comment w:id="37" w:author="João Ferreira" w:date="2017-02-09T13:38:00Z" w:initials="JF">
+  <w:comment w:id="130" w:author="João Ferreira" w:date="2017-02-09T13:38:00Z" w:initials="JF">
     <w:p>
       <w:pPr>
         <w:pStyle w:val="CommentText"/>
@@ -1765,7 +2877,7 @@
       </w:r>
     </w:p>
   </w:comment>
-  <w:comment w:id="39" w:author="João Ferreira" w:date="2017-02-09T13:39:00Z" w:initials="JF">
+  <w:comment w:id="133" w:author="João Ferreira" w:date="2017-02-09T13:39:00Z" w:initials="JF">
     <w:p>
       <w:pPr>
         <w:pStyle w:val="CommentText"/>
@@ -1790,7 +2902,7 @@
       </w:r>
     </w:p>
   </w:comment>
-  <w:comment w:id="50" w:author="João Ferreira" w:date="2017-02-09T13:38:00Z" w:initials="JF">
+  <w:comment w:id="208" w:author="João Ferreira" w:date="2017-02-09T13:38:00Z" w:initials="JF">
     <w:p>
       <w:pPr>
         <w:pStyle w:val="CommentText"/>
@@ -4013,7 +5125,7 @@
 </file>
 
 <file path=customXml/itemProps1.xml><?xml version="1.0" encoding="utf-8"?>
-<ds:datastoreItem xmlns:ds="http://schemas.openxmlformats.org/officeDocument/2006/customXml" ds:itemID="{741F79B4-DE7B-654D-BA41-8D67E521BA0B}">
+<ds:datastoreItem xmlns:ds="http://schemas.openxmlformats.org/officeDocument/2006/customXml" ds:itemID="{78AFFD4A-1D84-E443-BBEB-444A46061946}">
   <ds:schemaRefs>
     <ds:schemaRef ds:uri="http://schemas.openxmlformats.org/officeDocument/2006/bibliography"/>
   </ds:schemaRefs>

</xml_diff>